<commit_message>
Add future date test case
</commit_message>
<xml_diff>
--- a/ManualTestCases.docx
+++ b/ManualTestCases.docx
@@ -9204,25 +9204,7 @@
                   <w:sz w:val="16"/>
                   <w:szCs w:val="16"/>
                 </w:rPr>
-                <w:t>https</w:t>
-              </w:r>
-              <w:r>
-                <w:rPr>
-                  <w:rStyle w:val="Hyperlink"/>
-                  <w:rFonts w:ascii="Calibri" w:hAnsi="Calibri" w:cs="Calibri"/>
-                  <w:sz w:val="16"/>
-                  <w:szCs w:val="16"/>
-                </w:rPr>
-                <w:t>:</w:t>
-              </w:r>
-              <w:r>
-                <w:rPr>
-                  <w:rStyle w:val="Hyperlink"/>
-                  <w:rFonts w:ascii="Calibri" w:hAnsi="Calibri" w:cs="Calibri"/>
-                  <w:sz w:val="16"/>
-                  <w:szCs w:val="16"/>
-                </w:rPr>
-                <w:t>//api.ratesapi.io/api/latest</w:t>
+                <w:t>https://api.ratesapi.io/api/latest</w:t>
               </w:r>
               <w:r>
                 <w:rPr>
@@ -12685,43 +12667,7 @@
                   <w:sz w:val="16"/>
                   <w:szCs w:val="16"/>
                 </w:rPr>
-                <w:t>htt</w:t>
-              </w:r>
-              <w:r>
-                <w:rPr>
-                  <w:rStyle w:val="Hyperlink"/>
-                  <w:rFonts w:ascii="Calibri" w:hAnsi="Calibri" w:cs="Calibri"/>
-                  <w:sz w:val="16"/>
-                  <w:szCs w:val="16"/>
-                </w:rPr>
-                <w:t>p</w:t>
-              </w:r>
-              <w:r>
-                <w:rPr>
-                  <w:rStyle w:val="Hyperlink"/>
-                  <w:rFonts w:ascii="Calibri" w:hAnsi="Calibri" w:cs="Calibri"/>
-                  <w:sz w:val="16"/>
-                  <w:szCs w:val="16"/>
-                </w:rPr>
-                <w:t>s</w:t>
-              </w:r>
-              <w:r>
-                <w:rPr>
-                  <w:rStyle w:val="Hyperlink"/>
-                  <w:rFonts w:ascii="Calibri" w:hAnsi="Calibri" w:cs="Calibri"/>
-                  <w:sz w:val="16"/>
-                  <w:szCs w:val="16"/>
-                </w:rPr>
-                <w:t>:</w:t>
-              </w:r>
-              <w:r>
-                <w:rPr>
-                  <w:rStyle w:val="Hyperlink"/>
-                  <w:rFonts w:ascii="Calibri" w:hAnsi="Calibri" w:cs="Calibri"/>
-                  <w:sz w:val="16"/>
-                  <w:szCs w:val="16"/>
-                </w:rPr>
-                <w:t>//api.ratesapi.io/api/latest</w:t>
+                <w:t>https://api.ratesapi.io/api/latest</w:t>
               </w:r>
               <w:r>
                 <w:rPr>
@@ -24917,25 +24863,7 @@
                   <w:sz w:val="16"/>
                   <w:szCs w:val="16"/>
                 </w:rPr>
-                <w:t>https://api.ratesapi.io/api/</w:t>
-              </w:r>
-              <w:r>
-                <w:rPr>
-                  <w:rStyle w:val="Hyperlink"/>
-                  <w:rFonts w:ascii="Calibri" w:hAnsi="Calibri" w:cs="Calibri"/>
-                  <w:sz w:val="16"/>
-                  <w:szCs w:val="16"/>
-                </w:rPr>
-                <w:t>2</w:t>
-              </w:r>
-              <w:r>
-                <w:rPr>
-                  <w:rStyle w:val="Hyperlink"/>
-                  <w:rFonts w:ascii="Calibri" w:hAnsi="Calibri" w:cs="Calibri"/>
-                  <w:sz w:val="16"/>
-                  <w:szCs w:val="16"/>
-                </w:rPr>
-                <w:t>010-01-12?base=USD</w:t>
+                <w:t>https://api.ratesapi.io/api/2010-01-12?base=USD</w:t>
               </w:r>
             </w:hyperlink>
             <w:r>
@@ -27665,25 +27593,7 @@
                   <w:sz w:val="16"/>
                   <w:szCs w:val="16"/>
                 </w:rPr>
-                <w:t>https://a</w:t>
-              </w:r>
-              <w:r>
-                <w:rPr>
-                  <w:rStyle w:val="Hyperlink"/>
-                  <w:rFonts w:ascii="Calibri" w:hAnsi="Calibri" w:cs="Calibri"/>
-                  <w:sz w:val="16"/>
-                  <w:szCs w:val="16"/>
-                </w:rPr>
-                <w:t>p</w:t>
-              </w:r>
-              <w:r>
-                <w:rPr>
-                  <w:rStyle w:val="Hyperlink"/>
-                  <w:rFonts w:ascii="Calibri" w:hAnsi="Calibri" w:cs="Calibri"/>
-                  <w:sz w:val="16"/>
-                  <w:szCs w:val="16"/>
-                </w:rPr>
-                <w:t>i.ratesapi.io/api/2020-13-12?base=USD</w:t>
+                <w:t>https://api.ratesapi.io/api/2020-13-12?base=USD</w:t>
               </w:r>
             </w:hyperlink>
           </w:p>
@@ -30175,25 +30085,7 @@
                   <w:sz w:val="16"/>
                   <w:szCs w:val="16"/>
                 </w:rPr>
-                <w:t>https://api.ratesap</w:t>
-              </w:r>
-              <w:r>
-                <w:rPr>
-                  <w:rStyle w:val="Hyperlink"/>
-                  <w:rFonts w:ascii="Calibri" w:hAnsi="Calibri" w:cs="Calibri"/>
-                  <w:sz w:val="16"/>
-                  <w:szCs w:val="16"/>
-                </w:rPr>
-                <w:t>i</w:t>
-              </w:r>
-              <w:r>
-                <w:rPr>
-                  <w:rStyle w:val="Hyperlink"/>
-                  <w:rFonts w:ascii="Calibri" w:hAnsi="Calibri" w:cs="Calibri"/>
-                  <w:sz w:val="16"/>
-                  <w:szCs w:val="16"/>
-                </w:rPr>
-                <w:t>.io/api/2010-01-12?base=UDD</w:t>
+                <w:t>https://api.ratesapi.io/api/2010-01-12?base=UDD</w:t>
               </w:r>
             </w:hyperlink>
           </w:p>
@@ -38311,61 +38203,7 @@
                   <w:sz w:val="16"/>
                   <w:szCs w:val="16"/>
                 </w:rPr>
-                <w:t>http</w:t>
-              </w:r>
-              <w:r>
-                <w:rPr>
-                  <w:rStyle w:val="Hyperlink"/>
-                  <w:rFonts w:ascii="Calibri" w:hAnsi="Calibri" w:cs="Calibri"/>
-                  <w:sz w:val="16"/>
-                  <w:szCs w:val="16"/>
-                </w:rPr>
-                <w:t>s</w:t>
-              </w:r>
-              <w:r>
-                <w:rPr>
-                  <w:rStyle w:val="Hyperlink"/>
-                  <w:rFonts w:ascii="Calibri" w:hAnsi="Calibri" w:cs="Calibri"/>
-                  <w:sz w:val="16"/>
-                  <w:szCs w:val="16"/>
-                </w:rPr>
-                <w:t>://api.rate</w:t>
-              </w:r>
-              <w:r>
-                <w:rPr>
-                  <w:rStyle w:val="Hyperlink"/>
-                  <w:rFonts w:ascii="Calibri" w:hAnsi="Calibri" w:cs="Calibri"/>
-                  <w:sz w:val="16"/>
-                  <w:szCs w:val="16"/>
-                </w:rPr>
-                <w:t>s</w:t>
-              </w:r>
-              <w:r>
-                <w:rPr>
-                  <w:rStyle w:val="Hyperlink"/>
-                  <w:rFonts w:ascii="Calibri" w:hAnsi="Calibri" w:cs="Calibri"/>
-                  <w:sz w:val="16"/>
-                  <w:szCs w:val="16"/>
-                </w:rPr>
-                <w:t>ap</w:t>
-              </w:r>
-              <w:r>
-                <w:rPr>
-                  <w:rStyle w:val="Hyperlink"/>
-                  <w:rFonts w:ascii="Calibri" w:hAnsi="Calibri" w:cs="Calibri"/>
-                  <w:sz w:val="16"/>
-                  <w:szCs w:val="16"/>
-                </w:rPr>
-                <w:t>i</w:t>
-              </w:r>
-              <w:r>
-                <w:rPr>
-                  <w:rStyle w:val="Hyperlink"/>
-                  <w:rFonts w:ascii="Calibri" w:hAnsi="Calibri" w:cs="Calibri"/>
-                  <w:sz w:val="16"/>
-                  <w:szCs w:val="16"/>
-                </w:rPr>
-                <w:t>.io/api/1999-01-03</w:t>
+                <w:t>https://api.ratesapi.io/api/1999-01-03</w:t>
               </w:r>
             </w:hyperlink>
           </w:p>
@@ -41125,88 +40963,7 @@
                   <w:sz w:val="16"/>
                   <w:szCs w:val="16"/>
                 </w:rPr>
-                <w:t>https://api.ra</w:t>
-              </w:r>
-              <w:r>
-                <w:rPr>
-                  <w:rStyle w:val="Hyperlink"/>
-                  <w:rFonts w:ascii="Calibri" w:hAnsi="Calibri" w:cs="Calibri"/>
-                  <w:sz w:val="16"/>
-                  <w:szCs w:val="16"/>
-                </w:rPr>
-                <w:t>t</w:t>
-              </w:r>
-              <w:r>
-                <w:rPr>
-                  <w:rStyle w:val="Hyperlink"/>
-                  <w:rFonts w:ascii="Calibri" w:hAnsi="Calibri" w:cs="Calibri"/>
-                  <w:sz w:val="16"/>
-                  <w:szCs w:val="16"/>
-                </w:rPr>
-                <w:t>es</w:t>
-              </w:r>
-              <w:r>
-                <w:rPr>
-                  <w:rStyle w:val="Hyperlink"/>
-                  <w:rFonts w:ascii="Calibri" w:hAnsi="Calibri" w:cs="Calibri"/>
-                  <w:sz w:val="16"/>
-                  <w:szCs w:val="16"/>
-                </w:rPr>
-                <w:t>a</w:t>
-              </w:r>
-              <w:r>
-                <w:rPr>
-                  <w:rStyle w:val="Hyperlink"/>
-                  <w:rFonts w:ascii="Calibri" w:hAnsi="Calibri" w:cs="Calibri"/>
-                  <w:sz w:val="16"/>
-                  <w:szCs w:val="16"/>
-                </w:rPr>
-                <w:t>pi.io/api/199</w:t>
-              </w:r>
-              <w:r>
-                <w:rPr>
-                  <w:rStyle w:val="Hyperlink"/>
-                  <w:rFonts w:ascii="Calibri" w:hAnsi="Calibri" w:cs="Calibri"/>
-                  <w:sz w:val="16"/>
-                  <w:szCs w:val="16"/>
-                </w:rPr>
-                <w:t>9</w:t>
-              </w:r>
-              <w:r>
-                <w:rPr>
-                  <w:rStyle w:val="Hyperlink"/>
-                  <w:rFonts w:ascii="Calibri" w:hAnsi="Calibri" w:cs="Calibri"/>
-                  <w:sz w:val="16"/>
-                  <w:szCs w:val="16"/>
-                </w:rPr>
-                <w:t>-</w:t>
-              </w:r>
-              <w:r>
-                <w:rPr>
-                  <w:rStyle w:val="Hyperlink"/>
-                  <w:rFonts w:ascii="Calibri" w:hAnsi="Calibri" w:cs="Calibri"/>
-                  <w:sz w:val="16"/>
-                  <w:szCs w:val="16"/>
-                </w:rPr>
-                <w:t>01</w:t>
-              </w:r>
-              <w:r>
-                <w:rPr>
-                  <w:rStyle w:val="Hyperlink"/>
-                  <w:rFonts w:ascii="Calibri" w:hAnsi="Calibri" w:cs="Calibri"/>
-                  <w:sz w:val="16"/>
-                  <w:szCs w:val="16"/>
-                </w:rPr>
-                <w:t>-</w:t>
-              </w:r>
-              <w:r>
-                <w:rPr>
-                  <w:rStyle w:val="Hyperlink"/>
-                  <w:rFonts w:ascii="Calibri" w:hAnsi="Calibri" w:cs="Calibri"/>
-                  <w:sz w:val="16"/>
-                  <w:szCs w:val="16"/>
-                </w:rPr>
-                <w:t>04</w:t>
+                <w:t>https://api.ratesapi.io/api/1999-01-04</w:t>
               </w:r>
             </w:hyperlink>
           </w:p>
@@ -42213,6 +41970,3854 @@
                 <w:szCs w:val="16"/>
               </w:rPr>
               <w:t>Pass</w:t>
+            </w:r>
+          </w:p>
+        </w:tc>
+      </w:tr>
+    </w:tbl>
+    <w:p>
+      <w:pPr>
+        <w:rPr>
+          <w:sz w:val="16"/>
+          <w:szCs w:val="16"/>
+        </w:rPr>
+      </w:pPr>
+    </w:p>
+    <w:tbl>
+      <w:tblPr>
+        <w:tblpPr w:leftFromText="181" w:rightFromText="181" w:vertAnchor="page" w:horzAnchor="page" w:tblpXSpec="center" w:tblpY="795"/>
+        <w:tblW w:w="9057" w:type="dxa"/>
+        <w:tblLook w:val="04A0" w:firstRow="1" w:lastRow="0" w:firstColumn="1" w:lastColumn="0" w:noHBand="0" w:noVBand="1"/>
+      </w:tblPr>
+      <w:tblGrid>
+        <w:gridCol w:w="1413"/>
+        <w:gridCol w:w="268"/>
+        <w:gridCol w:w="2540"/>
+        <w:gridCol w:w="548"/>
+        <w:gridCol w:w="129"/>
+        <w:gridCol w:w="448"/>
+        <w:gridCol w:w="431"/>
+        <w:gridCol w:w="290"/>
+        <w:gridCol w:w="93"/>
+        <w:gridCol w:w="129"/>
+        <w:gridCol w:w="193"/>
+        <w:gridCol w:w="323"/>
+        <w:gridCol w:w="401"/>
+        <w:gridCol w:w="19"/>
+        <w:gridCol w:w="197"/>
+        <w:gridCol w:w="432"/>
+        <w:gridCol w:w="129"/>
+        <w:gridCol w:w="327"/>
+        <w:gridCol w:w="345"/>
+        <w:gridCol w:w="122"/>
+        <w:gridCol w:w="100"/>
+        <w:gridCol w:w="247"/>
+        <w:gridCol w:w="222"/>
+        <w:gridCol w:w="47"/>
+      </w:tblGrid>
+      <w:tr>
+        <w:trPr>
+          <w:gridAfter w:val="2"/>
+          <w:wAfter w:w="269" w:type="dxa"/>
+          <w:trHeight w:val="280"/>
+        </w:trPr>
+        <w:tc>
+          <w:tcPr>
+            <w:tcW w:w="1413" w:type="dxa"/>
+            <w:tcBorders>
+              <w:top w:val="single" w:sz="4" w:space="0" w:color="B2B2B2"/>
+              <w:left w:val="single" w:sz="4" w:space="0" w:color="B2B2B2"/>
+              <w:bottom w:val="single" w:sz="4" w:space="0" w:color="B2B2B2"/>
+              <w:right w:val="single" w:sz="4" w:space="0" w:color="B2B2B2"/>
+            </w:tcBorders>
+            <w:shd w:val="clear" w:color="000000" w:fill="FFFFCC"/>
+            <w:noWrap/>
+            <w:hideMark/>
+          </w:tcPr>
+          <w:p>
+            <w:pPr>
+              <w:rPr>
+                <w:rFonts w:ascii="Calibri" w:hAnsi="Calibri" w:cs="Calibri"/>
+                <w:b/>
+                <w:bCs/>
+                <w:sz w:val="16"/>
+                <w:szCs w:val="16"/>
+              </w:rPr>
+            </w:pPr>
+            <w:r>
+              <w:rPr>
+                <w:rFonts w:ascii="Calibri" w:hAnsi="Calibri" w:cs="Calibri"/>
+                <w:b/>
+                <w:bCs/>
+                <w:sz w:val="16"/>
+                <w:szCs w:val="16"/>
+              </w:rPr>
+              <w:lastRenderedPageBreak/>
+              <w:t>Test Case ID</w:t>
+            </w:r>
+          </w:p>
+        </w:tc>
+        <w:tc>
+          <w:tcPr>
+            <w:tcW w:w="2472" w:type="dxa"/>
+            <w:gridSpan w:val="2"/>
+            <w:tcBorders>
+              <w:top w:val="single" w:sz="4" w:space="0" w:color="auto"/>
+              <w:left w:val="nil"/>
+              <w:bottom w:val="single" w:sz="4" w:space="0" w:color="auto"/>
+              <w:right w:val="single" w:sz="4" w:space="0" w:color="auto"/>
+            </w:tcBorders>
+            <w:shd w:val="clear" w:color="auto" w:fill="auto"/>
+            <w:noWrap/>
+            <w:hideMark/>
+          </w:tcPr>
+          <w:p>
+            <w:pPr>
+              <w:rPr>
+                <w:rFonts w:ascii="Calibri" w:hAnsi="Calibri" w:cs="Calibri"/>
+                <w:sz w:val="16"/>
+                <w:szCs w:val="16"/>
+              </w:rPr>
+            </w:pPr>
+            <w:r>
+              <w:rPr>
+                <w:rFonts w:ascii="Calibri" w:hAnsi="Calibri" w:cs="Calibri"/>
+                <w:sz w:val="16"/>
+                <w:szCs w:val="16"/>
+              </w:rPr>
+              <w:t>TC</w:t>
+            </w:r>
+            <w:r>
+              <w:rPr>
+                <w:rFonts w:ascii="Calibri" w:hAnsi="Calibri" w:cs="Calibri"/>
+                <w:sz w:val="16"/>
+                <w:szCs w:val="16"/>
+              </w:rPr>
+              <w:t>_0</w:t>
+            </w:r>
+            <w:r>
+              <w:rPr>
+                <w:rFonts w:ascii="Calibri" w:hAnsi="Calibri" w:cs="Calibri"/>
+                <w:sz w:val="16"/>
+                <w:szCs w:val="16"/>
+              </w:rPr>
+              <w:t>1</w:t>
+            </w:r>
+            <w:r>
+              <w:rPr>
+                <w:rFonts w:ascii="Calibri" w:hAnsi="Calibri" w:cs="Calibri"/>
+                <w:sz w:val="16"/>
+                <w:szCs w:val="16"/>
+              </w:rPr>
+              <w:t>5</w:t>
+            </w:r>
+          </w:p>
+        </w:tc>
+        <w:tc>
+          <w:tcPr>
+            <w:tcW w:w="1939" w:type="dxa"/>
+            <w:gridSpan w:val="6"/>
+            <w:tcBorders>
+              <w:top w:val="single" w:sz="4" w:space="0" w:color="B2B2B2"/>
+              <w:left w:val="single" w:sz="4" w:space="0" w:color="B2B2B2"/>
+              <w:bottom w:val="single" w:sz="4" w:space="0" w:color="B2B2B2"/>
+              <w:right w:val="single" w:sz="4" w:space="0" w:color="B2B2B2"/>
+            </w:tcBorders>
+            <w:shd w:val="clear" w:color="000000" w:fill="FFFFCC"/>
+            <w:noWrap/>
+            <w:hideMark/>
+          </w:tcPr>
+          <w:p>
+            <w:pPr>
+              <w:rPr>
+                <w:rFonts w:ascii="Calibri" w:hAnsi="Calibri" w:cs="Calibri"/>
+                <w:b/>
+                <w:bCs/>
+                <w:sz w:val="16"/>
+                <w:szCs w:val="16"/>
+              </w:rPr>
+            </w:pPr>
+            <w:r>
+              <w:rPr>
+                <w:rFonts w:ascii="Calibri" w:hAnsi="Calibri" w:cs="Calibri"/>
+                <w:b/>
+                <w:bCs/>
+                <w:sz w:val="16"/>
+                <w:szCs w:val="16"/>
+              </w:rPr>
+              <w:t>Test Case Description</w:t>
+            </w:r>
+          </w:p>
+        </w:tc>
+        <w:tc>
+          <w:tcPr>
+            <w:tcW w:w="2964" w:type="dxa"/>
+            <w:gridSpan w:val="13"/>
+            <w:tcBorders>
+              <w:top w:val="single" w:sz="4" w:space="0" w:color="auto"/>
+              <w:left w:val="nil"/>
+              <w:bottom w:val="single" w:sz="4" w:space="0" w:color="auto"/>
+              <w:right w:val="single" w:sz="4" w:space="0" w:color="000000"/>
+            </w:tcBorders>
+            <w:shd w:val="clear" w:color="auto" w:fill="auto"/>
+            <w:hideMark/>
+          </w:tcPr>
+          <w:p>
+            <w:pPr>
+              <w:rPr>
+                <w:rFonts w:ascii="Calibri" w:hAnsi="Calibri" w:cs="Calibri"/>
+                <w:sz w:val="16"/>
+                <w:szCs w:val="16"/>
+              </w:rPr>
+            </w:pPr>
+            <w:r>
+              <w:rPr>
+                <w:rFonts w:ascii="Calibri" w:hAnsi="Calibri" w:cs="Calibri"/>
+                <w:sz w:val="16"/>
+                <w:szCs w:val="16"/>
+              </w:rPr>
+              <w:t xml:space="preserve">Get </w:t>
+            </w:r>
+            <w:r>
+              <w:rPr>
+                <w:rFonts w:ascii="Calibri" w:hAnsi="Calibri" w:cs="Calibri"/>
+                <w:sz w:val="16"/>
+                <w:szCs w:val="16"/>
+              </w:rPr>
+              <w:t xml:space="preserve">future </w:t>
+            </w:r>
+            <w:r>
+              <w:rPr>
+                <w:rFonts w:ascii="Calibri" w:hAnsi="Calibri" w:cs="Calibri"/>
+                <w:sz w:val="16"/>
+                <w:szCs w:val="16"/>
+              </w:rPr>
+              <w:t>date rates</w:t>
+            </w:r>
+          </w:p>
+        </w:tc>
+      </w:tr>
+      <w:tr>
+        <w:trPr>
+          <w:gridAfter w:val="2"/>
+          <w:wAfter w:w="269" w:type="dxa"/>
+          <w:trHeight w:val="280"/>
+        </w:trPr>
+        <w:tc>
+          <w:tcPr>
+            <w:tcW w:w="1413" w:type="dxa"/>
+            <w:tcBorders>
+              <w:top w:val="single" w:sz="4" w:space="0" w:color="B2B2B2"/>
+              <w:left w:val="single" w:sz="4" w:space="0" w:color="B2B2B2"/>
+              <w:bottom w:val="single" w:sz="4" w:space="0" w:color="B2B2B2"/>
+              <w:right w:val="single" w:sz="4" w:space="0" w:color="B2B2B2"/>
+            </w:tcBorders>
+            <w:shd w:val="clear" w:color="000000" w:fill="FFFFCC"/>
+            <w:noWrap/>
+            <w:hideMark/>
+          </w:tcPr>
+          <w:p>
+            <w:pPr>
+              <w:rPr>
+                <w:rFonts w:ascii="Calibri" w:hAnsi="Calibri" w:cs="Calibri"/>
+                <w:b/>
+                <w:bCs/>
+                <w:sz w:val="16"/>
+                <w:szCs w:val="16"/>
+              </w:rPr>
+            </w:pPr>
+            <w:r>
+              <w:rPr>
+                <w:rFonts w:ascii="Calibri" w:hAnsi="Calibri" w:cs="Calibri"/>
+                <w:b/>
+                <w:bCs/>
+                <w:sz w:val="16"/>
+                <w:szCs w:val="16"/>
+              </w:rPr>
+              <w:t>Created By</w:t>
+            </w:r>
+          </w:p>
+        </w:tc>
+        <w:tc>
+          <w:tcPr>
+            <w:tcW w:w="2472" w:type="dxa"/>
+            <w:gridSpan w:val="2"/>
+            <w:tcBorders>
+              <w:top w:val="nil"/>
+              <w:left w:val="nil"/>
+              <w:bottom w:val="single" w:sz="4" w:space="0" w:color="auto"/>
+              <w:right w:val="single" w:sz="4" w:space="0" w:color="auto"/>
+            </w:tcBorders>
+            <w:shd w:val="clear" w:color="auto" w:fill="auto"/>
+            <w:noWrap/>
+            <w:hideMark/>
+          </w:tcPr>
+          <w:p>
+            <w:pPr>
+              <w:rPr>
+                <w:rFonts w:ascii="Calibri" w:hAnsi="Calibri" w:cs="Calibri"/>
+                <w:sz w:val="16"/>
+                <w:szCs w:val="16"/>
+              </w:rPr>
+            </w:pPr>
+            <w:r>
+              <w:rPr>
+                <w:rFonts w:ascii="Calibri" w:hAnsi="Calibri" w:cs="Calibri"/>
+                <w:sz w:val="16"/>
+                <w:szCs w:val="16"/>
+              </w:rPr>
+              <w:t>Jide</w:t>
+            </w:r>
+          </w:p>
+        </w:tc>
+        <w:tc>
+          <w:tcPr>
+            <w:tcW w:w="1939" w:type="dxa"/>
+            <w:gridSpan w:val="6"/>
+            <w:tcBorders>
+              <w:top w:val="single" w:sz="4" w:space="0" w:color="B2B2B2"/>
+              <w:left w:val="single" w:sz="4" w:space="0" w:color="B2B2B2"/>
+              <w:bottom w:val="single" w:sz="4" w:space="0" w:color="B2B2B2"/>
+              <w:right w:val="single" w:sz="4" w:space="0" w:color="B2B2B2"/>
+            </w:tcBorders>
+            <w:shd w:val="clear" w:color="000000" w:fill="FFFFCC"/>
+            <w:noWrap/>
+            <w:hideMark/>
+          </w:tcPr>
+          <w:p>
+            <w:pPr>
+              <w:rPr>
+                <w:rFonts w:ascii="Calibri" w:hAnsi="Calibri" w:cs="Calibri"/>
+                <w:b/>
+                <w:bCs/>
+                <w:sz w:val="16"/>
+                <w:szCs w:val="16"/>
+              </w:rPr>
+            </w:pPr>
+            <w:r>
+              <w:rPr>
+                <w:rFonts w:ascii="Calibri" w:hAnsi="Calibri" w:cs="Calibri"/>
+                <w:b/>
+                <w:bCs/>
+                <w:sz w:val="16"/>
+                <w:szCs w:val="16"/>
+              </w:rPr>
+              <w:t>Reviewed By</w:t>
+            </w:r>
+          </w:p>
+        </w:tc>
+        <w:tc>
+          <w:tcPr>
+            <w:tcW w:w="1046" w:type="dxa"/>
+            <w:gridSpan w:val="4"/>
+            <w:tcBorders>
+              <w:top w:val="single" w:sz="4" w:space="0" w:color="auto"/>
+              <w:left w:val="nil"/>
+              <w:bottom w:val="single" w:sz="4" w:space="0" w:color="auto"/>
+              <w:right w:val="single" w:sz="4" w:space="0" w:color="000000"/>
+            </w:tcBorders>
+            <w:shd w:val="clear" w:color="auto" w:fill="auto"/>
+            <w:hideMark/>
+          </w:tcPr>
+          <w:p>
+            <w:pPr>
+              <w:rPr>
+                <w:rFonts w:ascii="Calibri" w:hAnsi="Calibri" w:cs="Calibri"/>
+                <w:sz w:val="16"/>
+                <w:szCs w:val="16"/>
+              </w:rPr>
+            </w:pPr>
+            <w:r>
+              <w:rPr>
+                <w:rFonts w:ascii="Calibri" w:hAnsi="Calibri" w:cs="Calibri"/>
+                <w:sz w:val="16"/>
+                <w:szCs w:val="16"/>
+              </w:rPr>
+              <w:t> </w:t>
+            </w:r>
+          </w:p>
+        </w:tc>
+        <w:tc>
+          <w:tcPr>
+            <w:tcW w:w="1104" w:type="dxa"/>
+            <w:gridSpan w:val="5"/>
+            <w:tcBorders>
+              <w:top w:val="single" w:sz="4" w:space="0" w:color="B2B2B2"/>
+              <w:left w:val="single" w:sz="4" w:space="0" w:color="B2B2B2"/>
+              <w:bottom w:val="single" w:sz="4" w:space="0" w:color="B2B2B2"/>
+              <w:right w:val="single" w:sz="4" w:space="0" w:color="B2B2B2"/>
+            </w:tcBorders>
+            <w:shd w:val="clear" w:color="000000" w:fill="FFFFCC"/>
+            <w:hideMark/>
+          </w:tcPr>
+          <w:p>
+            <w:pPr>
+              <w:rPr>
+                <w:rFonts w:ascii="Calibri" w:hAnsi="Calibri" w:cs="Calibri"/>
+                <w:b/>
+                <w:bCs/>
+                <w:sz w:val="16"/>
+                <w:szCs w:val="16"/>
+              </w:rPr>
+            </w:pPr>
+            <w:r>
+              <w:rPr>
+                <w:rFonts w:ascii="Calibri" w:hAnsi="Calibri" w:cs="Calibri"/>
+                <w:b/>
+                <w:bCs/>
+                <w:sz w:val="16"/>
+                <w:szCs w:val="16"/>
+              </w:rPr>
+              <w:t>Version</w:t>
+            </w:r>
+          </w:p>
+        </w:tc>
+        <w:tc>
+          <w:tcPr>
+            <w:tcW w:w="814" w:type="dxa"/>
+            <w:gridSpan w:val="4"/>
+            <w:tcBorders>
+              <w:top w:val="single" w:sz="4" w:space="0" w:color="auto"/>
+              <w:left w:val="nil"/>
+              <w:bottom w:val="single" w:sz="4" w:space="0" w:color="auto"/>
+              <w:right w:val="single" w:sz="4" w:space="0" w:color="000000"/>
+            </w:tcBorders>
+            <w:shd w:val="clear" w:color="auto" w:fill="auto"/>
+            <w:noWrap/>
+            <w:hideMark/>
+          </w:tcPr>
+          <w:p>
+            <w:pPr>
+              <w:jc w:val="center"/>
+              <w:rPr>
+                <w:rFonts w:ascii="Calibri" w:hAnsi="Calibri" w:cs="Calibri"/>
+                <w:sz w:val="16"/>
+                <w:szCs w:val="16"/>
+              </w:rPr>
+            </w:pPr>
+            <w:r>
+              <w:rPr>
+                <w:rFonts w:ascii="Calibri" w:hAnsi="Calibri" w:cs="Calibri"/>
+                <w:sz w:val="16"/>
+                <w:szCs w:val="16"/>
+              </w:rPr>
+              <w:t>N/A</w:t>
+            </w:r>
+          </w:p>
+        </w:tc>
+      </w:tr>
+      <w:tr>
+        <w:trPr>
+          <w:trHeight w:val="280"/>
+        </w:trPr>
+        <w:tc>
+          <w:tcPr>
+            <w:tcW w:w="1413" w:type="dxa"/>
+            <w:tcBorders>
+              <w:top w:val="nil"/>
+              <w:left w:val="nil"/>
+              <w:bottom w:val="nil"/>
+              <w:right w:val="nil"/>
+            </w:tcBorders>
+            <w:shd w:val="clear" w:color="auto" w:fill="auto"/>
+            <w:hideMark/>
+          </w:tcPr>
+          <w:p>
+            <w:pPr>
+              <w:jc w:val="center"/>
+              <w:rPr>
+                <w:rFonts w:ascii="Calibri" w:hAnsi="Calibri" w:cs="Calibri"/>
+                <w:sz w:val="16"/>
+                <w:szCs w:val="16"/>
+              </w:rPr>
+            </w:pPr>
+          </w:p>
+        </w:tc>
+        <w:tc>
+          <w:tcPr>
+            <w:tcW w:w="236" w:type="dxa"/>
+            <w:tcBorders>
+              <w:top w:val="nil"/>
+              <w:left w:val="nil"/>
+              <w:bottom w:val="nil"/>
+              <w:right w:val="nil"/>
+            </w:tcBorders>
+            <w:shd w:val="clear" w:color="auto" w:fill="auto"/>
+            <w:hideMark/>
+          </w:tcPr>
+          <w:p>
+            <w:pPr>
+              <w:rPr>
+                <w:sz w:val="16"/>
+                <w:szCs w:val="16"/>
+              </w:rPr>
+            </w:pPr>
+          </w:p>
+        </w:tc>
+        <w:tc>
+          <w:tcPr>
+            <w:tcW w:w="2913" w:type="dxa"/>
+            <w:gridSpan w:val="3"/>
+            <w:tcBorders>
+              <w:top w:val="nil"/>
+              <w:left w:val="nil"/>
+              <w:bottom w:val="nil"/>
+              <w:right w:val="nil"/>
+            </w:tcBorders>
+            <w:shd w:val="clear" w:color="auto" w:fill="auto"/>
+            <w:hideMark/>
+          </w:tcPr>
+          <w:p>
+            <w:pPr>
+              <w:rPr>
+                <w:sz w:val="16"/>
+                <w:szCs w:val="16"/>
+              </w:rPr>
+            </w:pPr>
+          </w:p>
+        </w:tc>
+        <w:tc>
+          <w:tcPr>
+            <w:tcW w:w="448" w:type="dxa"/>
+            <w:tcBorders>
+              <w:top w:val="nil"/>
+              <w:left w:val="nil"/>
+              <w:bottom w:val="nil"/>
+              <w:right w:val="nil"/>
+            </w:tcBorders>
+            <w:shd w:val="clear" w:color="auto" w:fill="auto"/>
+            <w:hideMark/>
+          </w:tcPr>
+          <w:p>
+            <w:pPr>
+              <w:rPr>
+                <w:sz w:val="16"/>
+                <w:szCs w:val="16"/>
+              </w:rPr>
+            </w:pPr>
+          </w:p>
+        </w:tc>
+        <w:tc>
+          <w:tcPr>
+            <w:tcW w:w="431" w:type="dxa"/>
+            <w:tcBorders>
+              <w:top w:val="nil"/>
+              <w:left w:val="nil"/>
+              <w:bottom w:val="nil"/>
+              <w:right w:val="nil"/>
+            </w:tcBorders>
+            <w:shd w:val="clear" w:color="auto" w:fill="auto"/>
+            <w:hideMark/>
+          </w:tcPr>
+          <w:p>
+            <w:pPr>
+              <w:rPr>
+                <w:sz w:val="16"/>
+                <w:szCs w:val="16"/>
+              </w:rPr>
+            </w:pPr>
+          </w:p>
+        </w:tc>
+        <w:tc>
+          <w:tcPr>
+            <w:tcW w:w="290" w:type="dxa"/>
+            <w:tcBorders>
+              <w:top w:val="nil"/>
+              <w:left w:val="nil"/>
+              <w:bottom w:val="nil"/>
+              <w:right w:val="nil"/>
+            </w:tcBorders>
+            <w:shd w:val="clear" w:color="auto" w:fill="auto"/>
+            <w:hideMark/>
+          </w:tcPr>
+          <w:p>
+            <w:pPr>
+              <w:rPr>
+                <w:sz w:val="16"/>
+                <w:szCs w:val="16"/>
+              </w:rPr>
+            </w:pPr>
+          </w:p>
+        </w:tc>
+        <w:tc>
+          <w:tcPr>
+            <w:tcW w:w="1158" w:type="dxa"/>
+            <w:gridSpan w:val="6"/>
+            <w:tcBorders>
+              <w:top w:val="nil"/>
+              <w:left w:val="nil"/>
+              <w:bottom w:val="nil"/>
+              <w:right w:val="nil"/>
+            </w:tcBorders>
+            <w:shd w:val="clear" w:color="auto" w:fill="auto"/>
+            <w:hideMark/>
+          </w:tcPr>
+          <w:p>
+            <w:pPr>
+              <w:rPr>
+                <w:sz w:val="16"/>
+                <w:szCs w:val="16"/>
+              </w:rPr>
+            </w:pPr>
+          </w:p>
+        </w:tc>
+        <w:tc>
+          <w:tcPr>
+            <w:tcW w:w="758" w:type="dxa"/>
+            <w:gridSpan w:val="3"/>
+            <w:tcBorders>
+              <w:top w:val="nil"/>
+              <w:left w:val="nil"/>
+              <w:bottom w:val="nil"/>
+              <w:right w:val="nil"/>
+            </w:tcBorders>
+            <w:shd w:val="clear" w:color="auto" w:fill="auto"/>
+            <w:hideMark/>
+          </w:tcPr>
+          <w:p>
+            <w:pPr>
+              <w:rPr>
+                <w:sz w:val="16"/>
+                <w:szCs w:val="16"/>
+              </w:rPr>
+            </w:pPr>
+          </w:p>
+        </w:tc>
+        <w:tc>
+          <w:tcPr>
+            <w:tcW w:w="672" w:type="dxa"/>
+            <w:gridSpan w:val="2"/>
+            <w:tcBorders>
+              <w:top w:val="nil"/>
+              <w:left w:val="nil"/>
+              <w:bottom w:val="nil"/>
+              <w:right w:val="nil"/>
+            </w:tcBorders>
+            <w:shd w:val="clear" w:color="auto" w:fill="auto"/>
+            <w:hideMark/>
+          </w:tcPr>
+          <w:p>
+            <w:pPr>
+              <w:rPr>
+                <w:sz w:val="16"/>
+                <w:szCs w:val="16"/>
+              </w:rPr>
+            </w:pPr>
+          </w:p>
+        </w:tc>
+        <w:tc>
+          <w:tcPr>
+            <w:tcW w:w="222" w:type="dxa"/>
+            <w:gridSpan w:val="2"/>
+            <w:tcBorders>
+              <w:top w:val="nil"/>
+              <w:left w:val="nil"/>
+              <w:bottom w:val="nil"/>
+              <w:right w:val="nil"/>
+            </w:tcBorders>
+            <w:shd w:val="clear" w:color="auto" w:fill="auto"/>
+            <w:hideMark/>
+          </w:tcPr>
+          <w:p>
+            <w:pPr>
+              <w:rPr>
+                <w:sz w:val="16"/>
+                <w:szCs w:val="16"/>
+              </w:rPr>
+            </w:pPr>
+          </w:p>
+        </w:tc>
+        <w:tc>
+          <w:tcPr>
+            <w:tcW w:w="516" w:type="dxa"/>
+            <w:gridSpan w:val="3"/>
+            <w:tcBorders>
+              <w:top w:val="nil"/>
+              <w:left w:val="nil"/>
+              <w:bottom w:val="nil"/>
+              <w:right w:val="nil"/>
+            </w:tcBorders>
+            <w:shd w:val="clear" w:color="auto" w:fill="auto"/>
+            <w:hideMark/>
+          </w:tcPr>
+          <w:p>
+            <w:pPr>
+              <w:rPr>
+                <w:sz w:val="16"/>
+                <w:szCs w:val="16"/>
+              </w:rPr>
+            </w:pPr>
+          </w:p>
+        </w:tc>
+      </w:tr>
+      <w:tr>
+        <w:trPr>
+          <w:gridAfter w:val="2"/>
+          <w:wAfter w:w="269" w:type="dxa"/>
+          <w:trHeight w:val="280"/>
+        </w:trPr>
+        <w:tc>
+          <w:tcPr>
+            <w:tcW w:w="1413" w:type="dxa"/>
+            <w:tcBorders>
+              <w:top w:val="single" w:sz="4" w:space="0" w:color="B2B2B2"/>
+              <w:left w:val="single" w:sz="4" w:space="0" w:color="B2B2B2"/>
+              <w:bottom w:val="single" w:sz="4" w:space="0" w:color="B2B2B2"/>
+              <w:right w:val="single" w:sz="4" w:space="0" w:color="B2B2B2"/>
+            </w:tcBorders>
+            <w:shd w:val="clear" w:color="000000" w:fill="FFFFCC"/>
+            <w:hideMark/>
+          </w:tcPr>
+          <w:p>
+            <w:pPr>
+              <w:rPr>
+                <w:rFonts w:ascii="Calibri" w:hAnsi="Calibri" w:cs="Calibri"/>
+                <w:b/>
+                <w:bCs/>
+                <w:sz w:val="16"/>
+                <w:szCs w:val="16"/>
+              </w:rPr>
+            </w:pPr>
+            <w:r>
+              <w:rPr>
+                <w:rFonts w:ascii="Calibri" w:hAnsi="Calibri" w:cs="Calibri"/>
+                <w:b/>
+                <w:bCs/>
+                <w:sz w:val="16"/>
+                <w:szCs w:val="16"/>
+              </w:rPr>
+              <w:t xml:space="preserve">Tester's Name </w:t>
+            </w:r>
+          </w:p>
+        </w:tc>
+        <w:tc>
+          <w:tcPr>
+            <w:tcW w:w="2472" w:type="dxa"/>
+            <w:gridSpan w:val="2"/>
+            <w:tcBorders>
+              <w:top w:val="single" w:sz="4" w:space="0" w:color="auto"/>
+              <w:left w:val="single" w:sz="4" w:space="0" w:color="auto"/>
+              <w:bottom w:val="single" w:sz="4" w:space="0" w:color="auto"/>
+              <w:right w:val="single" w:sz="4" w:space="0" w:color="auto"/>
+            </w:tcBorders>
+            <w:shd w:val="clear" w:color="auto" w:fill="auto"/>
+            <w:hideMark/>
+          </w:tcPr>
+          <w:p>
+            <w:pPr>
+              <w:rPr>
+                <w:rFonts w:ascii="Calibri" w:hAnsi="Calibri" w:cs="Calibri"/>
+                <w:sz w:val="16"/>
+                <w:szCs w:val="16"/>
+              </w:rPr>
+            </w:pPr>
+            <w:r>
+              <w:rPr>
+                <w:rFonts w:ascii="Calibri" w:hAnsi="Calibri" w:cs="Calibri"/>
+                <w:sz w:val="16"/>
+                <w:szCs w:val="16"/>
+              </w:rPr>
+              <w:t>Jide</w:t>
+            </w:r>
+          </w:p>
+        </w:tc>
+        <w:tc>
+          <w:tcPr>
+            <w:tcW w:w="1939" w:type="dxa"/>
+            <w:gridSpan w:val="6"/>
+            <w:tcBorders>
+              <w:top w:val="single" w:sz="4" w:space="0" w:color="B2B2B2"/>
+              <w:left w:val="single" w:sz="4" w:space="0" w:color="B2B2B2"/>
+              <w:bottom w:val="single" w:sz="4" w:space="0" w:color="B2B2B2"/>
+              <w:right w:val="single" w:sz="4" w:space="0" w:color="B2B2B2"/>
+            </w:tcBorders>
+            <w:shd w:val="clear" w:color="000000" w:fill="FFFFCC"/>
+            <w:hideMark/>
+          </w:tcPr>
+          <w:p>
+            <w:pPr>
+              <w:rPr>
+                <w:rFonts w:ascii="Calibri" w:hAnsi="Calibri" w:cs="Calibri"/>
+                <w:b/>
+                <w:bCs/>
+                <w:sz w:val="16"/>
+                <w:szCs w:val="16"/>
+              </w:rPr>
+            </w:pPr>
+            <w:r>
+              <w:rPr>
+                <w:rFonts w:ascii="Calibri" w:hAnsi="Calibri" w:cs="Calibri"/>
+                <w:b/>
+                <w:bCs/>
+                <w:sz w:val="16"/>
+                <w:szCs w:val="16"/>
+              </w:rPr>
+              <w:t>Date Tested</w:t>
+            </w:r>
+          </w:p>
+        </w:tc>
+        <w:tc>
+          <w:tcPr>
+            <w:tcW w:w="1046" w:type="dxa"/>
+            <w:gridSpan w:val="4"/>
+            <w:tcBorders>
+              <w:top w:val="single" w:sz="4" w:space="0" w:color="auto"/>
+              <w:left w:val="single" w:sz="4" w:space="0" w:color="auto"/>
+              <w:bottom w:val="single" w:sz="4" w:space="0" w:color="auto"/>
+              <w:right w:val="single" w:sz="4" w:space="0" w:color="auto"/>
+            </w:tcBorders>
+            <w:shd w:val="clear" w:color="auto" w:fill="auto"/>
+            <w:hideMark/>
+          </w:tcPr>
+          <w:p>
+            <w:pPr>
+              <w:rPr>
+                <w:rFonts w:ascii="Calibri" w:hAnsi="Calibri" w:cs="Calibri"/>
+                <w:sz w:val="16"/>
+                <w:szCs w:val="16"/>
+              </w:rPr>
+            </w:pPr>
+            <w:r>
+              <w:rPr>
+                <w:rFonts w:ascii="Calibri" w:hAnsi="Calibri" w:cs="Calibri"/>
+                <w:sz w:val="16"/>
+                <w:szCs w:val="16"/>
+              </w:rPr>
+              <w:t>2020-04-2</w:t>
+            </w:r>
+            <w:r>
+              <w:rPr>
+                <w:rFonts w:ascii="Calibri" w:hAnsi="Calibri" w:cs="Calibri"/>
+                <w:sz w:val="16"/>
+                <w:szCs w:val="16"/>
+              </w:rPr>
+              <w:t>4</w:t>
+            </w:r>
+          </w:p>
+        </w:tc>
+        <w:tc>
+          <w:tcPr>
+            <w:tcW w:w="1104" w:type="dxa"/>
+            <w:gridSpan w:val="5"/>
+            <w:tcBorders>
+              <w:top w:val="single" w:sz="4" w:space="0" w:color="B2B2B2"/>
+              <w:left w:val="single" w:sz="4" w:space="0" w:color="B2B2B2"/>
+              <w:bottom w:val="single" w:sz="4" w:space="0" w:color="B2B2B2"/>
+              <w:right w:val="single" w:sz="4" w:space="0" w:color="B2B2B2"/>
+            </w:tcBorders>
+            <w:shd w:val="clear" w:color="000000" w:fill="FFFFCC"/>
+            <w:hideMark/>
+          </w:tcPr>
+          <w:p>
+            <w:pPr>
+              <w:rPr>
+                <w:rFonts w:ascii="Calibri" w:hAnsi="Calibri" w:cs="Calibri"/>
+                <w:b/>
+                <w:bCs/>
+                <w:sz w:val="16"/>
+                <w:szCs w:val="16"/>
+              </w:rPr>
+            </w:pPr>
+            <w:r>
+              <w:rPr>
+                <w:rFonts w:ascii="Calibri" w:hAnsi="Calibri" w:cs="Calibri"/>
+                <w:b/>
+                <w:bCs/>
+                <w:sz w:val="16"/>
+                <w:szCs w:val="16"/>
+              </w:rPr>
+              <w:t>Test Case (Pass/Fail)</w:t>
+            </w:r>
+          </w:p>
+        </w:tc>
+        <w:tc>
+          <w:tcPr>
+            <w:tcW w:w="814" w:type="dxa"/>
+            <w:gridSpan w:val="4"/>
+            <w:tcBorders>
+              <w:top w:val="single" w:sz="4" w:space="0" w:color="auto"/>
+              <w:left w:val="single" w:sz="4" w:space="0" w:color="auto"/>
+              <w:bottom w:val="single" w:sz="4" w:space="0" w:color="auto"/>
+              <w:right w:val="single" w:sz="4" w:space="0" w:color="auto"/>
+            </w:tcBorders>
+            <w:shd w:val="clear" w:color="auto" w:fill="auto"/>
+            <w:hideMark/>
+          </w:tcPr>
+          <w:p>
+            <w:pPr>
+              <w:rPr>
+                <w:rFonts w:ascii="Calibri" w:hAnsi="Calibri" w:cs="Calibri"/>
+                <w:sz w:val="16"/>
+                <w:szCs w:val="16"/>
+              </w:rPr>
+            </w:pPr>
+            <w:r>
+              <w:rPr>
+                <w:rFonts w:ascii="Calibri" w:hAnsi="Calibri" w:cs="Calibri"/>
+                <w:sz w:val="16"/>
+                <w:szCs w:val="16"/>
+              </w:rPr>
+              <w:t>Pass</w:t>
+            </w:r>
+          </w:p>
+        </w:tc>
+      </w:tr>
+      <w:tr>
+        <w:trPr>
+          <w:gridAfter w:val="12"/>
+          <w:wAfter w:w="2588" w:type="dxa"/>
+          <w:trHeight w:val="280"/>
+        </w:trPr>
+        <w:tc>
+          <w:tcPr>
+            <w:tcW w:w="1413" w:type="dxa"/>
+            <w:tcBorders>
+              <w:top w:val="nil"/>
+              <w:left w:val="nil"/>
+              <w:bottom w:val="nil"/>
+              <w:right w:val="nil"/>
+            </w:tcBorders>
+            <w:shd w:val="clear" w:color="auto" w:fill="auto"/>
+            <w:hideMark/>
+          </w:tcPr>
+          <w:p>
+            <w:pPr>
+              <w:rPr>
+                <w:rFonts w:ascii="Calibri" w:hAnsi="Calibri" w:cs="Calibri"/>
+                <w:sz w:val="16"/>
+                <w:szCs w:val="16"/>
+              </w:rPr>
+            </w:pPr>
+          </w:p>
+        </w:tc>
+        <w:tc>
+          <w:tcPr>
+            <w:tcW w:w="236" w:type="dxa"/>
+            <w:tcBorders>
+              <w:top w:val="nil"/>
+              <w:left w:val="nil"/>
+              <w:bottom w:val="nil"/>
+              <w:right w:val="nil"/>
+            </w:tcBorders>
+            <w:shd w:val="clear" w:color="auto" w:fill="auto"/>
+            <w:hideMark/>
+          </w:tcPr>
+          <w:p>
+            <w:pPr>
+              <w:rPr>
+                <w:sz w:val="16"/>
+                <w:szCs w:val="16"/>
+              </w:rPr>
+            </w:pPr>
+          </w:p>
+        </w:tc>
+        <w:tc>
+          <w:tcPr>
+            <w:tcW w:w="2913" w:type="dxa"/>
+            <w:gridSpan w:val="3"/>
+            <w:tcBorders>
+              <w:top w:val="nil"/>
+              <w:left w:val="nil"/>
+              <w:bottom w:val="nil"/>
+              <w:right w:val="nil"/>
+            </w:tcBorders>
+            <w:shd w:val="clear" w:color="auto" w:fill="auto"/>
+            <w:hideMark/>
+          </w:tcPr>
+          <w:p>
+            <w:pPr>
+              <w:rPr>
+                <w:sz w:val="16"/>
+                <w:szCs w:val="16"/>
+              </w:rPr>
+            </w:pPr>
+          </w:p>
+        </w:tc>
+        <w:tc>
+          <w:tcPr>
+            <w:tcW w:w="448" w:type="dxa"/>
+            <w:tcBorders>
+              <w:top w:val="nil"/>
+              <w:left w:val="nil"/>
+              <w:bottom w:val="nil"/>
+              <w:right w:val="nil"/>
+            </w:tcBorders>
+            <w:shd w:val="clear" w:color="auto" w:fill="auto"/>
+            <w:hideMark/>
+          </w:tcPr>
+          <w:p>
+            <w:pPr>
+              <w:rPr>
+                <w:sz w:val="16"/>
+                <w:szCs w:val="16"/>
+              </w:rPr>
+            </w:pPr>
+          </w:p>
+        </w:tc>
+        <w:tc>
+          <w:tcPr>
+            <w:tcW w:w="431" w:type="dxa"/>
+            <w:tcBorders>
+              <w:top w:val="nil"/>
+              <w:left w:val="nil"/>
+              <w:bottom w:val="nil"/>
+              <w:right w:val="nil"/>
+            </w:tcBorders>
+            <w:shd w:val="clear" w:color="auto" w:fill="auto"/>
+            <w:hideMark/>
+          </w:tcPr>
+          <w:p>
+            <w:pPr>
+              <w:rPr>
+                <w:sz w:val="16"/>
+                <w:szCs w:val="16"/>
+              </w:rPr>
+            </w:pPr>
+          </w:p>
+        </w:tc>
+        <w:tc>
+          <w:tcPr>
+            <w:tcW w:w="290" w:type="dxa"/>
+            <w:tcBorders>
+              <w:top w:val="nil"/>
+              <w:left w:val="nil"/>
+              <w:bottom w:val="nil"/>
+              <w:right w:val="nil"/>
+            </w:tcBorders>
+            <w:shd w:val="clear" w:color="auto" w:fill="auto"/>
+            <w:hideMark/>
+          </w:tcPr>
+          <w:p>
+            <w:pPr>
+              <w:rPr>
+                <w:sz w:val="16"/>
+                <w:szCs w:val="16"/>
+              </w:rPr>
+            </w:pPr>
+          </w:p>
+        </w:tc>
+        <w:tc>
+          <w:tcPr>
+            <w:tcW w:w="222" w:type="dxa"/>
+            <w:gridSpan w:val="2"/>
+            <w:tcBorders>
+              <w:top w:val="nil"/>
+              <w:left w:val="nil"/>
+              <w:bottom w:val="nil"/>
+              <w:right w:val="nil"/>
+            </w:tcBorders>
+            <w:shd w:val="clear" w:color="auto" w:fill="auto"/>
+            <w:hideMark/>
+          </w:tcPr>
+          <w:p>
+            <w:pPr>
+              <w:rPr>
+                <w:sz w:val="16"/>
+                <w:szCs w:val="16"/>
+              </w:rPr>
+            </w:pPr>
+          </w:p>
+        </w:tc>
+        <w:tc>
+          <w:tcPr>
+            <w:tcW w:w="516" w:type="dxa"/>
+            <w:gridSpan w:val="2"/>
+            <w:tcBorders>
+              <w:top w:val="nil"/>
+              <w:left w:val="nil"/>
+              <w:bottom w:val="nil"/>
+              <w:right w:val="nil"/>
+            </w:tcBorders>
+            <w:shd w:val="clear" w:color="auto" w:fill="auto"/>
+            <w:hideMark/>
+          </w:tcPr>
+          <w:p>
+            <w:pPr>
+              <w:rPr>
+                <w:sz w:val="16"/>
+                <w:szCs w:val="16"/>
+              </w:rPr>
+            </w:pPr>
+          </w:p>
+        </w:tc>
+      </w:tr>
+      <w:tr>
+        <w:trPr>
+          <w:gridAfter w:val="15"/>
+          <w:wAfter w:w="3233" w:type="dxa"/>
+          <w:trHeight w:val="280"/>
+        </w:trPr>
+        <w:tc>
+          <w:tcPr>
+            <w:tcW w:w="1413" w:type="dxa"/>
+            <w:tcBorders>
+              <w:top w:val="single" w:sz="4" w:space="0" w:color="B2B2B2"/>
+              <w:left w:val="single" w:sz="4" w:space="0" w:color="B2B2B2"/>
+              <w:bottom w:val="single" w:sz="4" w:space="0" w:color="B2B2B2"/>
+              <w:right w:val="single" w:sz="4" w:space="0" w:color="B2B2B2"/>
+            </w:tcBorders>
+            <w:shd w:val="clear" w:color="000000" w:fill="FFFFCC"/>
+            <w:hideMark/>
+          </w:tcPr>
+          <w:p>
+            <w:pPr>
+              <w:jc w:val="center"/>
+              <w:rPr>
+                <w:rFonts w:ascii="Calibri" w:hAnsi="Calibri" w:cs="Calibri"/>
+                <w:b/>
+                <w:bCs/>
+                <w:sz w:val="16"/>
+                <w:szCs w:val="16"/>
+              </w:rPr>
+            </w:pPr>
+            <w:r>
+              <w:rPr>
+                <w:rFonts w:ascii="Calibri" w:hAnsi="Calibri" w:cs="Calibri"/>
+                <w:b/>
+                <w:bCs/>
+                <w:sz w:val="16"/>
+                <w:szCs w:val="16"/>
+              </w:rPr>
+              <w:t xml:space="preserve"> #</w:t>
+            </w:r>
+          </w:p>
+        </w:tc>
+        <w:tc>
+          <w:tcPr>
+            <w:tcW w:w="3020" w:type="dxa"/>
+            <w:gridSpan w:val="3"/>
+            <w:tcBorders>
+              <w:top w:val="single" w:sz="4" w:space="0" w:color="B2B2B2"/>
+              <w:left w:val="nil"/>
+              <w:bottom w:val="single" w:sz="4" w:space="0" w:color="B2B2B2"/>
+              <w:right w:val="single" w:sz="4" w:space="0" w:color="B2B2B2"/>
+            </w:tcBorders>
+            <w:shd w:val="clear" w:color="000000" w:fill="FFFFCC"/>
+            <w:hideMark/>
+          </w:tcPr>
+          <w:p>
+            <w:pPr>
+              <w:rPr>
+                <w:rFonts w:ascii="Calibri" w:hAnsi="Calibri" w:cs="Calibri"/>
+                <w:b/>
+                <w:bCs/>
+                <w:sz w:val="16"/>
+                <w:szCs w:val="16"/>
+              </w:rPr>
+            </w:pPr>
+            <w:r>
+              <w:rPr>
+                <w:rFonts w:ascii="Calibri" w:hAnsi="Calibri" w:cs="Calibri"/>
+                <w:b/>
+                <w:bCs/>
+                <w:sz w:val="16"/>
+                <w:szCs w:val="16"/>
+              </w:rPr>
+              <w:t>Prerequisites:</w:t>
+            </w:r>
+          </w:p>
+        </w:tc>
+        <w:tc>
+          <w:tcPr>
+            <w:tcW w:w="1391" w:type="dxa"/>
+            <w:gridSpan w:val="5"/>
+            <w:tcBorders>
+              <w:top w:val="nil"/>
+              <w:left w:val="nil"/>
+              <w:bottom w:val="nil"/>
+              <w:right w:val="nil"/>
+            </w:tcBorders>
+            <w:shd w:val="clear" w:color="auto" w:fill="auto"/>
+            <w:hideMark/>
+          </w:tcPr>
+          <w:p>
+            <w:pPr>
+              <w:rPr>
+                <w:rFonts w:ascii="Calibri" w:hAnsi="Calibri" w:cs="Calibri"/>
+                <w:b/>
+                <w:bCs/>
+                <w:sz w:val="16"/>
+                <w:szCs w:val="16"/>
+              </w:rPr>
+            </w:pPr>
+          </w:p>
+        </w:tc>
+      </w:tr>
+      <w:tr>
+        <w:trPr>
+          <w:gridAfter w:val="15"/>
+          <w:wAfter w:w="3233" w:type="dxa"/>
+          <w:trHeight w:val="280"/>
+        </w:trPr>
+        <w:tc>
+          <w:tcPr>
+            <w:tcW w:w="1413" w:type="dxa"/>
+            <w:tcBorders>
+              <w:top w:val="single" w:sz="4" w:space="0" w:color="auto"/>
+              <w:left w:val="single" w:sz="4" w:space="0" w:color="auto"/>
+              <w:bottom w:val="single" w:sz="4" w:space="0" w:color="auto"/>
+              <w:right w:val="single" w:sz="4" w:space="0" w:color="auto"/>
+            </w:tcBorders>
+            <w:shd w:val="clear" w:color="auto" w:fill="auto"/>
+            <w:hideMark/>
+          </w:tcPr>
+          <w:p>
+            <w:pPr>
+              <w:jc w:val="center"/>
+              <w:rPr>
+                <w:rFonts w:ascii="Calibri" w:hAnsi="Calibri" w:cs="Calibri"/>
+                <w:sz w:val="16"/>
+                <w:szCs w:val="16"/>
+              </w:rPr>
+            </w:pPr>
+            <w:r>
+              <w:rPr>
+                <w:rFonts w:ascii="Calibri" w:hAnsi="Calibri" w:cs="Calibri"/>
+                <w:sz w:val="16"/>
+                <w:szCs w:val="16"/>
+              </w:rPr>
+              <w:t>1</w:t>
+            </w:r>
+          </w:p>
+        </w:tc>
+        <w:tc>
+          <w:tcPr>
+            <w:tcW w:w="3020" w:type="dxa"/>
+            <w:gridSpan w:val="3"/>
+            <w:tcBorders>
+              <w:top w:val="single" w:sz="4" w:space="0" w:color="auto"/>
+              <w:left w:val="nil"/>
+              <w:bottom w:val="single" w:sz="4" w:space="0" w:color="auto"/>
+              <w:right w:val="single" w:sz="4" w:space="0" w:color="000000"/>
+            </w:tcBorders>
+            <w:shd w:val="clear" w:color="auto" w:fill="auto"/>
+            <w:hideMark/>
+          </w:tcPr>
+          <w:p>
+            <w:pPr>
+              <w:rPr>
+                <w:rFonts w:ascii="Calibri" w:hAnsi="Calibri" w:cs="Calibri"/>
+                <w:sz w:val="16"/>
+                <w:szCs w:val="16"/>
+              </w:rPr>
+            </w:pPr>
+            <w:r>
+              <w:rPr>
+                <w:rFonts w:ascii="Calibri" w:hAnsi="Calibri" w:cs="Calibri"/>
+                <w:sz w:val="16"/>
+                <w:szCs w:val="16"/>
+              </w:rPr>
+              <w:t xml:space="preserve">Access to Postman or </w:t>
+            </w:r>
+            <w:r>
+              <w:rPr>
+                <w:rFonts w:ascii="Calibri" w:hAnsi="Calibri" w:cs="Calibri"/>
+                <w:sz w:val="16"/>
+                <w:szCs w:val="16"/>
+              </w:rPr>
+              <w:t>another</w:t>
+            </w:r>
+            <w:r>
+              <w:rPr>
+                <w:rFonts w:ascii="Calibri" w:hAnsi="Calibri" w:cs="Calibri"/>
+                <w:sz w:val="16"/>
+                <w:szCs w:val="16"/>
+              </w:rPr>
+              <w:t xml:space="preserve"> HTTP </w:t>
+            </w:r>
+            <w:r>
+              <w:rPr>
+                <w:rFonts w:ascii="Calibri" w:hAnsi="Calibri" w:cs="Calibri"/>
+                <w:sz w:val="16"/>
+                <w:szCs w:val="16"/>
+              </w:rPr>
+              <w:t>client</w:t>
+            </w:r>
+          </w:p>
+        </w:tc>
+        <w:tc>
+          <w:tcPr>
+            <w:tcW w:w="1391" w:type="dxa"/>
+            <w:gridSpan w:val="5"/>
+            <w:tcBorders>
+              <w:top w:val="nil"/>
+              <w:left w:val="nil"/>
+              <w:bottom w:val="nil"/>
+              <w:right w:val="nil"/>
+            </w:tcBorders>
+            <w:shd w:val="clear" w:color="auto" w:fill="auto"/>
+            <w:hideMark/>
+          </w:tcPr>
+          <w:p>
+            <w:pPr>
+              <w:rPr>
+                <w:rFonts w:ascii="Calibri" w:hAnsi="Calibri" w:cs="Calibri"/>
+                <w:sz w:val="16"/>
+                <w:szCs w:val="16"/>
+              </w:rPr>
+            </w:pPr>
+          </w:p>
+        </w:tc>
+      </w:tr>
+      <w:tr>
+        <w:trPr>
+          <w:gridAfter w:val="15"/>
+          <w:wAfter w:w="3233" w:type="dxa"/>
+          <w:trHeight w:val="280"/>
+        </w:trPr>
+        <w:tc>
+          <w:tcPr>
+            <w:tcW w:w="1413" w:type="dxa"/>
+            <w:tcBorders>
+              <w:top w:val="nil"/>
+              <w:left w:val="single" w:sz="4" w:space="0" w:color="auto"/>
+              <w:bottom w:val="single" w:sz="4" w:space="0" w:color="auto"/>
+              <w:right w:val="single" w:sz="4" w:space="0" w:color="auto"/>
+            </w:tcBorders>
+            <w:shd w:val="clear" w:color="auto" w:fill="auto"/>
+            <w:hideMark/>
+          </w:tcPr>
+          <w:p>
+            <w:pPr>
+              <w:jc w:val="center"/>
+              <w:rPr>
+                <w:rFonts w:ascii="Calibri" w:hAnsi="Calibri" w:cs="Calibri"/>
+                <w:sz w:val="16"/>
+                <w:szCs w:val="16"/>
+              </w:rPr>
+            </w:pPr>
+            <w:r>
+              <w:rPr>
+                <w:rFonts w:ascii="Calibri" w:hAnsi="Calibri" w:cs="Calibri"/>
+                <w:sz w:val="16"/>
+                <w:szCs w:val="16"/>
+              </w:rPr>
+              <w:t>2</w:t>
+            </w:r>
+          </w:p>
+        </w:tc>
+        <w:tc>
+          <w:tcPr>
+            <w:tcW w:w="3020" w:type="dxa"/>
+            <w:gridSpan w:val="3"/>
+            <w:tcBorders>
+              <w:top w:val="single" w:sz="4" w:space="0" w:color="auto"/>
+              <w:left w:val="nil"/>
+              <w:bottom w:val="single" w:sz="4" w:space="0" w:color="auto"/>
+              <w:right w:val="single" w:sz="4" w:space="0" w:color="000000"/>
+            </w:tcBorders>
+            <w:shd w:val="clear" w:color="auto" w:fill="auto"/>
+            <w:hideMark/>
+          </w:tcPr>
+          <w:p>
+            <w:pPr>
+              <w:rPr>
+                <w:rFonts w:ascii="Calibri" w:hAnsi="Calibri" w:cs="Calibri"/>
+                <w:sz w:val="16"/>
+                <w:szCs w:val="16"/>
+              </w:rPr>
+            </w:pPr>
+            <w:r>
+              <w:rPr>
+                <w:rFonts w:ascii="Calibri" w:hAnsi="Calibri" w:cs="Calibri"/>
+                <w:sz w:val="16"/>
+                <w:szCs w:val="16"/>
+              </w:rPr>
+              <w:t>Exchange rates API is available</w:t>
+            </w:r>
+          </w:p>
+        </w:tc>
+        <w:tc>
+          <w:tcPr>
+            <w:tcW w:w="1391" w:type="dxa"/>
+            <w:gridSpan w:val="5"/>
+            <w:tcBorders>
+              <w:top w:val="nil"/>
+              <w:left w:val="nil"/>
+              <w:bottom w:val="nil"/>
+              <w:right w:val="nil"/>
+            </w:tcBorders>
+            <w:shd w:val="clear" w:color="auto" w:fill="auto"/>
+            <w:hideMark/>
+          </w:tcPr>
+          <w:p>
+            <w:pPr>
+              <w:rPr>
+                <w:rFonts w:ascii="Calibri" w:hAnsi="Calibri" w:cs="Calibri"/>
+                <w:sz w:val="16"/>
+                <w:szCs w:val="16"/>
+              </w:rPr>
+            </w:pPr>
+          </w:p>
+        </w:tc>
+      </w:tr>
+      <w:tr>
+        <w:trPr>
+          <w:gridAfter w:val="12"/>
+          <w:wAfter w:w="2588" w:type="dxa"/>
+          <w:trHeight w:val="280"/>
+        </w:trPr>
+        <w:tc>
+          <w:tcPr>
+            <w:tcW w:w="1413" w:type="dxa"/>
+            <w:tcBorders>
+              <w:top w:val="nil"/>
+              <w:left w:val="nil"/>
+              <w:bottom w:val="nil"/>
+              <w:right w:val="nil"/>
+            </w:tcBorders>
+            <w:shd w:val="clear" w:color="auto" w:fill="auto"/>
+            <w:hideMark/>
+          </w:tcPr>
+          <w:p>
+            <w:pPr>
+              <w:rPr>
+                <w:rFonts w:ascii="Calibri" w:hAnsi="Calibri" w:cs="Calibri"/>
+                <w:sz w:val="16"/>
+                <w:szCs w:val="16"/>
+              </w:rPr>
+            </w:pPr>
+          </w:p>
+        </w:tc>
+        <w:tc>
+          <w:tcPr>
+            <w:tcW w:w="236" w:type="dxa"/>
+            <w:tcBorders>
+              <w:top w:val="nil"/>
+              <w:left w:val="nil"/>
+              <w:bottom w:val="nil"/>
+              <w:right w:val="nil"/>
+            </w:tcBorders>
+            <w:shd w:val="clear" w:color="auto" w:fill="auto"/>
+            <w:hideMark/>
+          </w:tcPr>
+          <w:p>
+            <w:pPr>
+              <w:rPr>
+                <w:sz w:val="16"/>
+                <w:szCs w:val="16"/>
+              </w:rPr>
+            </w:pPr>
+          </w:p>
+        </w:tc>
+        <w:tc>
+          <w:tcPr>
+            <w:tcW w:w="2913" w:type="dxa"/>
+            <w:gridSpan w:val="3"/>
+            <w:tcBorders>
+              <w:top w:val="nil"/>
+              <w:left w:val="nil"/>
+              <w:bottom w:val="nil"/>
+              <w:right w:val="nil"/>
+            </w:tcBorders>
+            <w:shd w:val="clear" w:color="auto" w:fill="auto"/>
+            <w:hideMark/>
+          </w:tcPr>
+          <w:p>
+            <w:pPr>
+              <w:rPr>
+                <w:sz w:val="16"/>
+                <w:szCs w:val="16"/>
+              </w:rPr>
+            </w:pPr>
+          </w:p>
+        </w:tc>
+        <w:tc>
+          <w:tcPr>
+            <w:tcW w:w="448" w:type="dxa"/>
+            <w:tcBorders>
+              <w:top w:val="nil"/>
+              <w:left w:val="nil"/>
+              <w:bottom w:val="nil"/>
+              <w:right w:val="nil"/>
+            </w:tcBorders>
+            <w:shd w:val="clear" w:color="auto" w:fill="auto"/>
+            <w:hideMark/>
+          </w:tcPr>
+          <w:p>
+            <w:pPr>
+              <w:rPr>
+                <w:sz w:val="16"/>
+                <w:szCs w:val="16"/>
+              </w:rPr>
+            </w:pPr>
+          </w:p>
+        </w:tc>
+        <w:tc>
+          <w:tcPr>
+            <w:tcW w:w="431" w:type="dxa"/>
+            <w:tcBorders>
+              <w:top w:val="nil"/>
+              <w:left w:val="nil"/>
+              <w:bottom w:val="nil"/>
+              <w:right w:val="nil"/>
+            </w:tcBorders>
+            <w:shd w:val="clear" w:color="auto" w:fill="auto"/>
+            <w:hideMark/>
+          </w:tcPr>
+          <w:p>
+            <w:pPr>
+              <w:rPr>
+                <w:sz w:val="16"/>
+                <w:szCs w:val="16"/>
+              </w:rPr>
+            </w:pPr>
+          </w:p>
+        </w:tc>
+        <w:tc>
+          <w:tcPr>
+            <w:tcW w:w="290" w:type="dxa"/>
+            <w:tcBorders>
+              <w:top w:val="nil"/>
+              <w:left w:val="nil"/>
+              <w:bottom w:val="nil"/>
+              <w:right w:val="nil"/>
+            </w:tcBorders>
+            <w:shd w:val="clear" w:color="auto" w:fill="auto"/>
+            <w:hideMark/>
+          </w:tcPr>
+          <w:p>
+            <w:pPr>
+              <w:rPr>
+                <w:sz w:val="16"/>
+                <w:szCs w:val="16"/>
+              </w:rPr>
+            </w:pPr>
+          </w:p>
+        </w:tc>
+        <w:tc>
+          <w:tcPr>
+            <w:tcW w:w="222" w:type="dxa"/>
+            <w:gridSpan w:val="2"/>
+            <w:tcBorders>
+              <w:top w:val="nil"/>
+              <w:left w:val="nil"/>
+              <w:bottom w:val="nil"/>
+              <w:right w:val="nil"/>
+            </w:tcBorders>
+            <w:shd w:val="clear" w:color="auto" w:fill="auto"/>
+            <w:hideMark/>
+          </w:tcPr>
+          <w:p>
+            <w:pPr>
+              <w:rPr>
+                <w:sz w:val="16"/>
+                <w:szCs w:val="16"/>
+              </w:rPr>
+            </w:pPr>
+          </w:p>
+        </w:tc>
+        <w:tc>
+          <w:tcPr>
+            <w:tcW w:w="516" w:type="dxa"/>
+            <w:gridSpan w:val="2"/>
+            <w:tcBorders>
+              <w:top w:val="nil"/>
+              <w:left w:val="nil"/>
+              <w:bottom w:val="nil"/>
+              <w:right w:val="nil"/>
+            </w:tcBorders>
+            <w:shd w:val="clear" w:color="auto" w:fill="auto"/>
+            <w:hideMark/>
+          </w:tcPr>
+          <w:p>
+            <w:pPr>
+              <w:rPr>
+                <w:sz w:val="16"/>
+                <w:szCs w:val="16"/>
+              </w:rPr>
+            </w:pPr>
+          </w:p>
+        </w:tc>
+      </w:tr>
+      <w:tr>
+        <w:trPr>
+          <w:gridAfter w:val="1"/>
+          <w:wAfter w:w="47" w:type="dxa"/>
+          <w:trHeight w:val="280"/>
+        </w:trPr>
+        <w:tc>
+          <w:tcPr>
+            <w:tcW w:w="1413" w:type="dxa"/>
+            <w:tcBorders>
+              <w:top w:val="single" w:sz="4" w:space="0" w:color="B2B2B2"/>
+              <w:left w:val="single" w:sz="4" w:space="0" w:color="B2B2B2"/>
+              <w:bottom w:val="single" w:sz="4" w:space="0" w:color="B2B2B2"/>
+              <w:right w:val="single" w:sz="4" w:space="0" w:color="B2B2B2"/>
+            </w:tcBorders>
+            <w:shd w:val="clear" w:color="000000" w:fill="FFFFCC"/>
+            <w:noWrap/>
+            <w:hideMark/>
+          </w:tcPr>
+          <w:p>
+            <w:pPr>
+              <w:rPr>
+                <w:rFonts w:ascii="Calibri" w:hAnsi="Calibri" w:cs="Calibri"/>
+                <w:b/>
+                <w:bCs/>
+                <w:sz w:val="16"/>
+                <w:szCs w:val="16"/>
+                <w:u w:val="single"/>
+              </w:rPr>
+            </w:pPr>
+            <w:r>
+              <w:rPr>
+                <w:rFonts w:ascii="Calibri" w:hAnsi="Calibri" w:cs="Calibri"/>
+                <w:b/>
+                <w:bCs/>
+                <w:sz w:val="16"/>
+                <w:szCs w:val="16"/>
+                <w:u w:val="single"/>
+              </w:rPr>
+              <w:t>Test Scenario</w:t>
+            </w:r>
+          </w:p>
+        </w:tc>
+        <w:tc>
+          <w:tcPr>
+            <w:tcW w:w="4411" w:type="dxa"/>
+            <w:gridSpan w:val="8"/>
+            <w:tcBorders>
+              <w:top w:val="nil"/>
+              <w:left w:val="nil"/>
+              <w:bottom w:val="nil"/>
+              <w:right w:val="nil"/>
+            </w:tcBorders>
+            <w:shd w:val="clear" w:color="auto" w:fill="auto"/>
+            <w:noWrap/>
+            <w:hideMark/>
+          </w:tcPr>
+          <w:p>
+            <w:pPr>
+              <w:rPr>
+                <w:rFonts w:ascii="Calibri" w:hAnsi="Calibri" w:cs="Calibri"/>
+                <w:sz w:val="16"/>
+                <w:szCs w:val="16"/>
+              </w:rPr>
+            </w:pPr>
+            <w:r>
+              <w:rPr>
+                <w:rFonts w:ascii="Calibri" w:hAnsi="Calibri" w:cs="Calibri"/>
+                <w:sz w:val="16"/>
+                <w:szCs w:val="16"/>
+              </w:rPr>
+              <w:t xml:space="preserve">Actor calls Exchange rates API </w:t>
+            </w:r>
+            <w:r>
+              <w:rPr>
+                <w:rFonts w:ascii="Calibri" w:hAnsi="Calibri" w:cs="Calibri"/>
+                <w:sz w:val="16"/>
+                <w:szCs w:val="16"/>
+              </w:rPr>
+              <w:t>t</w:t>
+            </w:r>
+            <w:r>
+              <w:rPr>
+                <w:rFonts w:ascii="Calibri" w:hAnsi="Calibri" w:cs="Calibri"/>
+                <w:sz w:val="16"/>
+                <w:szCs w:val="16"/>
+              </w:rPr>
+              <w:t xml:space="preserve">o get </w:t>
+            </w:r>
+            <w:r>
+              <w:rPr>
+                <w:rFonts w:ascii="Calibri" w:hAnsi="Calibri" w:cs="Calibri"/>
+                <w:sz w:val="16"/>
+                <w:szCs w:val="16"/>
+              </w:rPr>
+              <w:t>future</w:t>
+            </w:r>
+            <w:r>
+              <w:rPr>
+                <w:rFonts w:ascii="Calibri" w:hAnsi="Calibri" w:cs="Calibri"/>
+                <w:sz w:val="16"/>
+                <w:szCs w:val="16"/>
+              </w:rPr>
+              <w:t xml:space="preserve"> </w:t>
+            </w:r>
+            <w:r>
+              <w:rPr>
+                <w:rFonts w:ascii="Calibri" w:hAnsi="Calibri" w:cs="Calibri"/>
+                <w:sz w:val="16"/>
+                <w:szCs w:val="16"/>
+              </w:rPr>
+              <w:t xml:space="preserve">rates </w:t>
+            </w:r>
+            <w:r>
+              <w:rPr>
+                <w:rFonts w:ascii="Calibri" w:hAnsi="Calibri" w:cs="Calibri"/>
+                <w:sz w:val="16"/>
+                <w:szCs w:val="16"/>
+              </w:rPr>
+              <w:t xml:space="preserve">with </w:t>
+            </w:r>
+            <w:r>
+              <w:rPr>
+                <w:rFonts w:ascii="Calibri" w:hAnsi="Calibri" w:cs="Calibri"/>
+                <w:sz w:val="16"/>
+                <w:szCs w:val="16"/>
+              </w:rPr>
+              <w:t xml:space="preserve">date </w:t>
+            </w:r>
+            <w:r>
+              <w:rPr>
+                <w:rFonts w:ascii="Calibri" w:hAnsi="Calibri" w:cs="Calibri"/>
+                <w:sz w:val="16"/>
+                <w:szCs w:val="16"/>
+              </w:rPr>
+              <w:t>${</w:t>
+            </w:r>
+            <w:r>
+              <w:rPr>
+                <w:rFonts w:ascii="Calibri" w:hAnsi="Calibri" w:cs="Calibri"/>
+                <w:sz w:val="16"/>
+                <w:szCs w:val="16"/>
+              </w:rPr>
+              <w:t>tomorrow-date</w:t>
+            </w:r>
+            <w:r>
+              <w:rPr>
+                <w:rFonts w:ascii="Calibri" w:hAnsi="Calibri" w:cs="Calibri"/>
+                <w:sz w:val="16"/>
+                <w:szCs w:val="16"/>
+              </w:rPr>
+              <w:t>}</w:t>
+            </w:r>
+            <w:r>
+              <w:rPr>
+                <w:rFonts w:ascii="Calibri" w:hAnsi="Calibri" w:cs="Calibri"/>
+                <w:sz w:val="16"/>
+                <w:szCs w:val="16"/>
+              </w:rPr>
+              <w:t>.</w:t>
+            </w:r>
+          </w:p>
+          <w:p>
+            <w:pPr>
+              <w:rPr>
+                <w:rFonts w:ascii="Calibri" w:hAnsi="Calibri" w:cs="Calibri"/>
+                <w:sz w:val="16"/>
+                <w:szCs w:val="16"/>
+              </w:rPr>
+            </w:pPr>
+          </w:p>
+          <w:p>
+            <w:pPr>
+              <w:rPr>
+                <w:rFonts w:ascii="Calibri" w:hAnsi="Calibri" w:cs="Calibri"/>
+                <w:sz w:val="16"/>
+                <w:szCs w:val="16"/>
+              </w:rPr>
+            </w:pPr>
+            <w:r>
+              <w:rPr>
+                <w:rFonts w:ascii="Calibri" w:hAnsi="Calibri" w:cs="Calibri"/>
+                <w:sz w:val="16"/>
+                <w:szCs w:val="16"/>
+              </w:rPr>
+              <w:t>.</w:t>
+            </w:r>
+          </w:p>
+        </w:tc>
+        <w:tc>
+          <w:tcPr>
+            <w:tcW w:w="322" w:type="dxa"/>
+            <w:gridSpan w:val="2"/>
+            <w:tcBorders>
+              <w:top w:val="nil"/>
+              <w:left w:val="nil"/>
+              <w:bottom w:val="nil"/>
+              <w:right w:val="nil"/>
+            </w:tcBorders>
+            <w:shd w:val="clear" w:color="auto" w:fill="auto"/>
+            <w:hideMark/>
+          </w:tcPr>
+          <w:p>
+            <w:pPr>
+              <w:rPr>
+                <w:rFonts w:ascii="Calibri" w:hAnsi="Calibri" w:cs="Calibri"/>
+                <w:sz w:val="16"/>
+                <w:szCs w:val="16"/>
+              </w:rPr>
+            </w:pPr>
+          </w:p>
+        </w:tc>
+        <w:tc>
+          <w:tcPr>
+            <w:tcW w:w="940" w:type="dxa"/>
+            <w:gridSpan w:val="4"/>
+            <w:tcBorders>
+              <w:top w:val="nil"/>
+              <w:left w:val="nil"/>
+              <w:bottom w:val="nil"/>
+              <w:right w:val="nil"/>
+            </w:tcBorders>
+            <w:shd w:val="clear" w:color="auto" w:fill="auto"/>
+            <w:hideMark/>
+          </w:tcPr>
+          <w:p>
+            <w:pPr>
+              <w:rPr>
+                <w:sz w:val="16"/>
+                <w:szCs w:val="16"/>
+              </w:rPr>
+            </w:pPr>
+          </w:p>
+        </w:tc>
+        <w:tc>
+          <w:tcPr>
+            <w:tcW w:w="432" w:type="dxa"/>
+            <w:tcBorders>
+              <w:top w:val="nil"/>
+              <w:left w:val="nil"/>
+              <w:bottom w:val="nil"/>
+              <w:right w:val="nil"/>
+            </w:tcBorders>
+            <w:shd w:val="clear" w:color="auto" w:fill="auto"/>
+            <w:hideMark/>
+          </w:tcPr>
+          <w:p>
+            <w:pPr>
+              <w:rPr>
+                <w:sz w:val="16"/>
+                <w:szCs w:val="16"/>
+              </w:rPr>
+            </w:pPr>
+          </w:p>
+        </w:tc>
+        <w:tc>
+          <w:tcPr>
+            <w:tcW w:w="923" w:type="dxa"/>
+            <w:gridSpan w:val="4"/>
+            <w:tcBorders>
+              <w:top w:val="nil"/>
+              <w:left w:val="nil"/>
+              <w:bottom w:val="nil"/>
+              <w:right w:val="nil"/>
+            </w:tcBorders>
+            <w:shd w:val="clear" w:color="auto" w:fill="auto"/>
+            <w:hideMark/>
+          </w:tcPr>
+          <w:p>
+            <w:pPr>
+              <w:rPr>
+                <w:sz w:val="16"/>
+                <w:szCs w:val="16"/>
+              </w:rPr>
+            </w:pPr>
+          </w:p>
+        </w:tc>
+        <w:tc>
+          <w:tcPr>
+            <w:tcW w:w="347" w:type="dxa"/>
+            <w:gridSpan w:val="2"/>
+            <w:tcBorders>
+              <w:top w:val="nil"/>
+              <w:left w:val="nil"/>
+              <w:bottom w:val="nil"/>
+              <w:right w:val="nil"/>
+            </w:tcBorders>
+            <w:shd w:val="clear" w:color="auto" w:fill="auto"/>
+            <w:hideMark/>
+          </w:tcPr>
+          <w:p>
+            <w:pPr>
+              <w:rPr>
+                <w:sz w:val="16"/>
+                <w:szCs w:val="16"/>
+              </w:rPr>
+            </w:pPr>
+          </w:p>
+        </w:tc>
+        <w:tc>
+          <w:tcPr>
+            <w:tcW w:w="222" w:type="dxa"/>
+            <w:tcBorders>
+              <w:top w:val="nil"/>
+              <w:left w:val="nil"/>
+              <w:bottom w:val="nil"/>
+              <w:right w:val="nil"/>
+            </w:tcBorders>
+            <w:shd w:val="clear" w:color="auto" w:fill="auto"/>
+            <w:hideMark/>
+          </w:tcPr>
+          <w:p>
+            <w:pPr>
+              <w:rPr>
+                <w:sz w:val="16"/>
+                <w:szCs w:val="16"/>
+              </w:rPr>
+            </w:pPr>
+          </w:p>
+        </w:tc>
+      </w:tr>
+      <w:tr>
+        <w:trPr>
+          <w:trHeight w:val="280"/>
+        </w:trPr>
+        <w:tc>
+          <w:tcPr>
+            <w:tcW w:w="1413" w:type="dxa"/>
+            <w:tcBorders>
+              <w:top w:val="nil"/>
+              <w:left w:val="nil"/>
+              <w:bottom w:val="nil"/>
+              <w:right w:val="nil"/>
+            </w:tcBorders>
+            <w:shd w:val="clear" w:color="auto" w:fill="auto"/>
+            <w:noWrap/>
+            <w:hideMark/>
+          </w:tcPr>
+          <w:p>
+            <w:pPr>
+              <w:rPr>
+                <w:sz w:val="16"/>
+                <w:szCs w:val="16"/>
+              </w:rPr>
+            </w:pPr>
+          </w:p>
+        </w:tc>
+        <w:tc>
+          <w:tcPr>
+            <w:tcW w:w="236" w:type="dxa"/>
+            <w:tcBorders>
+              <w:top w:val="nil"/>
+              <w:left w:val="nil"/>
+              <w:bottom w:val="nil"/>
+              <w:right w:val="nil"/>
+            </w:tcBorders>
+            <w:shd w:val="clear" w:color="auto" w:fill="auto"/>
+            <w:noWrap/>
+            <w:hideMark/>
+          </w:tcPr>
+          <w:p>
+            <w:pPr>
+              <w:rPr>
+                <w:sz w:val="16"/>
+                <w:szCs w:val="16"/>
+              </w:rPr>
+            </w:pPr>
+          </w:p>
+        </w:tc>
+        <w:tc>
+          <w:tcPr>
+            <w:tcW w:w="2913" w:type="dxa"/>
+            <w:gridSpan w:val="3"/>
+            <w:tcBorders>
+              <w:top w:val="nil"/>
+              <w:left w:val="nil"/>
+              <w:bottom w:val="nil"/>
+              <w:right w:val="nil"/>
+            </w:tcBorders>
+            <w:shd w:val="clear" w:color="auto" w:fill="auto"/>
+            <w:noWrap/>
+            <w:hideMark/>
+          </w:tcPr>
+          <w:p>
+            <w:pPr>
+              <w:rPr>
+                <w:sz w:val="16"/>
+                <w:szCs w:val="16"/>
+              </w:rPr>
+            </w:pPr>
+          </w:p>
+        </w:tc>
+        <w:tc>
+          <w:tcPr>
+            <w:tcW w:w="448" w:type="dxa"/>
+            <w:tcBorders>
+              <w:top w:val="nil"/>
+              <w:left w:val="nil"/>
+              <w:bottom w:val="nil"/>
+              <w:right w:val="nil"/>
+            </w:tcBorders>
+            <w:shd w:val="clear" w:color="auto" w:fill="auto"/>
+            <w:noWrap/>
+            <w:hideMark/>
+          </w:tcPr>
+          <w:p>
+            <w:pPr>
+              <w:rPr>
+                <w:sz w:val="16"/>
+                <w:szCs w:val="16"/>
+              </w:rPr>
+            </w:pPr>
+          </w:p>
+        </w:tc>
+        <w:tc>
+          <w:tcPr>
+            <w:tcW w:w="431" w:type="dxa"/>
+            <w:tcBorders>
+              <w:top w:val="nil"/>
+              <w:left w:val="nil"/>
+              <w:bottom w:val="nil"/>
+              <w:right w:val="nil"/>
+            </w:tcBorders>
+            <w:shd w:val="clear" w:color="auto" w:fill="auto"/>
+            <w:noWrap/>
+            <w:hideMark/>
+          </w:tcPr>
+          <w:p>
+            <w:pPr>
+              <w:rPr>
+                <w:sz w:val="16"/>
+                <w:szCs w:val="16"/>
+              </w:rPr>
+            </w:pPr>
+          </w:p>
+        </w:tc>
+        <w:tc>
+          <w:tcPr>
+            <w:tcW w:w="290" w:type="dxa"/>
+            <w:tcBorders>
+              <w:top w:val="nil"/>
+              <w:left w:val="nil"/>
+              <w:bottom w:val="nil"/>
+              <w:right w:val="nil"/>
+            </w:tcBorders>
+            <w:shd w:val="clear" w:color="auto" w:fill="auto"/>
+            <w:noWrap/>
+            <w:hideMark/>
+          </w:tcPr>
+          <w:p>
+            <w:pPr>
+              <w:rPr>
+                <w:sz w:val="16"/>
+                <w:szCs w:val="16"/>
+              </w:rPr>
+            </w:pPr>
+          </w:p>
+        </w:tc>
+        <w:tc>
+          <w:tcPr>
+            <w:tcW w:w="1158" w:type="dxa"/>
+            <w:gridSpan w:val="6"/>
+            <w:tcBorders>
+              <w:top w:val="nil"/>
+              <w:left w:val="nil"/>
+              <w:bottom w:val="nil"/>
+              <w:right w:val="nil"/>
+            </w:tcBorders>
+            <w:shd w:val="clear" w:color="auto" w:fill="auto"/>
+            <w:noWrap/>
+            <w:hideMark/>
+          </w:tcPr>
+          <w:p>
+            <w:pPr>
+              <w:rPr>
+                <w:sz w:val="16"/>
+                <w:szCs w:val="16"/>
+              </w:rPr>
+            </w:pPr>
+          </w:p>
+        </w:tc>
+        <w:tc>
+          <w:tcPr>
+            <w:tcW w:w="758" w:type="dxa"/>
+            <w:gridSpan w:val="3"/>
+            <w:tcBorders>
+              <w:top w:val="nil"/>
+              <w:left w:val="nil"/>
+              <w:bottom w:val="nil"/>
+              <w:right w:val="nil"/>
+            </w:tcBorders>
+            <w:shd w:val="clear" w:color="auto" w:fill="auto"/>
+            <w:noWrap/>
+            <w:hideMark/>
+          </w:tcPr>
+          <w:p>
+            <w:pPr>
+              <w:rPr>
+                <w:sz w:val="16"/>
+                <w:szCs w:val="16"/>
+              </w:rPr>
+            </w:pPr>
+          </w:p>
+        </w:tc>
+        <w:tc>
+          <w:tcPr>
+            <w:tcW w:w="672" w:type="dxa"/>
+            <w:gridSpan w:val="2"/>
+            <w:tcBorders>
+              <w:top w:val="nil"/>
+              <w:left w:val="nil"/>
+              <w:bottom w:val="nil"/>
+              <w:right w:val="nil"/>
+            </w:tcBorders>
+            <w:shd w:val="clear" w:color="auto" w:fill="auto"/>
+            <w:noWrap/>
+            <w:hideMark/>
+          </w:tcPr>
+          <w:p>
+            <w:pPr>
+              <w:rPr>
+                <w:sz w:val="16"/>
+                <w:szCs w:val="16"/>
+              </w:rPr>
+            </w:pPr>
+          </w:p>
+        </w:tc>
+        <w:tc>
+          <w:tcPr>
+            <w:tcW w:w="222" w:type="dxa"/>
+            <w:gridSpan w:val="2"/>
+            <w:tcBorders>
+              <w:top w:val="nil"/>
+              <w:left w:val="nil"/>
+              <w:bottom w:val="nil"/>
+              <w:right w:val="nil"/>
+            </w:tcBorders>
+            <w:shd w:val="clear" w:color="auto" w:fill="auto"/>
+            <w:noWrap/>
+            <w:hideMark/>
+          </w:tcPr>
+          <w:p>
+            <w:pPr>
+              <w:rPr>
+                <w:sz w:val="16"/>
+                <w:szCs w:val="16"/>
+              </w:rPr>
+            </w:pPr>
+          </w:p>
+        </w:tc>
+        <w:tc>
+          <w:tcPr>
+            <w:tcW w:w="516" w:type="dxa"/>
+            <w:gridSpan w:val="3"/>
+            <w:tcBorders>
+              <w:top w:val="nil"/>
+              <w:left w:val="nil"/>
+              <w:bottom w:val="nil"/>
+              <w:right w:val="nil"/>
+            </w:tcBorders>
+            <w:shd w:val="clear" w:color="auto" w:fill="auto"/>
+            <w:noWrap/>
+            <w:hideMark/>
+          </w:tcPr>
+          <w:p>
+            <w:pPr>
+              <w:rPr>
+                <w:sz w:val="16"/>
+                <w:szCs w:val="16"/>
+              </w:rPr>
+            </w:pPr>
+          </w:p>
+        </w:tc>
+      </w:tr>
+      <w:tr>
+        <w:trPr>
+          <w:gridAfter w:val="2"/>
+          <w:wAfter w:w="269" w:type="dxa"/>
+          <w:trHeight w:val="280"/>
+        </w:trPr>
+        <w:tc>
+          <w:tcPr>
+            <w:tcW w:w="1413" w:type="dxa"/>
+            <w:vMerge w:val="restart"/>
+            <w:tcBorders>
+              <w:top w:val="single" w:sz="4" w:space="0" w:color="B2B2B2"/>
+              <w:left w:val="single" w:sz="4" w:space="0" w:color="B2B2B2"/>
+              <w:bottom w:val="single" w:sz="4" w:space="0" w:color="B2B2B2"/>
+              <w:right w:val="single" w:sz="4" w:space="0" w:color="B2B2B2"/>
+            </w:tcBorders>
+            <w:shd w:val="clear" w:color="000000" w:fill="FFFFCC"/>
+            <w:hideMark/>
+          </w:tcPr>
+          <w:p>
+            <w:pPr>
+              <w:jc w:val="center"/>
+              <w:rPr>
+                <w:rFonts w:ascii="Calibri" w:hAnsi="Calibri" w:cs="Calibri"/>
+                <w:b/>
+                <w:bCs/>
+                <w:sz w:val="16"/>
+                <w:szCs w:val="16"/>
+              </w:rPr>
+            </w:pPr>
+            <w:r>
+              <w:rPr>
+                <w:rFonts w:ascii="Calibri" w:hAnsi="Calibri" w:cs="Calibri"/>
+                <w:b/>
+                <w:bCs/>
+                <w:sz w:val="16"/>
+                <w:szCs w:val="16"/>
+              </w:rPr>
+              <w:t>Step #</w:t>
+            </w:r>
+          </w:p>
+        </w:tc>
+        <w:tc>
+          <w:tcPr>
+            <w:tcW w:w="2472" w:type="dxa"/>
+            <w:gridSpan w:val="2"/>
+            <w:vMerge w:val="restart"/>
+            <w:tcBorders>
+              <w:top w:val="single" w:sz="4" w:space="0" w:color="B2B2B2"/>
+              <w:left w:val="single" w:sz="4" w:space="0" w:color="B2B2B2"/>
+              <w:bottom w:val="single" w:sz="4" w:space="0" w:color="B2B2B2"/>
+              <w:right w:val="single" w:sz="4" w:space="0" w:color="B2B2B2"/>
+            </w:tcBorders>
+            <w:shd w:val="clear" w:color="000000" w:fill="FFFFCC"/>
+            <w:hideMark/>
+          </w:tcPr>
+          <w:p>
+            <w:pPr>
+              <w:jc w:val="center"/>
+              <w:rPr>
+                <w:rFonts w:ascii="Calibri" w:hAnsi="Calibri" w:cs="Calibri"/>
+                <w:b/>
+                <w:bCs/>
+                <w:sz w:val="16"/>
+                <w:szCs w:val="16"/>
+              </w:rPr>
+            </w:pPr>
+            <w:r>
+              <w:rPr>
+                <w:rFonts w:ascii="Calibri" w:hAnsi="Calibri" w:cs="Calibri"/>
+                <w:b/>
+                <w:bCs/>
+                <w:sz w:val="16"/>
+                <w:szCs w:val="16"/>
+              </w:rPr>
+              <w:t>Step Details</w:t>
+            </w:r>
+          </w:p>
+        </w:tc>
+        <w:tc>
+          <w:tcPr>
+            <w:tcW w:w="1939" w:type="dxa"/>
+            <w:gridSpan w:val="6"/>
+            <w:vMerge w:val="restart"/>
+            <w:tcBorders>
+              <w:top w:val="single" w:sz="4" w:space="0" w:color="B2B2B2"/>
+              <w:left w:val="single" w:sz="4" w:space="0" w:color="B2B2B2"/>
+              <w:bottom w:val="single" w:sz="4" w:space="0" w:color="B2B2B2"/>
+              <w:right w:val="single" w:sz="4" w:space="0" w:color="B2B2B2"/>
+            </w:tcBorders>
+            <w:shd w:val="clear" w:color="000000" w:fill="FFFFCC"/>
+            <w:noWrap/>
+            <w:hideMark/>
+          </w:tcPr>
+          <w:p>
+            <w:pPr>
+              <w:jc w:val="center"/>
+              <w:rPr>
+                <w:rFonts w:ascii="Calibri" w:hAnsi="Calibri" w:cs="Calibri"/>
+                <w:b/>
+                <w:bCs/>
+                <w:sz w:val="16"/>
+                <w:szCs w:val="16"/>
+              </w:rPr>
+            </w:pPr>
+            <w:r>
+              <w:rPr>
+                <w:rFonts w:ascii="Calibri" w:hAnsi="Calibri" w:cs="Calibri"/>
+                <w:b/>
+                <w:bCs/>
+                <w:sz w:val="16"/>
+                <w:szCs w:val="16"/>
+              </w:rPr>
+              <w:t>Expected Results</w:t>
+            </w:r>
+          </w:p>
+        </w:tc>
+        <w:tc>
+          <w:tcPr>
+            <w:tcW w:w="1046" w:type="dxa"/>
+            <w:gridSpan w:val="4"/>
+            <w:vMerge w:val="restart"/>
+            <w:tcBorders>
+              <w:top w:val="single" w:sz="4" w:space="0" w:color="B2B2B2"/>
+              <w:left w:val="single" w:sz="4" w:space="0" w:color="B2B2B2"/>
+              <w:bottom w:val="single" w:sz="4" w:space="0" w:color="B2B2B2"/>
+              <w:right w:val="single" w:sz="4" w:space="0" w:color="B2B2B2"/>
+            </w:tcBorders>
+            <w:shd w:val="clear" w:color="000000" w:fill="FFFFCC"/>
+            <w:hideMark/>
+          </w:tcPr>
+          <w:p>
+            <w:pPr>
+              <w:jc w:val="center"/>
+              <w:rPr>
+                <w:rFonts w:ascii="Calibri" w:hAnsi="Calibri" w:cs="Calibri"/>
+                <w:b/>
+                <w:bCs/>
+                <w:sz w:val="16"/>
+                <w:szCs w:val="16"/>
+              </w:rPr>
+            </w:pPr>
+            <w:r>
+              <w:rPr>
+                <w:rFonts w:ascii="Calibri" w:hAnsi="Calibri" w:cs="Calibri"/>
+                <w:b/>
+                <w:bCs/>
+                <w:sz w:val="16"/>
+                <w:szCs w:val="16"/>
+              </w:rPr>
+              <w:t>Actual Results</w:t>
+            </w:r>
+          </w:p>
+        </w:tc>
+        <w:tc>
+          <w:tcPr>
+            <w:tcW w:w="1918" w:type="dxa"/>
+            <w:gridSpan w:val="9"/>
+            <w:vMerge w:val="restart"/>
+            <w:tcBorders>
+              <w:top w:val="single" w:sz="4" w:space="0" w:color="B2B2B2"/>
+              <w:left w:val="single" w:sz="4" w:space="0" w:color="B2B2B2"/>
+              <w:bottom w:val="single" w:sz="4" w:space="0" w:color="B2B2B2"/>
+              <w:right w:val="single" w:sz="4" w:space="0" w:color="B2B2B2"/>
+            </w:tcBorders>
+            <w:shd w:val="clear" w:color="000000" w:fill="FFFFCC"/>
+            <w:hideMark/>
+          </w:tcPr>
+          <w:p>
+            <w:pPr>
+              <w:jc w:val="center"/>
+              <w:rPr>
+                <w:rFonts w:ascii="Calibri" w:hAnsi="Calibri" w:cs="Calibri"/>
+                <w:b/>
+                <w:bCs/>
+                <w:sz w:val="16"/>
+                <w:szCs w:val="16"/>
+              </w:rPr>
+            </w:pPr>
+            <w:r>
+              <w:rPr>
+                <w:rFonts w:ascii="Calibri" w:hAnsi="Calibri" w:cs="Calibri"/>
+                <w:b/>
+                <w:bCs/>
+                <w:sz w:val="16"/>
+                <w:szCs w:val="16"/>
+              </w:rPr>
+              <w:t>Pass/Fail</w:t>
+            </w:r>
+          </w:p>
+        </w:tc>
+      </w:tr>
+      <w:tr>
+        <w:trPr>
+          <w:gridAfter w:val="2"/>
+          <w:wAfter w:w="269" w:type="dxa"/>
+          <w:trHeight w:val="280"/>
+        </w:trPr>
+        <w:tc>
+          <w:tcPr>
+            <w:tcW w:w="1413" w:type="dxa"/>
+            <w:vMerge/>
+            <w:tcBorders>
+              <w:top w:val="single" w:sz="4" w:space="0" w:color="B2B2B2"/>
+              <w:left w:val="single" w:sz="4" w:space="0" w:color="B2B2B2"/>
+              <w:bottom w:val="single" w:sz="4" w:space="0" w:color="B2B2B2"/>
+              <w:right w:val="single" w:sz="4" w:space="0" w:color="B2B2B2"/>
+            </w:tcBorders>
+            <w:hideMark/>
+          </w:tcPr>
+          <w:p>
+            <w:pPr>
+              <w:rPr>
+                <w:rFonts w:ascii="Calibri" w:hAnsi="Calibri" w:cs="Calibri"/>
+                <w:b/>
+                <w:bCs/>
+                <w:sz w:val="16"/>
+                <w:szCs w:val="16"/>
+              </w:rPr>
+            </w:pPr>
+          </w:p>
+        </w:tc>
+        <w:tc>
+          <w:tcPr>
+            <w:tcW w:w="2472" w:type="dxa"/>
+            <w:gridSpan w:val="2"/>
+            <w:vMerge/>
+            <w:tcBorders>
+              <w:top w:val="single" w:sz="4" w:space="0" w:color="B2B2B2"/>
+              <w:left w:val="single" w:sz="4" w:space="0" w:color="B2B2B2"/>
+              <w:bottom w:val="single" w:sz="4" w:space="0" w:color="B2B2B2"/>
+              <w:right w:val="single" w:sz="4" w:space="0" w:color="B2B2B2"/>
+            </w:tcBorders>
+            <w:hideMark/>
+          </w:tcPr>
+          <w:p>
+            <w:pPr>
+              <w:rPr>
+                <w:rFonts w:ascii="Calibri" w:hAnsi="Calibri" w:cs="Calibri"/>
+                <w:b/>
+                <w:bCs/>
+                <w:sz w:val="16"/>
+                <w:szCs w:val="16"/>
+              </w:rPr>
+            </w:pPr>
+          </w:p>
+        </w:tc>
+        <w:tc>
+          <w:tcPr>
+            <w:tcW w:w="1939" w:type="dxa"/>
+            <w:gridSpan w:val="6"/>
+            <w:vMerge/>
+            <w:tcBorders>
+              <w:top w:val="single" w:sz="4" w:space="0" w:color="B2B2B2"/>
+              <w:left w:val="single" w:sz="4" w:space="0" w:color="B2B2B2"/>
+              <w:bottom w:val="single" w:sz="4" w:space="0" w:color="B2B2B2"/>
+              <w:right w:val="single" w:sz="4" w:space="0" w:color="B2B2B2"/>
+            </w:tcBorders>
+            <w:hideMark/>
+          </w:tcPr>
+          <w:p>
+            <w:pPr>
+              <w:rPr>
+                <w:rFonts w:ascii="Calibri" w:hAnsi="Calibri" w:cs="Calibri"/>
+                <w:b/>
+                <w:bCs/>
+                <w:sz w:val="16"/>
+                <w:szCs w:val="16"/>
+              </w:rPr>
+            </w:pPr>
+          </w:p>
+        </w:tc>
+        <w:tc>
+          <w:tcPr>
+            <w:tcW w:w="1046" w:type="dxa"/>
+            <w:gridSpan w:val="4"/>
+            <w:vMerge/>
+            <w:tcBorders>
+              <w:top w:val="single" w:sz="4" w:space="0" w:color="B2B2B2"/>
+              <w:left w:val="single" w:sz="4" w:space="0" w:color="B2B2B2"/>
+              <w:bottom w:val="single" w:sz="4" w:space="0" w:color="B2B2B2"/>
+              <w:right w:val="single" w:sz="4" w:space="0" w:color="B2B2B2"/>
+            </w:tcBorders>
+            <w:hideMark/>
+          </w:tcPr>
+          <w:p>
+            <w:pPr>
+              <w:rPr>
+                <w:rFonts w:ascii="Calibri" w:hAnsi="Calibri" w:cs="Calibri"/>
+                <w:b/>
+                <w:bCs/>
+                <w:sz w:val="16"/>
+                <w:szCs w:val="16"/>
+              </w:rPr>
+            </w:pPr>
+          </w:p>
+        </w:tc>
+        <w:tc>
+          <w:tcPr>
+            <w:tcW w:w="1918" w:type="dxa"/>
+            <w:gridSpan w:val="9"/>
+            <w:vMerge/>
+            <w:tcBorders>
+              <w:top w:val="single" w:sz="4" w:space="0" w:color="B2B2B2"/>
+              <w:left w:val="single" w:sz="4" w:space="0" w:color="B2B2B2"/>
+              <w:bottom w:val="single" w:sz="4" w:space="0" w:color="B2B2B2"/>
+              <w:right w:val="single" w:sz="4" w:space="0" w:color="B2B2B2"/>
+            </w:tcBorders>
+            <w:hideMark/>
+          </w:tcPr>
+          <w:p>
+            <w:pPr>
+              <w:rPr>
+                <w:rFonts w:ascii="Calibri" w:hAnsi="Calibri" w:cs="Calibri"/>
+                <w:b/>
+                <w:bCs/>
+                <w:sz w:val="16"/>
+                <w:szCs w:val="16"/>
+              </w:rPr>
+            </w:pPr>
+          </w:p>
+        </w:tc>
+      </w:tr>
+      <w:tr>
+        <w:trPr>
+          <w:gridAfter w:val="2"/>
+          <w:wAfter w:w="269" w:type="dxa"/>
+          <w:trHeight w:val="8180"/>
+        </w:trPr>
+        <w:tc>
+          <w:tcPr>
+            <w:tcW w:w="1413" w:type="dxa"/>
+            <w:tcBorders>
+              <w:top w:val="single" w:sz="4" w:space="0" w:color="auto"/>
+              <w:left w:val="single" w:sz="4" w:space="0" w:color="auto"/>
+              <w:bottom w:val="single" w:sz="4" w:space="0" w:color="auto"/>
+              <w:right w:val="single" w:sz="4" w:space="0" w:color="auto"/>
+            </w:tcBorders>
+            <w:shd w:val="clear" w:color="auto" w:fill="auto"/>
+            <w:hideMark/>
+          </w:tcPr>
+          <w:p>
+            <w:pPr>
+              <w:jc w:val="center"/>
+              <w:rPr>
+                <w:rFonts w:ascii="Calibri" w:hAnsi="Calibri" w:cs="Calibri"/>
+                <w:sz w:val="16"/>
+                <w:szCs w:val="16"/>
+              </w:rPr>
+            </w:pPr>
+            <w:r>
+              <w:rPr>
+                <w:rFonts w:ascii="Calibri" w:hAnsi="Calibri" w:cs="Calibri"/>
+                <w:sz w:val="16"/>
+                <w:szCs w:val="16"/>
+              </w:rPr>
+              <w:t>1</w:t>
+            </w:r>
+          </w:p>
+        </w:tc>
+        <w:tc>
+          <w:tcPr>
+            <w:tcW w:w="2472" w:type="dxa"/>
+            <w:gridSpan w:val="2"/>
+            <w:tcBorders>
+              <w:top w:val="single" w:sz="4" w:space="0" w:color="auto"/>
+              <w:left w:val="nil"/>
+              <w:bottom w:val="single" w:sz="4" w:space="0" w:color="auto"/>
+              <w:right w:val="single" w:sz="4" w:space="0" w:color="auto"/>
+            </w:tcBorders>
+            <w:shd w:val="clear" w:color="auto" w:fill="auto"/>
+            <w:hideMark/>
+          </w:tcPr>
+          <w:p>
+            <w:pPr>
+              <w:rPr>
+                <w:rStyle w:val="Hyperlink"/>
+                <w:rFonts w:ascii="Calibri" w:hAnsi="Calibri" w:cs="Calibri"/>
+                <w:sz w:val="16"/>
+                <w:szCs w:val="16"/>
+              </w:rPr>
+            </w:pPr>
+            <w:r>
+              <w:rPr>
+                <w:rFonts w:ascii="Calibri" w:hAnsi="Calibri" w:cs="Calibri"/>
+                <w:sz w:val="16"/>
+                <w:szCs w:val="16"/>
+              </w:rPr>
+              <w:t>Get request to</w:t>
+            </w:r>
+            <w:r>
+              <w:rPr>
+                <w:rFonts w:ascii="Calibri" w:hAnsi="Calibri" w:cs="Calibri"/>
+                <w:sz w:val="16"/>
+                <w:szCs w:val="16"/>
+              </w:rPr>
+              <w:t>:</w:t>
+            </w:r>
+          </w:p>
+          <w:p>
+            <w:pPr>
+              <w:rPr>
+                <w:rFonts w:ascii="Calibri" w:hAnsi="Calibri" w:cs="Calibri"/>
+                <w:sz w:val="16"/>
+                <w:szCs w:val="16"/>
+              </w:rPr>
+            </w:pPr>
+            <w:r>
+              <w:rPr>
+                <w:rFonts w:ascii="Calibri" w:hAnsi="Calibri" w:cs="Calibri"/>
+                <w:sz w:val="16"/>
+                <w:szCs w:val="16"/>
+              </w:rPr>
+              <w:t>https://api.ratesapi.io/api/</w:t>
+            </w:r>
+            <w:r>
+              <w:rPr>
+                <w:rFonts w:ascii="Calibri" w:hAnsi="Calibri" w:cs="Calibri"/>
+                <w:sz w:val="16"/>
+                <w:szCs w:val="16"/>
+              </w:rPr>
+              <w:t>${tomorrow-date}</w:t>
+            </w:r>
+          </w:p>
+          <w:p>
+            <w:pPr>
+              <w:rPr>
+                <w:rStyle w:val="Hyperlink"/>
+                <w:rFonts w:ascii="Calibri" w:hAnsi="Calibri" w:cs="Calibri"/>
+                <w:color w:val="auto"/>
+                <w:sz w:val="16"/>
+                <w:szCs w:val="16"/>
+                <w:u w:val="none"/>
+              </w:rPr>
+            </w:pPr>
+          </w:p>
+          <w:p>
+            <w:pPr>
+              <w:rPr>
+                <w:rFonts w:ascii="Calibri" w:hAnsi="Calibri" w:cs="Calibri"/>
+                <w:sz w:val="16"/>
+                <w:szCs w:val="16"/>
+              </w:rPr>
+            </w:pPr>
+          </w:p>
+          <w:p>
+            <w:pPr>
+              <w:rPr>
+                <w:rFonts w:ascii="Calibri" w:hAnsi="Calibri" w:cs="Calibri"/>
+                <w:color w:val="FF0000"/>
+                <w:sz w:val="16"/>
+                <w:szCs w:val="16"/>
+              </w:rPr>
+            </w:pPr>
+            <w:r>
+              <w:rPr>
+                <w:rFonts w:ascii="Calibri" w:hAnsi="Calibri" w:cs="Calibri"/>
+                <w:color w:val="FF0000"/>
+                <w:sz w:val="16"/>
+                <w:szCs w:val="16"/>
+              </w:rPr>
+              <w:t>NOTE</w:t>
+            </w:r>
+            <w:r>
+              <w:rPr>
+                <w:rFonts w:ascii="Calibri" w:hAnsi="Calibri" w:cs="Calibri"/>
+                <w:color w:val="FF0000"/>
+                <w:sz w:val="16"/>
+                <w:szCs w:val="16"/>
+              </w:rPr>
+              <w:t xml:space="preserve">: The expected results needs to be checked with the Product Owner. </w:t>
+            </w:r>
+          </w:p>
+          <w:p>
+            <w:pPr>
+              <w:rPr>
+                <w:rFonts w:ascii="Calibri" w:hAnsi="Calibri" w:cs="Calibri"/>
+                <w:color w:val="FF0000"/>
+                <w:sz w:val="16"/>
+                <w:szCs w:val="16"/>
+              </w:rPr>
+            </w:pPr>
+            <w:r>
+              <w:rPr>
+                <w:rFonts w:ascii="Calibri" w:hAnsi="Calibri" w:cs="Calibri"/>
+                <w:color w:val="FF0000"/>
+                <w:sz w:val="16"/>
+                <w:szCs w:val="16"/>
+              </w:rPr>
+              <w:t>The date returned is yesterday’s date and I am not sure if that is correct.</w:t>
+            </w:r>
+          </w:p>
+          <w:p>
+            <w:pPr>
+              <w:rPr>
+                <w:rFonts w:ascii="Calibri" w:hAnsi="Calibri" w:cs="Calibri"/>
+                <w:sz w:val="16"/>
+                <w:szCs w:val="16"/>
+              </w:rPr>
+            </w:pPr>
+          </w:p>
+          <w:p>
+            <w:pPr>
+              <w:rPr>
+                <w:rFonts w:ascii="Calibri" w:hAnsi="Calibri" w:cs="Calibri"/>
+                <w:sz w:val="16"/>
+                <w:szCs w:val="16"/>
+              </w:rPr>
+            </w:pPr>
+          </w:p>
+        </w:tc>
+        <w:tc>
+          <w:tcPr>
+            <w:tcW w:w="1939" w:type="dxa"/>
+            <w:gridSpan w:val="6"/>
+            <w:tcBorders>
+              <w:top w:val="single" w:sz="4" w:space="0" w:color="auto"/>
+              <w:left w:val="nil"/>
+              <w:bottom w:val="single" w:sz="4" w:space="0" w:color="auto"/>
+              <w:right w:val="single" w:sz="4" w:space="0" w:color="auto"/>
+            </w:tcBorders>
+            <w:shd w:val="clear" w:color="auto" w:fill="auto"/>
+            <w:hideMark/>
+          </w:tcPr>
+          <w:p>
+            <w:pPr>
+              <w:rPr>
+                <w:rFonts w:ascii="Calibri" w:hAnsi="Calibri" w:cs="Calibri"/>
+                <w:sz w:val="16"/>
+                <w:szCs w:val="16"/>
+              </w:rPr>
+            </w:pPr>
+            <w:r>
+              <w:rPr>
+                <w:rFonts w:ascii="Calibri" w:hAnsi="Calibri" w:cs="Calibri"/>
+                <w:sz w:val="16"/>
+                <w:szCs w:val="16"/>
+              </w:rPr>
+              <w:t>The response should be in th</w:t>
+            </w:r>
+            <w:r>
+              <w:rPr>
+                <w:rFonts w:ascii="Calibri" w:hAnsi="Calibri" w:cs="Calibri"/>
+                <w:sz w:val="16"/>
+                <w:szCs w:val="16"/>
+              </w:rPr>
+              <w:t>e</w:t>
+            </w:r>
+            <w:r>
+              <w:rPr>
+                <w:rFonts w:ascii="Calibri" w:hAnsi="Calibri" w:cs="Calibri"/>
+                <w:sz w:val="16"/>
+                <w:szCs w:val="16"/>
+              </w:rPr>
+              <w:t xml:space="preserve"> format</w:t>
+            </w:r>
+            <w:r>
+              <w:rPr>
+                <w:rFonts w:ascii="Calibri" w:hAnsi="Calibri" w:cs="Calibri"/>
+                <w:sz w:val="16"/>
+                <w:szCs w:val="16"/>
+              </w:rPr>
+              <w:t xml:space="preserve"> below</w:t>
+            </w:r>
+            <w:r>
+              <w:rPr>
+                <w:rFonts w:ascii="Calibri" w:hAnsi="Calibri" w:cs="Calibri"/>
+                <w:sz w:val="16"/>
+                <w:szCs w:val="16"/>
+              </w:rPr>
+              <w:t>.</w:t>
+            </w:r>
+            <w:r>
+              <w:rPr>
+                <w:rFonts w:ascii="Calibri" w:hAnsi="Calibri" w:cs="Calibri"/>
+                <w:sz w:val="16"/>
+                <w:szCs w:val="16"/>
+              </w:rPr>
+              <w:t xml:space="preserve"> </w:t>
+            </w:r>
+          </w:p>
+          <w:p>
+            <w:pPr>
+              <w:rPr>
+                <w:rFonts w:ascii="Calibri" w:hAnsi="Calibri" w:cs="Calibri"/>
+                <w:sz w:val="16"/>
+                <w:szCs w:val="16"/>
+              </w:rPr>
+            </w:pPr>
+            <w:r>
+              <w:rPr>
+                <w:rFonts w:ascii="Calibri" w:hAnsi="Calibri" w:cs="Calibri"/>
+                <w:sz w:val="16"/>
+                <w:szCs w:val="16"/>
+              </w:rPr>
+              <w:t xml:space="preserve">The rates may be different. </w:t>
+            </w:r>
+          </w:p>
+          <w:p>
+            <w:pPr>
+              <w:rPr>
+                <w:rFonts w:ascii="Calibri" w:hAnsi="Calibri" w:cs="Calibri"/>
+                <w:sz w:val="16"/>
+                <w:szCs w:val="16"/>
+              </w:rPr>
+            </w:pPr>
+            <w:r>
+              <w:rPr>
+                <w:rFonts w:ascii="Calibri" w:hAnsi="Calibri" w:cs="Calibri"/>
+                <w:sz w:val="16"/>
+                <w:szCs w:val="16"/>
+              </w:rPr>
+              <w:t>The base value must be USD.</w:t>
+            </w:r>
+          </w:p>
+          <w:p>
+            <w:pPr>
+              <w:rPr>
+                <w:rFonts w:ascii="Calibri" w:hAnsi="Calibri" w:cs="Calibri"/>
+                <w:sz w:val="16"/>
+                <w:szCs w:val="16"/>
+              </w:rPr>
+            </w:pPr>
+            <w:r>
+              <w:rPr>
+                <w:rFonts w:ascii="Calibri" w:hAnsi="Calibri" w:cs="Calibri"/>
+                <w:sz w:val="16"/>
+                <w:szCs w:val="16"/>
+              </w:rPr>
+              <w:t>The date must be in the format “</w:t>
+            </w:r>
+            <w:proofErr w:type="spellStart"/>
+            <w:r>
+              <w:rPr>
+                <w:rFonts w:ascii="Calibri" w:hAnsi="Calibri" w:cs="Calibri"/>
+                <w:sz w:val="16"/>
+                <w:szCs w:val="16"/>
+              </w:rPr>
+              <w:t>yyyy</w:t>
+            </w:r>
+            <w:proofErr w:type="spellEnd"/>
+            <w:r>
+              <w:rPr>
+                <w:rFonts w:ascii="Calibri" w:hAnsi="Calibri" w:cs="Calibri"/>
+                <w:sz w:val="16"/>
+                <w:szCs w:val="16"/>
+              </w:rPr>
+              <w:t>-MM-dd”</w:t>
+            </w:r>
+          </w:p>
+          <w:p>
+            <w:pPr>
+              <w:rPr>
+                <w:rFonts w:ascii="Calibri" w:hAnsi="Calibri" w:cs="Calibri"/>
+                <w:sz w:val="16"/>
+                <w:szCs w:val="16"/>
+              </w:rPr>
+            </w:pPr>
+          </w:p>
+          <w:p>
+            <w:pPr>
+              <w:rPr>
+                <w:rFonts w:ascii="Calibri" w:hAnsi="Calibri" w:cs="Calibri"/>
+                <w:sz w:val="16"/>
+                <w:szCs w:val="16"/>
+              </w:rPr>
+            </w:pPr>
+            <w:r>
+              <w:rPr>
+                <w:rFonts w:ascii="Calibri" w:hAnsi="Calibri" w:cs="Calibri"/>
+                <w:sz w:val="16"/>
+                <w:szCs w:val="16"/>
+              </w:rPr>
+              <w:t>{</w:t>
+            </w:r>
+          </w:p>
+          <w:p>
+            <w:pPr>
+              <w:rPr>
+                <w:rFonts w:ascii="Calibri" w:hAnsi="Calibri" w:cs="Calibri"/>
+                <w:sz w:val="16"/>
+                <w:szCs w:val="16"/>
+              </w:rPr>
+            </w:pPr>
+            <w:r>
+              <w:rPr>
+                <w:rFonts w:ascii="Calibri" w:hAnsi="Calibri" w:cs="Calibri"/>
+                <w:sz w:val="16"/>
+                <w:szCs w:val="16"/>
+              </w:rPr>
+              <w:t>base: "EUR",</w:t>
+            </w:r>
+          </w:p>
+          <w:p>
+            <w:pPr>
+              <w:rPr>
+                <w:rFonts w:ascii="Calibri" w:hAnsi="Calibri" w:cs="Calibri"/>
+                <w:sz w:val="16"/>
+                <w:szCs w:val="16"/>
+              </w:rPr>
+            </w:pPr>
+            <w:r>
+              <w:rPr>
+                <w:rFonts w:ascii="Calibri" w:hAnsi="Calibri" w:cs="Calibri"/>
+                <w:sz w:val="16"/>
+                <w:szCs w:val="16"/>
+              </w:rPr>
+              <w:t xml:space="preserve">   </w:t>
+            </w:r>
+            <w:r>
+              <w:rPr>
+                <w:rFonts w:ascii="Calibri" w:hAnsi="Calibri" w:cs="Calibri"/>
+                <w:sz w:val="16"/>
+                <w:szCs w:val="16"/>
+              </w:rPr>
+              <w:t>rates: </w:t>
+            </w:r>
+          </w:p>
+          <w:p>
+            <w:pPr>
+              <w:rPr>
+                <w:rFonts w:ascii="Calibri" w:hAnsi="Calibri" w:cs="Calibri"/>
+                <w:sz w:val="16"/>
+                <w:szCs w:val="16"/>
+              </w:rPr>
+            </w:pPr>
+            <w:r>
+              <w:rPr>
+                <w:rFonts w:ascii="Calibri" w:hAnsi="Calibri" w:cs="Calibri"/>
+                <w:sz w:val="16"/>
+                <w:szCs w:val="16"/>
+              </w:rPr>
+              <w:t xml:space="preserve">   </w:t>
+            </w:r>
+            <w:r>
+              <w:rPr>
+                <w:rFonts w:ascii="Calibri" w:hAnsi="Calibri" w:cs="Calibri"/>
+                <w:sz w:val="16"/>
+                <w:szCs w:val="16"/>
+              </w:rPr>
+              <w:t>{</w:t>
+            </w:r>
+          </w:p>
+          <w:p>
+            <w:pPr>
+              <w:rPr>
+                <w:rFonts w:ascii="Calibri" w:hAnsi="Calibri" w:cs="Calibri"/>
+                <w:sz w:val="16"/>
+                <w:szCs w:val="16"/>
+              </w:rPr>
+            </w:pPr>
+            <w:r>
+              <w:rPr>
+                <w:rFonts w:ascii="Calibri" w:hAnsi="Calibri" w:cs="Calibri"/>
+                <w:sz w:val="16"/>
+                <w:szCs w:val="16"/>
+              </w:rPr>
+              <w:t xml:space="preserve">      </w:t>
+            </w:r>
+            <w:r>
+              <w:rPr>
+                <w:rFonts w:ascii="Calibri" w:hAnsi="Calibri" w:cs="Calibri"/>
+                <w:sz w:val="16"/>
+                <w:szCs w:val="16"/>
+              </w:rPr>
+              <w:t>GBP: 0.872,</w:t>
+            </w:r>
+          </w:p>
+          <w:p>
+            <w:pPr>
+              <w:rPr>
+                <w:rFonts w:ascii="Calibri" w:hAnsi="Calibri" w:cs="Calibri"/>
+                <w:sz w:val="16"/>
+                <w:szCs w:val="16"/>
+              </w:rPr>
+            </w:pPr>
+            <w:r>
+              <w:rPr>
+                <w:rFonts w:ascii="Calibri" w:hAnsi="Calibri" w:cs="Calibri"/>
+                <w:sz w:val="16"/>
+                <w:szCs w:val="16"/>
+              </w:rPr>
+              <w:t xml:space="preserve">      </w:t>
+            </w:r>
+            <w:r>
+              <w:rPr>
+                <w:rFonts w:ascii="Calibri" w:hAnsi="Calibri" w:cs="Calibri"/>
+                <w:sz w:val="16"/>
+                <w:szCs w:val="16"/>
+              </w:rPr>
+              <w:t>HKD: 8.3489,</w:t>
+            </w:r>
+          </w:p>
+          <w:p>
+            <w:pPr>
+              <w:rPr>
+                <w:rFonts w:ascii="Calibri" w:hAnsi="Calibri" w:cs="Calibri"/>
+                <w:sz w:val="16"/>
+                <w:szCs w:val="16"/>
+              </w:rPr>
+            </w:pPr>
+            <w:r>
+              <w:rPr>
+                <w:rFonts w:ascii="Calibri" w:hAnsi="Calibri" w:cs="Calibri"/>
+                <w:sz w:val="16"/>
+                <w:szCs w:val="16"/>
+              </w:rPr>
+              <w:t xml:space="preserve">      </w:t>
+            </w:r>
+            <w:r>
+              <w:rPr>
+                <w:rFonts w:ascii="Calibri" w:hAnsi="Calibri" w:cs="Calibri"/>
+                <w:sz w:val="16"/>
+                <w:szCs w:val="16"/>
+              </w:rPr>
+              <w:t>IDR: 16772,</w:t>
+            </w:r>
+          </w:p>
+          <w:p>
+            <w:pPr>
+              <w:rPr>
+                <w:rFonts w:ascii="Calibri" w:hAnsi="Calibri" w:cs="Calibri"/>
+                <w:sz w:val="16"/>
+                <w:szCs w:val="16"/>
+              </w:rPr>
+            </w:pPr>
+            <w:r>
+              <w:rPr>
+                <w:rFonts w:ascii="Calibri" w:hAnsi="Calibri" w:cs="Calibri"/>
+                <w:sz w:val="16"/>
+                <w:szCs w:val="16"/>
+              </w:rPr>
+              <w:t xml:space="preserve">      </w:t>
+            </w:r>
+            <w:r>
+              <w:rPr>
+                <w:rFonts w:ascii="Calibri" w:hAnsi="Calibri" w:cs="Calibri"/>
+                <w:sz w:val="16"/>
+                <w:szCs w:val="16"/>
+              </w:rPr>
+              <w:t>ILS: 3.8207,</w:t>
+            </w:r>
+          </w:p>
+          <w:p>
+            <w:pPr>
+              <w:rPr>
+                <w:rFonts w:ascii="Calibri" w:hAnsi="Calibri" w:cs="Calibri"/>
+                <w:sz w:val="16"/>
+                <w:szCs w:val="16"/>
+              </w:rPr>
+            </w:pPr>
+            <w:r>
+              <w:rPr>
+                <w:rFonts w:ascii="Calibri" w:hAnsi="Calibri" w:cs="Calibri"/>
+                <w:sz w:val="16"/>
+                <w:szCs w:val="16"/>
+              </w:rPr>
+              <w:t xml:space="preserve">      </w:t>
+            </w:r>
+            <w:r>
+              <w:rPr>
+                <w:rFonts w:ascii="Calibri" w:hAnsi="Calibri" w:cs="Calibri"/>
+                <w:sz w:val="16"/>
+                <w:szCs w:val="16"/>
+              </w:rPr>
+              <w:t>DKK: 7.4577,</w:t>
+            </w:r>
+          </w:p>
+          <w:p>
+            <w:pPr>
+              <w:rPr>
+                <w:rFonts w:ascii="Calibri" w:hAnsi="Calibri" w:cs="Calibri"/>
+                <w:sz w:val="16"/>
+                <w:szCs w:val="16"/>
+              </w:rPr>
+            </w:pPr>
+            <w:r>
+              <w:rPr>
+                <w:rFonts w:ascii="Calibri" w:hAnsi="Calibri" w:cs="Calibri"/>
+                <w:sz w:val="16"/>
+                <w:szCs w:val="16"/>
+              </w:rPr>
+              <w:t xml:space="preserve">      </w:t>
+            </w:r>
+            <w:r>
+              <w:rPr>
+                <w:rFonts w:ascii="Calibri" w:hAnsi="Calibri" w:cs="Calibri"/>
+                <w:sz w:val="16"/>
+                <w:szCs w:val="16"/>
+              </w:rPr>
+              <w:t>INR: 81.94,</w:t>
+            </w:r>
+          </w:p>
+          <w:p>
+            <w:pPr>
+              <w:rPr>
+                <w:rFonts w:ascii="Calibri" w:hAnsi="Calibri" w:cs="Calibri"/>
+                <w:sz w:val="16"/>
+                <w:szCs w:val="16"/>
+              </w:rPr>
+            </w:pPr>
+            <w:r>
+              <w:rPr>
+                <w:rFonts w:ascii="Calibri" w:hAnsi="Calibri" w:cs="Calibri"/>
+                <w:sz w:val="16"/>
+                <w:szCs w:val="16"/>
+              </w:rPr>
+              <w:t xml:space="preserve">     </w:t>
+            </w:r>
+            <w:r>
+              <w:rPr>
+                <w:rFonts w:ascii="Calibri" w:hAnsi="Calibri" w:cs="Calibri"/>
+                <w:sz w:val="16"/>
+                <w:szCs w:val="16"/>
+              </w:rPr>
+              <w:t>CHF: 1.0511,</w:t>
+            </w:r>
+          </w:p>
+          <w:p>
+            <w:pPr>
+              <w:rPr>
+                <w:rFonts w:ascii="Calibri" w:hAnsi="Calibri" w:cs="Calibri"/>
+                <w:sz w:val="16"/>
+                <w:szCs w:val="16"/>
+              </w:rPr>
+            </w:pPr>
+            <w:r>
+              <w:rPr>
+                <w:rFonts w:ascii="Calibri" w:hAnsi="Calibri" w:cs="Calibri"/>
+                <w:sz w:val="16"/>
+                <w:szCs w:val="16"/>
+              </w:rPr>
+              <w:t xml:space="preserve">     </w:t>
+            </w:r>
+            <w:r>
+              <w:rPr>
+                <w:rFonts w:ascii="Calibri" w:hAnsi="Calibri" w:cs="Calibri"/>
+                <w:sz w:val="16"/>
+                <w:szCs w:val="16"/>
+              </w:rPr>
+              <w:t>MXN: 26.3418,</w:t>
+            </w:r>
+          </w:p>
+          <w:p>
+            <w:pPr>
+              <w:rPr>
+                <w:rFonts w:ascii="Calibri" w:hAnsi="Calibri" w:cs="Calibri"/>
+                <w:sz w:val="16"/>
+                <w:szCs w:val="16"/>
+              </w:rPr>
+            </w:pPr>
+            <w:r>
+              <w:rPr>
+                <w:rFonts w:ascii="Calibri" w:hAnsi="Calibri" w:cs="Calibri"/>
+                <w:sz w:val="16"/>
+                <w:szCs w:val="16"/>
+              </w:rPr>
+              <w:t xml:space="preserve">     </w:t>
+            </w:r>
+            <w:r>
+              <w:rPr>
+                <w:rFonts w:ascii="Calibri" w:hAnsi="Calibri" w:cs="Calibri"/>
+                <w:sz w:val="16"/>
+                <w:szCs w:val="16"/>
+              </w:rPr>
+              <w:t>CZK: 27.551,</w:t>
+            </w:r>
+          </w:p>
+          <w:p>
+            <w:pPr>
+              <w:rPr>
+                <w:rFonts w:ascii="Calibri" w:hAnsi="Calibri" w:cs="Calibri"/>
+                <w:sz w:val="16"/>
+                <w:szCs w:val="16"/>
+              </w:rPr>
+            </w:pPr>
+            <w:r>
+              <w:rPr>
+                <w:rFonts w:ascii="Calibri" w:hAnsi="Calibri" w:cs="Calibri"/>
+                <w:sz w:val="16"/>
+                <w:szCs w:val="16"/>
+              </w:rPr>
+              <w:t xml:space="preserve">     </w:t>
+            </w:r>
+            <w:r>
+              <w:rPr>
+                <w:rFonts w:ascii="Calibri" w:hAnsi="Calibri" w:cs="Calibri"/>
+                <w:sz w:val="16"/>
+                <w:szCs w:val="16"/>
+              </w:rPr>
+              <w:t>SGD: 1.5331,</w:t>
+            </w:r>
+          </w:p>
+          <w:p>
+            <w:pPr>
+              <w:rPr>
+                <w:rFonts w:ascii="Calibri" w:hAnsi="Calibri" w:cs="Calibri"/>
+                <w:sz w:val="16"/>
+                <w:szCs w:val="16"/>
+              </w:rPr>
+            </w:pPr>
+            <w:r>
+              <w:rPr>
+                <w:rFonts w:ascii="Calibri" w:hAnsi="Calibri" w:cs="Calibri"/>
+                <w:sz w:val="16"/>
+                <w:szCs w:val="16"/>
+              </w:rPr>
+              <w:t xml:space="preserve">     </w:t>
+            </w:r>
+            <w:r>
+              <w:rPr>
+                <w:rFonts w:ascii="Calibri" w:hAnsi="Calibri" w:cs="Calibri"/>
+                <w:sz w:val="16"/>
+                <w:szCs w:val="16"/>
+              </w:rPr>
+              <w:t>THB: 34.815,</w:t>
+            </w:r>
+          </w:p>
+          <w:p>
+            <w:pPr>
+              <w:rPr>
+                <w:rFonts w:ascii="Calibri" w:hAnsi="Calibri" w:cs="Calibri"/>
+                <w:sz w:val="16"/>
+                <w:szCs w:val="16"/>
+              </w:rPr>
+            </w:pPr>
+            <w:r>
+              <w:rPr>
+                <w:rFonts w:ascii="Calibri" w:hAnsi="Calibri" w:cs="Calibri"/>
+                <w:sz w:val="16"/>
+                <w:szCs w:val="16"/>
+              </w:rPr>
+              <w:t xml:space="preserve">     </w:t>
+            </w:r>
+            <w:r>
+              <w:rPr>
+                <w:rFonts w:ascii="Calibri" w:hAnsi="Calibri" w:cs="Calibri"/>
+                <w:sz w:val="16"/>
+                <w:szCs w:val="16"/>
+              </w:rPr>
+              <w:t>HRK: 7.575,</w:t>
+            </w:r>
+          </w:p>
+          <w:p>
+            <w:pPr>
+              <w:rPr>
+                <w:rFonts w:ascii="Calibri" w:hAnsi="Calibri" w:cs="Calibri"/>
+                <w:sz w:val="16"/>
+                <w:szCs w:val="16"/>
+              </w:rPr>
+            </w:pPr>
+            <w:r>
+              <w:rPr>
+                <w:rFonts w:ascii="Calibri" w:hAnsi="Calibri" w:cs="Calibri"/>
+                <w:sz w:val="16"/>
+                <w:szCs w:val="16"/>
+              </w:rPr>
+              <w:t xml:space="preserve">     </w:t>
+            </w:r>
+            <w:r>
+              <w:rPr>
+                <w:rFonts w:ascii="Calibri" w:hAnsi="Calibri" w:cs="Calibri"/>
+                <w:sz w:val="16"/>
+                <w:szCs w:val="16"/>
+              </w:rPr>
+              <w:t>MYR: 4.6966,</w:t>
+            </w:r>
+          </w:p>
+          <w:p>
+            <w:pPr>
+              <w:rPr>
+                <w:rFonts w:ascii="Calibri" w:hAnsi="Calibri" w:cs="Calibri"/>
+                <w:sz w:val="16"/>
+                <w:szCs w:val="16"/>
+              </w:rPr>
+            </w:pPr>
+            <w:r>
+              <w:rPr>
+                <w:rFonts w:ascii="Calibri" w:hAnsi="Calibri" w:cs="Calibri"/>
+                <w:sz w:val="16"/>
+                <w:szCs w:val="16"/>
+              </w:rPr>
+              <w:t xml:space="preserve">     </w:t>
+            </w:r>
+            <w:r>
+              <w:rPr>
+                <w:rFonts w:ascii="Calibri" w:hAnsi="Calibri" w:cs="Calibri"/>
+                <w:sz w:val="16"/>
+                <w:szCs w:val="16"/>
+              </w:rPr>
+              <w:t>NOK: 11.5165,</w:t>
+            </w:r>
+          </w:p>
+          <w:p>
+            <w:pPr>
+              <w:rPr>
+                <w:rFonts w:ascii="Calibri" w:hAnsi="Calibri" w:cs="Calibri"/>
+                <w:sz w:val="16"/>
+                <w:szCs w:val="16"/>
+              </w:rPr>
+            </w:pPr>
+            <w:r>
+              <w:rPr>
+                <w:rFonts w:ascii="Calibri" w:hAnsi="Calibri" w:cs="Calibri"/>
+                <w:sz w:val="16"/>
+                <w:szCs w:val="16"/>
+              </w:rPr>
+              <w:t xml:space="preserve">    </w:t>
+            </w:r>
+            <w:r>
+              <w:rPr>
+                <w:rFonts w:ascii="Calibri" w:hAnsi="Calibri" w:cs="Calibri"/>
+                <w:sz w:val="16"/>
+                <w:szCs w:val="16"/>
+              </w:rPr>
+              <w:t>CNY: 7.6259,</w:t>
+            </w:r>
+          </w:p>
+          <w:p>
+            <w:pPr>
+              <w:rPr>
+                <w:rFonts w:ascii="Calibri" w:hAnsi="Calibri" w:cs="Calibri"/>
+                <w:sz w:val="16"/>
+                <w:szCs w:val="16"/>
+              </w:rPr>
+            </w:pPr>
+            <w:r>
+              <w:rPr>
+                <w:rFonts w:ascii="Calibri" w:hAnsi="Calibri" w:cs="Calibri"/>
+                <w:sz w:val="16"/>
+                <w:szCs w:val="16"/>
+              </w:rPr>
+              <w:t xml:space="preserve">    </w:t>
+            </w:r>
+            <w:r>
+              <w:rPr>
+                <w:rFonts w:ascii="Calibri" w:hAnsi="Calibri" w:cs="Calibri"/>
+                <w:sz w:val="16"/>
+                <w:szCs w:val="16"/>
+              </w:rPr>
+              <w:t>BGN: 1.9558,</w:t>
+            </w:r>
+          </w:p>
+          <w:p>
+            <w:pPr>
+              <w:rPr>
+                <w:rFonts w:ascii="Calibri" w:hAnsi="Calibri" w:cs="Calibri"/>
+                <w:sz w:val="16"/>
+                <w:szCs w:val="16"/>
+              </w:rPr>
+            </w:pPr>
+            <w:r>
+              <w:rPr>
+                <w:rFonts w:ascii="Calibri" w:hAnsi="Calibri" w:cs="Calibri"/>
+                <w:sz w:val="16"/>
+                <w:szCs w:val="16"/>
+              </w:rPr>
+              <w:t xml:space="preserve">    </w:t>
+            </w:r>
+            <w:r>
+              <w:rPr>
+                <w:rFonts w:ascii="Calibri" w:hAnsi="Calibri" w:cs="Calibri"/>
+                <w:sz w:val="16"/>
+                <w:szCs w:val="16"/>
+              </w:rPr>
+              <w:t>PHP: 54.571,</w:t>
+            </w:r>
+          </w:p>
+          <w:p>
+            <w:pPr>
+              <w:rPr>
+                <w:rFonts w:ascii="Calibri" w:hAnsi="Calibri" w:cs="Calibri"/>
+                <w:sz w:val="16"/>
+                <w:szCs w:val="16"/>
+              </w:rPr>
+            </w:pPr>
+            <w:r>
+              <w:rPr>
+                <w:rFonts w:ascii="Calibri" w:hAnsi="Calibri" w:cs="Calibri"/>
+                <w:sz w:val="16"/>
+                <w:szCs w:val="16"/>
+              </w:rPr>
+              <w:t xml:space="preserve">    </w:t>
+            </w:r>
+            <w:r>
+              <w:rPr>
+                <w:rFonts w:ascii="Calibri" w:hAnsi="Calibri" w:cs="Calibri"/>
+                <w:sz w:val="16"/>
+                <w:szCs w:val="16"/>
+              </w:rPr>
+              <w:t>SEK: 10.8883,</w:t>
+            </w:r>
+          </w:p>
+          <w:p>
+            <w:pPr>
+              <w:rPr>
+                <w:rFonts w:ascii="Calibri" w:hAnsi="Calibri" w:cs="Calibri"/>
+                <w:sz w:val="16"/>
+                <w:szCs w:val="16"/>
+              </w:rPr>
+            </w:pPr>
+            <w:r>
+              <w:rPr>
+                <w:rFonts w:ascii="Calibri" w:hAnsi="Calibri" w:cs="Calibri"/>
+                <w:sz w:val="16"/>
+                <w:szCs w:val="16"/>
+              </w:rPr>
+              <w:t xml:space="preserve">    </w:t>
+            </w:r>
+            <w:r>
+              <w:rPr>
+                <w:rFonts w:ascii="Calibri" w:hAnsi="Calibri" w:cs="Calibri"/>
+                <w:sz w:val="16"/>
+                <w:szCs w:val="16"/>
+              </w:rPr>
+              <w:t>PLN: 4.5379,</w:t>
+            </w:r>
+          </w:p>
+          <w:p>
+            <w:pPr>
+              <w:rPr>
+                <w:rFonts w:ascii="Calibri" w:hAnsi="Calibri" w:cs="Calibri"/>
+                <w:sz w:val="16"/>
+                <w:szCs w:val="16"/>
+              </w:rPr>
+            </w:pPr>
+            <w:r>
+              <w:rPr>
+                <w:rFonts w:ascii="Calibri" w:hAnsi="Calibri" w:cs="Calibri"/>
+                <w:sz w:val="16"/>
+                <w:szCs w:val="16"/>
+              </w:rPr>
+              <w:t xml:space="preserve">    </w:t>
+            </w:r>
+            <w:r>
+              <w:rPr>
+                <w:rFonts w:ascii="Calibri" w:hAnsi="Calibri" w:cs="Calibri"/>
+                <w:sz w:val="16"/>
+                <w:szCs w:val="16"/>
+              </w:rPr>
+              <w:t>ZAR: 20.5432,</w:t>
+            </w:r>
+          </w:p>
+          <w:p>
+            <w:pPr>
+              <w:rPr>
+                <w:rFonts w:ascii="Calibri" w:hAnsi="Calibri" w:cs="Calibri"/>
+                <w:sz w:val="16"/>
+                <w:szCs w:val="16"/>
+              </w:rPr>
+            </w:pPr>
+            <w:r>
+              <w:rPr>
+                <w:rFonts w:ascii="Calibri" w:hAnsi="Calibri" w:cs="Calibri"/>
+                <w:sz w:val="16"/>
+                <w:szCs w:val="16"/>
+              </w:rPr>
+              <w:t xml:space="preserve">    </w:t>
+            </w:r>
+            <w:r>
+              <w:rPr>
+                <w:rFonts w:ascii="Calibri" w:hAnsi="Calibri" w:cs="Calibri"/>
+                <w:sz w:val="16"/>
+                <w:szCs w:val="16"/>
+              </w:rPr>
+              <w:t>CAD: 1.5226,</w:t>
+            </w:r>
+          </w:p>
+          <w:p>
+            <w:pPr>
+              <w:rPr>
+                <w:rFonts w:ascii="Calibri" w:hAnsi="Calibri" w:cs="Calibri"/>
+                <w:sz w:val="16"/>
+                <w:szCs w:val="16"/>
+              </w:rPr>
+            </w:pPr>
+            <w:r>
+              <w:rPr>
+                <w:rFonts w:ascii="Calibri" w:hAnsi="Calibri" w:cs="Calibri"/>
+                <w:sz w:val="16"/>
+                <w:szCs w:val="16"/>
+              </w:rPr>
+              <w:t xml:space="preserve">    </w:t>
+            </w:r>
+            <w:r>
+              <w:rPr>
+                <w:rFonts w:ascii="Calibri" w:hAnsi="Calibri" w:cs="Calibri"/>
+                <w:sz w:val="16"/>
+                <w:szCs w:val="16"/>
+              </w:rPr>
+              <w:t>ISK: 158.6,</w:t>
+            </w:r>
+          </w:p>
+          <w:p>
+            <w:pPr>
+              <w:rPr>
+                <w:rFonts w:ascii="Calibri" w:hAnsi="Calibri" w:cs="Calibri"/>
+                <w:sz w:val="16"/>
+                <w:szCs w:val="16"/>
+              </w:rPr>
+            </w:pPr>
+            <w:r>
+              <w:rPr>
+                <w:rFonts w:ascii="Calibri" w:hAnsi="Calibri" w:cs="Calibri"/>
+                <w:sz w:val="16"/>
+                <w:szCs w:val="16"/>
+              </w:rPr>
+              <w:t xml:space="preserve">    </w:t>
+            </w:r>
+            <w:r>
+              <w:rPr>
+                <w:rFonts w:ascii="Calibri" w:hAnsi="Calibri" w:cs="Calibri"/>
+                <w:sz w:val="16"/>
+                <w:szCs w:val="16"/>
+              </w:rPr>
+              <w:t>BRL: 5.8666,</w:t>
+            </w:r>
+          </w:p>
+          <w:p>
+            <w:pPr>
+              <w:rPr>
+                <w:rFonts w:ascii="Calibri" w:hAnsi="Calibri" w:cs="Calibri"/>
+                <w:sz w:val="16"/>
+                <w:szCs w:val="16"/>
+              </w:rPr>
+            </w:pPr>
+            <w:r>
+              <w:rPr>
+                <w:rFonts w:ascii="Calibri" w:hAnsi="Calibri" w:cs="Calibri"/>
+                <w:sz w:val="16"/>
+                <w:szCs w:val="16"/>
+              </w:rPr>
+              <w:t xml:space="preserve">    </w:t>
+            </w:r>
+            <w:r>
+              <w:rPr>
+                <w:rFonts w:ascii="Calibri" w:hAnsi="Calibri" w:cs="Calibri"/>
+                <w:sz w:val="16"/>
+                <w:szCs w:val="16"/>
+              </w:rPr>
+              <w:t>RON: 4.8425,</w:t>
+            </w:r>
+          </w:p>
+          <w:p>
+            <w:pPr>
+              <w:rPr>
+                <w:rFonts w:ascii="Calibri" w:hAnsi="Calibri" w:cs="Calibri"/>
+                <w:sz w:val="16"/>
+                <w:szCs w:val="16"/>
+              </w:rPr>
+            </w:pPr>
+            <w:r>
+              <w:rPr>
+                <w:rFonts w:ascii="Calibri" w:hAnsi="Calibri" w:cs="Calibri"/>
+                <w:sz w:val="16"/>
+                <w:szCs w:val="16"/>
+              </w:rPr>
+              <w:t xml:space="preserve">    </w:t>
+            </w:r>
+            <w:r>
+              <w:rPr>
+                <w:rFonts w:ascii="Calibri" w:hAnsi="Calibri" w:cs="Calibri"/>
+                <w:sz w:val="16"/>
+                <w:szCs w:val="16"/>
+              </w:rPr>
+              <w:t>NZD: 1.7947,</w:t>
+            </w:r>
+          </w:p>
+          <w:p>
+            <w:pPr>
+              <w:rPr>
+                <w:rFonts w:ascii="Calibri" w:hAnsi="Calibri" w:cs="Calibri"/>
+                <w:sz w:val="16"/>
+                <w:szCs w:val="16"/>
+              </w:rPr>
+            </w:pPr>
+            <w:r>
+              <w:rPr>
+                <w:rFonts w:ascii="Calibri" w:hAnsi="Calibri" w:cs="Calibri"/>
+                <w:sz w:val="16"/>
+                <w:szCs w:val="16"/>
+              </w:rPr>
+              <w:t xml:space="preserve">   </w:t>
+            </w:r>
+            <w:r>
+              <w:rPr>
+                <w:rFonts w:ascii="Calibri" w:hAnsi="Calibri" w:cs="Calibri"/>
+                <w:sz w:val="16"/>
+                <w:szCs w:val="16"/>
+              </w:rPr>
+              <w:t>TRY: 7.4788,</w:t>
+            </w:r>
+          </w:p>
+          <w:p>
+            <w:pPr>
+              <w:rPr>
+                <w:rFonts w:ascii="Calibri" w:hAnsi="Calibri" w:cs="Calibri"/>
+                <w:sz w:val="16"/>
+                <w:szCs w:val="16"/>
+              </w:rPr>
+            </w:pPr>
+            <w:r>
+              <w:rPr>
+                <w:rFonts w:ascii="Calibri" w:hAnsi="Calibri" w:cs="Calibri"/>
+                <w:sz w:val="16"/>
+                <w:szCs w:val="16"/>
+              </w:rPr>
+              <w:t xml:space="preserve">   </w:t>
+            </w:r>
+            <w:r>
+              <w:rPr>
+                <w:rFonts w:ascii="Calibri" w:hAnsi="Calibri" w:cs="Calibri"/>
+                <w:sz w:val="16"/>
+                <w:szCs w:val="16"/>
+              </w:rPr>
+              <w:t>JPY: 115.75,</w:t>
+            </w:r>
+          </w:p>
+          <w:p>
+            <w:pPr>
+              <w:rPr>
+                <w:rFonts w:ascii="Calibri" w:hAnsi="Calibri" w:cs="Calibri"/>
+                <w:sz w:val="16"/>
+                <w:szCs w:val="16"/>
+              </w:rPr>
+            </w:pPr>
+            <w:r>
+              <w:rPr>
+                <w:rFonts w:ascii="Calibri" w:hAnsi="Calibri" w:cs="Calibri"/>
+                <w:sz w:val="16"/>
+                <w:szCs w:val="16"/>
+              </w:rPr>
+              <w:t xml:space="preserve">   </w:t>
+            </w:r>
+            <w:r>
+              <w:rPr>
+                <w:rFonts w:ascii="Calibri" w:hAnsi="Calibri" w:cs="Calibri"/>
+                <w:sz w:val="16"/>
+                <w:szCs w:val="16"/>
+              </w:rPr>
+              <w:t>RUB: 80.6062,</w:t>
+            </w:r>
+          </w:p>
+          <w:p>
+            <w:pPr>
+              <w:rPr>
+                <w:rFonts w:ascii="Calibri" w:hAnsi="Calibri" w:cs="Calibri"/>
+                <w:sz w:val="16"/>
+                <w:szCs w:val="16"/>
+              </w:rPr>
+            </w:pPr>
+            <w:r>
+              <w:rPr>
+                <w:rFonts w:ascii="Calibri" w:hAnsi="Calibri" w:cs="Calibri"/>
+                <w:sz w:val="16"/>
+                <w:szCs w:val="16"/>
+              </w:rPr>
+              <w:t xml:space="preserve">  </w:t>
+            </w:r>
+            <w:r>
+              <w:rPr>
+                <w:rFonts w:ascii="Calibri" w:hAnsi="Calibri" w:cs="Calibri"/>
+                <w:sz w:val="16"/>
+                <w:szCs w:val="16"/>
+              </w:rPr>
+              <w:t>KRW: 1326.8,</w:t>
+            </w:r>
+          </w:p>
+          <w:p>
+            <w:pPr>
+              <w:rPr>
+                <w:rFonts w:ascii="Calibri" w:hAnsi="Calibri" w:cs="Calibri"/>
+                <w:sz w:val="16"/>
+                <w:szCs w:val="16"/>
+              </w:rPr>
+            </w:pPr>
+            <w:r>
+              <w:rPr>
+                <w:rFonts w:ascii="Calibri" w:hAnsi="Calibri" w:cs="Calibri"/>
+                <w:sz w:val="16"/>
+                <w:szCs w:val="16"/>
+              </w:rPr>
+              <w:t xml:space="preserve">  </w:t>
+            </w:r>
+            <w:r>
+              <w:rPr>
+                <w:rFonts w:ascii="Calibri" w:hAnsi="Calibri" w:cs="Calibri"/>
+                <w:sz w:val="16"/>
+                <w:szCs w:val="16"/>
+              </w:rPr>
+              <w:t>USD: 1.0772,</w:t>
+            </w:r>
+          </w:p>
+          <w:p>
+            <w:pPr>
+              <w:rPr>
+                <w:rFonts w:ascii="Calibri" w:hAnsi="Calibri" w:cs="Calibri"/>
+                <w:sz w:val="16"/>
+                <w:szCs w:val="16"/>
+              </w:rPr>
+            </w:pPr>
+            <w:r>
+              <w:rPr>
+                <w:rFonts w:ascii="Calibri" w:hAnsi="Calibri" w:cs="Calibri"/>
+                <w:sz w:val="16"/>
+                <w:szCs w:val="16"/>
+              </w:rPr>
+              <w:t xml:space="preserve">  </w:t>
+            </w:r>
+            <w:r>
+              <w:rPr>
+                <w:rFonts w:ascii="Calibri" w:hAnsi="Calibri" w:cs="Calibri"/>
+                <w:sz w:val="16"/>
+                <w:szCs w:val="16"/>
+              </w:rPr>
+              <w:t>HUF: 357.51,</w:t>
+            </w:r>
+          </w:p>
+          <w:p>
+            <w:pPr>
+              <w:rPr>
+                <w:rFonts w:ascii="Calibri" w:hAnsi="Calibri" w:cs="Calibri"/>
+                <w:sz w:val="16"/>
+                <w:szCs w:val="16"/>
+              </w:rPr>
+            </w:pPr>
+            <w:r>
+              <w:rPr>
+                <w:rFonts w:ascii="Calibri" w:hAnsi="Calibri" w:cs="Calibri"/>
+                <w:sz w:val="16"/>
+                <w:szCs w:val="16"/>
+              </w:rPr>
+              <w:t xml:space="preserve">  </w:t>
+            </w:r>
+            <w:r>
+              <w:rPr>
+                <w:rFonts w:ascii="Calibri" w:hAnsi="Calibri" w:cs="Calibri"/>
+                <w:sz w:val="16"/>
+                <w:szCs w:val="16"/>
+              </w:rPr>
+              <w:t>AUD: 1.6918</w:t>
+            </w:r>
+          </w:p>
+          <w:p>
+            <w:pPr>
+              <w:rPr>
+                <w:rFonts w:ascii="Calibri" w:hAnsi="Calibri" w:cs="Calibri"/>
+                <w:sz w:val="16"/>
+                <w:szCs w:val="16"/>
+              </w:rPr>
+            </w:pPr>
+            <w:r>
+              <w:rPr>
+                <w:rFonts w:ascii="Calibri" w:hAnsi="Calibri" w:cs="Calibri"/>
+                <w:sz w:val="16"/>
+                <w:szCs w:val="16"/>
+              </w:rPr>
+              <w:t>},</w:t>
+            </w:r>
+          </w:p>
+          <w:p>
+            <w:pPr>
+              <w:rPr>
+                <w:rFonts w:ascii="Calibri" w:hAnsi="Calibri" w:cs="Calibri"/>
+                <w:sz w:val="16"/>
+                <w:szCs w:val="16"/>
+              </w:rPr>
+            </w:pPr>
+            <w:r>
+              <w:rPr>
+                <w:rFonts w:ascii="Calibri" w:hAnsi="Calibri" w:cs="Calibri"/>
+                <w:sz w:val="16"/>
+                <w:szCs w:val="16"/>
+              </w:rPr>
+              <w:t xml:space="preserve">  </w:t>
+            </w:r>
+            <w:r>
+              <w:rPr>
+                <w:rFonts w:ascii="Calibri" w:hAnsi="Calibri" w:cs="Calibri"/>
+                <w:sz w:val="16"/>
+                <w:szCs w:val="16"/>
+              </w:rPr>
+              <w:t>date: "2020-04-23"</w:t>
+            </w:r>
+          </w:p>
+          <w:p>
+            <w:pPr>
+              <w:rPr>
+                <w:rFonts w:ascii="Calibri" w:hAnsi="Calibri" w:cs="Calibri"/>
+                <w:sz w:val="16"/>
+                <w:szCs w:val="16"/>
+              </w:rPr>
+            </w:pPr>
+            <w:r>
+              <w:rPr>
+                <w:rFonts w:ascii="Calibri" w:hAnsi="Calibri" w:cs="Calibri"/>
+                <w:sz w:val="16"/>
+                <w:szCs w:val="16"/>
+              </w:rPr>
+              <w:t>}</w:t>
+            </w:r>
+          </w:p>
+          <w:p>
+            <w:pPr>
+              <w:rPr>
+                <w:rFonts w:ascii="Calibri" w:hAnsi="Calibri" w:cs="Calibri"/>
+                <w:sz w:val="16"/>
+                <w:szCs w:val="16"/>
+              </w:rPr>
+            </w:pPr>
+          </w:p>
+        </w:tc>
+        <w:tc>
+          <w:tcPr>
+            <w:tcW w:w="1046" w:type="dxa"/>
+            <w:gridSpan w:val="4"/>
+            <w:tcBorders>
+              <w:top w:val="single" w:sz="4" w:space="0" w:color="auto"/>
+              <w:left w:val="nil"/>
+              <w:bottom w:val="single" w:sz="4" w:space="0" w:color="auto"/>
+              <w:right w:val="single" w:sz="4" w:space="0" w:color="000000"/>
+            </w:tcBorders>
+            <w:shd w:val="clear" w:color="auto" w:fill="auto"/>
+            <w:hideMark/>
+          </w:tcPr>
+          <w:p>
+            <w:pPr>
+              <w:rPr>
+                <w:rFonts w:ascii="Calibri" w:hAnsi="Calibri" w:cs="Calibri"/>
+                <w:sz w:val="16"/>
+                <w:szCs w:val="16"/>
+              </w:rPr>
+            </w:pPr>
+            <w:r>
+              <w:rPr>
+                <w:rFonts w:ascii="Calibri" w:hAnsi="Calibri" w:cs="Calibri"/>
+                <w:sz w:val="16"/>
+                <w:szCs w:val="16"/>
+              </w:rPr>
+              <w:t xml:space="preserve">As </w:t>
+            </w:r>
+            <w:proofErr w:type="gramStart"/>
+            <w:r>
+              <w:rPr>
+                <w:rFonts w:ascii="Calibri" w:hAnsi="Calibri" w:cs="Calibri"/>
+                <w:sz w:val="16"/>
+                <w:szCs w:val="16"/>
+              </w:rPr>
+              <w:t>e</w:t>
+            </w:r>
+            <w:r>
+              <w:rPr>
+                <w:rFonts w:ascii="Calibri" w:hAnsi="Calibri" w:cs="Calibri"/>
+                <w:sz w:val="16"/>
+                <w:szCs w:val="16"/>
+              </w:rPr>
+              <w:t>xpected</w:t>
+            </w:r>
+            <w:proofErr w:type="gramEnd"/>
+            <w:r>
+              <w:rPr>
+                <w:rFonts w:ascii="Calibri" w:hAnsi="Calibri" w:cs="Calibri"/>
+                <w:sz w:val="16"/>
+                <w:szCs w:val="16"/>
+              </w:rPr>
+              <w:t>.</w:t>
+            </w:r>
+          </w:p>
+        </w:tc>
+        <w:tc>
+          <w:tcPr>
+            <w:tcW w:w="1918" w:type="dxa"/>
+            <w:gridSpan w:val="9"/>
+            <w:tcBorders>
+              <w:top w:val="single" w:sz="4" w:space="0" w:color="auto"/>
+              <w:left w:val="nil"/>
+              <w:bottom w:val="single" w:sz="4" w:space="0" w:color="auto"/>
+              <w:right w:val="single" w:sz="4" w:space="0" w:color="000000"/>
+            </w:tcBorders>
+            <w:shd w:val="clear" w:color="auto" w:fill="auto"/>
+            <w:hideMark/>
+          </w:tcPr>
+          <w:p>
+            <w:pPr>
+              <w:rPr>
+                <w:rFonts w:ascii="Calibri" w:hAnsi="Calibri" w:cs="Calibri"/>
+                <w:sz w:val="16"/>
+                <w:szCs w:val="16"/>
+              </w:rPr>
+            </w:pPr>
+            <w:r>
+              <w:rPr>
+                <w:rFonts w:ascii="Calibri" w:hAnsi="Calibri" w:cs="Calibri"/>
+                <w:sz w:val="16"/>
+                <w:szCs w:val="16"/>
+              </w:rPr>
+              <w:t xml:space="preserve">Pass – </w:t>
+            </w:r>
+            <w:r>
+              <w:rPr>
+                <w:rFonts w:ascii="Calibri" w:hAnsi="Calibri" w:cs="Calibri"/>
+                <w:color w:val="FF0000"/>
+                <w:sz w:val="16"/>
+                <w:szCs w:val="16"/>
+              </w:rPr>
+              <w:t>but Need to check with PO</w:t>
+            </w:r>
+            <w:r>
+              <w:rPr>
+                <w:rFonts w:ascii="Calibri" w:hAnsi="Calibri" w:cs="Calibri"/>
+                <w:sz w:val="16"/>
+                <w:szCs w:val="16"/>
+              </w:rPr>
+              <w:t xml:space="preserve"> </w:t>
             </w:r>
           </w:p>
         </w:tc>
@@ -42239,6 +45844,155 @@
 <file path=word/numbering.xml><?xml version="1.0" encoding="utf-8"?>
 <w:numbering xmlns:wpc="http://schemas.microsoft.com/office/word/2010/wordprocessingCanvas" xmlns:cx="http://schemas.microsoft.com/office/drawing/2014/chartex" xmlns:cx1="http://schemas.microsoft.com/office/drawing/2015/9/8/chartex" xmlns:cx2="http://schemas.microsoft.com/office/drawing/2015/10/21/chartex" xmlns:cx3="http://schemas.microsoft.com/office/drawing/2016/5/9/chartex" xmlns:cx4="http://schemas.microsoft.com/office/drawing/2016/5/10/chartex" xmlns:cx5="http://schemas.microsoft.com/office/drawing/2016/5/11/chartex" xmlns:cx6="http://schemas.microsoft.com/office/drawing/2016/5/12/chartex" xmlns:cx7="http://schemas.microsoft.com/office/drawing/2016/5/13/chartex" xmlns:cx8="http://schemas.microsoft.com/office/drawing/2016/5/14/chartex" xmlns:mc="http://schemas.openxmlformats.org/markup-compatibility/2006" xmlns:aink="http://schemas.microsoft.com/office/drawing/2016/ink" xmlns:am3d="http://schemas.microsoft.com/office/drawing/2017/model3d" xmlns:o="urn:schemas-microsoft-com:office:office" xmlns:r="http://schemas.openxmlformats.org/officeDocument/2006/relationships" xmlns:m="http://schemas.openxmlformats.org/officeDocument/2006/math" xmlns:v="urn:schemas-microsoft-com:vml" xmlns:wp14="http://schemas.microsoft.com/office/word/2010/wordprocessingDrawing" xmlns:wp="http://schemas.openxmlformats.org/drawingml/2006/wordprocessingDrawing" xmlns:w10="urn:schemas-microsoft-com:office:word" xmlns:w="http://schemas.openxmlformats.org/wordprocessingml/2006/main" xmlns:w14="http://schemas.microsoft.com/office/word/2010/wordml" xmlns:w15="http://schemas.microsoft.com/office/word/2012/wordml" xmlns:w16cid="http://schemas.microsoft.com/office/word/2016/wordml/cid" xmlns:w16se="http://schemas.microsoft.com/office/word/2015/wordml/symex" xmlns:wpg="http://schemas.microsoft.com/office/word/2010/wordprocessingGroup" xmlns:wpi="http://schemas.microsoft.com/office/word/2010/wordprocessingInk" xmlns:wne="http://schemas.microsoft.com/office/word/2006/wordml" xmlns:wps="http://schemas.microsoft.com/office/word/2010/wordprocessingShape" mc:Ignorable="w14 w15 w16se w16cid wp14">
   <w:abstractNum w:abstractNumId="0" w15:restartNumberingAfterBreak="0">
+    <w:nsid w:val="02646ACF"/>
+    <w:multiLevelType w:val="multilevel"/>
+    <w:tmpl w:val="A60EE534"/>
+    <w:lvl w:ilvl="0">
+      <w:start w:val="1"/>
+      <w:numFmt w:val="bullet"/>
+      <w:lvlText w:val=""/>
+      <w:lvlJc w:val="left"/>
+      <w:pPr>
+        <w:tabs>
+          <w:tab w:val="num" w:pos="720"/>
+        </w:tabs>
+        <w:ind w:left="720" w:hanging="360"/>
+      </w:pPr>
+      <w:rPr>
+        <w:rFonts w:ascii="Symbol" w:hAnsi="Symbol" w:hint="default"/>
+        <w:sz w:val="20"/>
+      </w:rPr>
+    </w:lvl>
+    <w:lvl w:ilvl="1">
+      <w:start w:val="1"/>
+      <w:numFmt w:val="bullet"/>
+      <w:lvlText w:val="o"/>
+      <w:lvlJc w:val="left"/>
+      <w:pPr>
+        <w:tabs>
+          <w:tab w:val="num" w:pos="1440"/>
+        </w:tabs>
+        <w:ind w:left="1440" w:hanging="360"/>
+      </w:pPr>
+      <w:rPr>
+        <w:rFonts w:ascii="Courier New" w:hAnsi="Courier New" w:hint="default"/>
+        <w:sz w:val="20"/>
+      </w:rPr>
+    </w:lvl>
+    <w:lvl w:ilvl="2" w:tentative="1">
+      <w:start w:val="1"/>
+      <w:numFmt w:val="bullet"/>
+      <w:lvlText w:val=""/>
+      <w:lvlJc w:val="left"/>
+      <w:pPr>
+        <w:tabs>
+          <w:tab w:val="num" w:pos="2160"/>
+        </w:tabs>
+        <w:ind w:left="2160" w:hanging="360"/>
+      </w:pPr>
+      <w:rPr>
+        <w:rFonts w:ascii="Wingdings" w:hAnsi="Wingdings" w:hint="default"/>
+        <w:sz w:val="20"/>
+      </w:rPr>
+    </w:lvl>
+    <w:lvl w:ilvl="3" w:tentative="1">
+      <w:start w:val="1"/>
+      <w:numFmt w:val="bullet"/>
+      <w:lvlText w:val=""/>
+      <w:lvlJc w:val="left"/>
+      <w:pPr>
+        <w:tabs>
+          <w:tab w:val="num" w:pos="2880"/>
+        </w:tabs>
+        <w:ind w:left="2880" w:hanging="360"/>
+      </w:pPr>
+      <w:rPr>
+        <w:rFonts w:ascii="Wingdings" w:hAnsi="Wingdings" w:hint="default"/>
+        <w:sz w:val="20"/>
+      </w:rPr>
+    </w:lvl>
+    <w:lvl w:ilvl="4" w:tentative="1">
+      <w:start w:val="1"/>
+      <w:numFmt w:val="bullet"/>
+      <w:lvlText w:val=""/>
+      <w:lvlJc w:val="left"/>
+      <w:pPr>
+        <w:tabs>
+          <w:tab w:val="num" w:pos="3600"/>
+        </w:tabs>
+        <w:ind w:left="3600" w:hanging="360"/>
+      </w:pPr>
+      <w:rPr>
+        <w:rFonts w:ascii="Wingdings" w:hAnsi="Wingdings" w:hint="default"/>
+        <w:sz w:val="20"/>
+      </w:rPr>
+    </w:lvl>
+    <w:lvl w:ilvl="5" w:tentative="1">
+      <w:start w:val="1"/>
+      <w:numFmt w:val="bullet"/>
+      <w:lvlText w:val=""/>
+      <w:lvlJc w:val="left"/>
+      <w:pPr>
+        <w:tabs>
+          <w:tab w:val="num" w:pos="4320"/>
+        </w:tabs>
+        <w:ind w:left="4320" w:hanging="360"/>
+      </w:pPr>
+      <w:rPr>
+        <w:rFonts w:ascii="Wingdings" w:hAnsi="Wingdings" w:hint="default"/>
+        <w:sz w:val="20"/>
+      </w:rPr>
+    </w:lvl>
+    <w:lvl w:ilvl="6" w:tentative="1">
+      <w:start w:val="1"/>
+      <w:numFmt w:val="bullet"/>
+      <w:lvlText w:val=""/>
+      <w:lvlJc w:val="left"/>
+      <w:pPr>
+        <w:tabs>
+          <w:tab w:val="num" w:pos="5040"/>
+        </w:tabs>
+        <w:ind w:left="5040" w:hanging="360"/>
+      </w:pPr>
+      <w:rPr>
+        <w:rFonts w:ascii="Wingdings" w:hAnsi="Wingdings" w:hint="default"/>
+        <w:sz w:val="20"/>
+      </w:rPr>
+    </w:lvl>
+    <w:lvl w:ilvl="7" w:tentative="1">
+      <w:start w:val="1"/>
+      <w:numFmt w:val="bullet"/>
+      <w:lvlText w:val=""/>
+      <w:lvlJc w:val="left"/>
+      <w:pPr>
+        <w:tabs>
+          <w:tab w:val="num" w:pos="5760"/>
+        </w:tabs>
+        <w:ind w:left="5760" w:hanging="360"/>
+      </w:pPr>
+      <w:rPr>
+        <w:rFonts w:ascii="Wingdings" w:hAnsi="Wingdings" w:hint="default"/>
+        <w:sz w:val="20"/>
+      </w:rPr>
+    </w:lvl>
+    <w:lvl w:ilvl="8" w:tentative="1">
+      <w:start w:val="1"/>
+      <w:numFmt w:val="bullet"/>
+      <w:lvlText w:val=""/>
+      <w:lvlJc w:val="left"/>
+      <w:pPr>
+        <w:tabs>
+          <w:tab w:val="num" w:pos="6480"/>
+        </w:tabs>
+        <w:ind w:left="6480" w:hanging="360"/>
+      </w:pPr>
+      <w:rPr>
+        <w:rFonts w:ascii="Wingdings" w:hAnsi="Wingdings" w:hint="default"/>
+        <w:sz w:val="20"/>
+      </w:rPr>
+    </w:lvl>
+  </w:abstractNum>
+  <w:abstractNum w:abstractNumId="1" w15:restartNumberingAfterBreak="0">
     <w:nsid w:val="02A94AC6"/>
     <w:multiLevelType w:val="hybridMultilevel"/>
     <w:tmpl w:val="B15239E4"/>
@@ -42351,7 +46105,7 @@
       </w:rPr>
     </w:lvl>
   </w:abstractNum>
-  <w:abstractNum w:abstractNumId="1" w15:restartNumberingAfterBreak="0">
+  <w:abstractNum w:abstractNumId="2" w15:restartNumberingAfterBreak="0">
     <w:nsid w:val="1E6A7CCF"/>
     <w:multiLevelType w:val="multilevel"/>
     <w:tmpl w:val="A7CA6942"/>
@@ -42500,7 +46254,7 @@
       </w:rPr>
     </w:lvl>
   </w:abstractNum>
-  <w:abstractNum w:abstractNumId="2" w15:restartNumberingAfterBreak="0">
+  <w:abstractNum w:abstractNumId="3" w15:restartNumberingAfterBreak="0">
     <w:nsid w:val="4E167680"/>
     <w:multiLevelType w:val="multilevel"/>
     <w:tmpl w:val="A516B740"/>
@@ -42650,13 +46404,16 @@
     </w:lvl>
   </w:abstractNum>
   <w:num w:numId="1">
+    <w:abstractNumId w:val="3"/>
+  </w:num>
+  <w:num w:numId="2">
+    <w:abstractNumId w:val="1"/>
+  </w:num>
+  <w:num w:numId="3">
     <w:abstractNumId w:val="2"/>
   </w:num>
-  <w:num w:numId="2">
+  <w:num w:numId="4">
     <w:abstractNumId w:val="0"/>
-  </w:num>
-  <w:num w:numId="3">
-    <w:abstractNumId w:val="1"/>
   </w:num>
 </w:numbering>
 </file>
@@ -43055,7 +46812,7 @@
   <w:style w:type="paragraph" w:default="1" w:styleId="Normal">
     <w:name w:val="Normal"/>
     <w:qFormat/>
-    <w:rsid w:val="00F14855"/>
+    <w:rsid w:val="00E91142"/>
     <w:rPr>
       <w:rFonts w:ascii="Times New Roman" w:eastAsia="Times New Roman" w:hAnsi="Times New Roman" w:cs="Times New Roman"/>
       <w:lang w:eastAsia="en-GB"/>

</xml_diff>

<commit_message>
Update manual test case - add test for future date request
</commit_message>
<xml_diff>
--- a/ManualTestCases.docx
+++ b/ManualTestCases.docx
@@ -41986,7 +41986,7 @@
     <w:tbl>
       <w:tblPr>
         <w:tblpPr w:leftFromText="181" w:rightFromText="181" w:vertAnchor="page" w:horzAnchor="page" w:tblpXSpec="center" w:tblpY="795"/>
-        <w:tblW w:w="9057" w:type="dxa"/>
+        <w:tblW w:w="9532" w:type="dxa"/>
         <w:tblLook w:val="04A0" w:firstRow="1" w:lastRow="0" w:firstColumn="1" w:lastColumn="0" w:noHBand="0" w:noVBand="1"/>
       </w:tblPr>
       <w:tblGrid>
@@ -41999,15 +41999,14 @@
         <w:gridCol w:w="431"/>
         <w:gridCol w:w="290"/>
         <w:gridCol w:w="93"/>
-        <w:gridCol w:w="129"/>
-        <w:gridCol w:w="193"/>
-        <w:gridCol w:w="323"/>
-        <w:gridCol w:w="401"/>
-        <w:gridCol w:w="19"/>
-        <w:gridCol w:w="197"/>
-        <w:gridCol w:w="432"/>
-        <w:gridCol w:w="129"/>
-        <w:gridCol w:w="327"/>
+        <w:gridCol w:w="146"/>
+        <w:gridCol w:w="219"/>
+        <w:gridCol w:w="366"/>
+        <w:gridCol w:w="670"/>
+        <w:gridCol w:w="231"/>
+        <w:gridCol w:w="281"/>
+        <w:gridCol w:w="188"/>
+        <w:gridCol w:w="439"/>
         <w:gridCol w:w="345"/>
         <w:gridCol w:w="122"/>
         <w:gridCol w:w="100"/>
@@ -42059,7 +42058,7 @@
         </w:tc>
         <w:tc>
           <w:tcPr>
-            <w:tcW w:w="2472" w:type="dxa"/>
+            <w:tcW w:w="2808" w:type="dxa"/>
             <w:gridSpan w:val="2"/>
             <w:tcBorders>
               <w:top w:val="single" w:sz="4" w:space="0" w:color="auto"/>
@@ -42101,15 +42100,7 @@
                 <w:sz w:val="16"/>
                 <w:szCs w:val="16"/>
               </w:rPr>
-              <w:t>1</w:t>
-            </w:r>
-            <w:r>
-              <w:rPr>
-                <w:rFonts w:ascii="Calibri" w:hAnsi="Calibri" w:cs="Calibri"/>
-                <w:sz w:val="16"/>
-                <w:szCs w:val="16"/>
-              </w:rPr>
-              <w:t>5</w:t>
+              <w:t>15</w:t>
             </w:r>
           </w:p>
         </w:tc>
@@ -42151,8 +42142,8 @@
         </w:tc>
         <w:tc>
           <w:tcPr>
-            <w:tcW w:w="2964" w:type="dxa"/>
-            <w:gridSpan w:val="13"/>
+            <w:tcW w:w="3103" w:type="dxa"/>
+            <w:gridSpan w:val="12"/>
             <w:tcBorders>
               <w:top w:val="single" w:sz="4" w:space="0" w:color="auto"/>
               <w:left w:val="nil"/>
@@ -42240,7 +42231,7 @@
         </w:tc>
         <w:tc>
           <w:tcPr>
-            <w:tcW w:w="2472" w:type="dxa"/>
+            <w:tcW w:w="2808" w:type="dxa"/>
             <w:gridSpan w:val="2"/>
             <w:tcBorders>
               <w:top w:val="nil"/>
@@ -42308,8 +42299,8 @@
         </w:tc>
         <w:tc>
           <w:tcPr>
-            <w:tcW w:w="1046" w:type="dxa"/>
-            <w:gridSpan w:val="4"/>
+            <w:tcW w:w="1632" w:type="dxa"/>
+            <w:gridSpan w:val="5"/>
             <w:tcBorders>
               <w:top w:val="single" w:sz="4" w:space="0" w:color="auto"/>
               <w:left w:val="nil"/>
@@ -42339,8 +42330,8 @@
         </w:tc>
         <w:tc>
           <w:tcPr>
-            <w:tcW w:w="1104" w:type="dxa"/>
-            <w:gridSpan w:val="5"/>
+            <w:tcW w:w="657" w:type="dxa"/>
+            <w:gridSpan w:val="3"/>
             <w:tcBorders>
               <w:top w:val="single" w:sz="4" w:space="0" w:color="B2B2B2"/>
               <w:left w:val="single" w:sz="4" w:space="0" w:color="B2B2B2"/>
@@ -42435,28 +42426,28 @@
         </w:tc>
         <w:tc>
           <w:tcPr>
-            <w:tcW w:w="236" w:type="dxa"/>
-            <w:tcBorders>
-              <w:top w:val="nil"/>
-              <w:left w:val="nil"/>
-              <w:bottom w:val="nil"/>
-              <w:right w:val="nil"/>
-            </w:tcBorders>
-            <w:shd w:val="clear" w:color="auto" w:fill="auto"/>
-            <w:hideMark/>
-          </w:tcPr>
-          <w:p>
-            <w:pPr>
-              <w:rPr>
-                <w:sz w:val="16"/>
-                <w:szCs w:val="16"/>
-              </w:rPr>
-            </w:pPr>
-          </w:p>
-        </w:tc>
-        <w:tc>
-          <w:tcPr>
-            <w:tcW w:w="2913" w:type="dxa"/>
+            <w:tcW w:w="268" w:type="dxa"/>
+            <w:tcBorders>
+              <w:top w:val="nil"/>
+              <w:left w:val="nil"/>
+              <w:bottom w:val="nil"/>
+              <w:right w:val="nil"/>
+            </w:tcBorders>
+            <w:shd w:val="clear" w:color="auto" w:fill="auto"/>
+            <w:hideMark/>
+          </w:tcPr>
+          <w:p>
+            <w:pPr>
+              <w:rPr>
+                <w:sz w:val="16"/>
+                <w:szCs w:val="16"/>
+              </w:rPr>
+            </w:pPr>
+          </w:p>
+        </w:tc>
+        <w:tc>
+          <w:tcPr>
+            <w:tcW w:w="3217" w:type="dxa"/>
             <w:gridSpan w:val="3"/>
             <w:tcBorders>
               <w:top w:val="nil"/>
@@ -42541,7 +42532,7 @@
         </w:tc>
         <w:tc>
           <w:tcPr>
-            <w:tcW w:w="1158" w:type="dxa"/>
+            <w:tcW w:w="1725" w:type="dxa"/>
             <w:gridSpan w:val="6"/>
             <w:tcBorders>
               <w:top w:val="nil"/>
@@ -42563,8 +42554,8 @@
         </w:tc>
         <w:tc>
           <w:tcPr>
-            <w:tcW w:w="758" w:type="dxa"/>
-            <w:gridSpan w:val="3"/>
+            <w:tcW w:w="330" w:type="dxa"/>
+            <w:gridSpan w:val="2"/>
             <w:tcBorders>
               <w:top w:val="nil"/>
               <w:left w:val="nil"/>
@@ -42692,7 +42683,7 @@
         </w:tc>
         <w:tc>
           <w:tcPr>
-            <w:tcW w:w="2472" w:type="dxa"/>
+            <w:tcW w:w="2808" w:type="dxa"/>
             <w:gridSpan w:val="2"/>
             <w:tcBorders>
               <w:top w:val="single" w:sz="4" w:space="0" w:color="auto"/>
@@ -42758,8 +42749,8 @@
         </w:tc>
         <w:tc>
           <w:tcPr>
-            <w:tcW w:w="1046" w:type="dxa"/>
-            <w:gridSpan w:val="4"/>
+            <w:tcW w:w="1632" w:type="dxa"/>
+            <w:gridSpan w:val="5"/>
             <w:tcBorders>
               <w:top w:val="single" w:sz="4" w:space="0" w:color="auto"/>
               <w:left w:val="single" w:sz="4" w:space="0" w:color="auto"/>
@@ -42797,8 +42788,8 @@
         </w:tc>
         <w:tc>
           <w:tcPr>
-            <w:tcW w:w="1104" w:type="dxa"/>
-            <w:gridSpan w:val="5"/>
+            <w:tcW w:w="657" w:type="dxa"/>
+            <w:gridSpan w:val="3"/>
             <w:tcBorders>
               <w:top w:val="single" w:sz="4" w:space="0" w:color="B2B2B2"/>
               <w:left w:val="single" w:sz="4" w:space="0" w:color="B2B2B2"/>
@@ -42864,8 +42855,8 @@
       </w:tr>
       <w:tr>
         <w:trPr>
-          <w:gridAfter w:val="12"/>
-          <w:wAfter w:w="2588" w:type="dxa"/>
+          <w:gridAfter w:val="11"/>
+          <w:wAfter w:w="2641" w:type="dxa"/>
           <w:trHeight w:val="280"/>
         </w:trPr>
         <w:tc>
@@ -42892,28 +42883,28 @@
         </w:tc>
         <w:tc>
           <w:tcPr>
-            <w:tcW w:w="236" w:type="dxa"/>
-            <w:tcBorders>
-              <w:top w:val="nil"/>
-              <w:left w:val="nil"/>
-              <w:bottom w:val="nil"/>
-              <w:right w:val="nil"/>
-            </w:tcBorders>
-            <w:shd w:val="clear" w:color="auto" w:fill="auto"/>
-            <w:hideMark/>
-          </w:tcPr>
-          <w:p>
-            <w:pPr>
-              <w:rPr>
-                <w:sz w:val="16"/>
-                <w:szCs w:val="16"/>
-              </w:rPr>
-            </w:pPr>
-          </w:p>
-        </w:tc>
-        <w:tc>
-          <w:tcPr>
-            <w:tcW w:w="2913" w:type="dxa"/>
+            <w:tcW w:w="268" w:type="dxa"/>
+            <w:tcBorders>
+              <w:top w:val="nil"/>
+              <w:left w:val="nil"/>
+              <w:bottom w:val="nil"/>
+              <w:right w:val="nil"/>
+            </w:tcBorders>
+            <w:shd w:val="clear" w:color="auto" w:fill="auto"/>
+            <w:hideMark/>
+          </w:tcPr>
+          <w:p>
+            <w:pPr>
+              <w:rPr>
+                <w:sz w:val="16"/>
+                <w:szCs w:val="16"/>
+              </w:rPr>
+            </w:pPr>
+          </w:p>
+        </w:tc>
+        <w:tc>
+          <w:tcPr>
+            <w:tcW w:w="3217" w:type="dxa"/>
             <w:gridSpan w:val="3"/>
             <w:tcBorders>
               <w:top w:val="nil"/>
@@ -42998,7 +42989,7 @@
         </w:tc>
         <w:tc>
           <w:tcPr>
-            <w:tcW w:w="222" w:type="dxa"/>
+            <w:tcW w:w="239" w:type="dxa"/>
             <w:gridSpan w:val="2"/>
             <w:tcBorders>
               <w:top w:val="nil"/>
@@ -43020,7 +43011,7 @@
         </w:tc>
         <w:tc>
           <w:tcPr>
-            <w:tcW w:w="516" w:type="dxa"/>
+            <w:tcW w:w="585" w:type="dxa"/>
             <w:gridSpan w:val="2"/>
             <w:tcBorders>
               <w:top w:val="nil"/>
@@ -43043,8 +43034,8 @@
       </w:tr>
       <w:tr>
         <w:trPr>
-          <w:gridAfter w:val="15"/>
-          <w:wAfter w:w="3233" w:type="dxa"/>
+          <w:gridAfter w:val="14"/>
+          <w:wAfter w:w="3372" w:type="dxa"/>
           <w:trHeight w:val="280"/>
         </w:trPr>
         <w:tc>
@@ -43084,7 +43075,7 @@
         </w:tc>
         <w:tc>
           <w:tcPr>
-            <w:tcW w:w="3020" w:type="dxa"/>
+            <w:tcW w:w="3356" w:type="dxa"/>
             <w:gridSpan w:val="3"/>
             <w:tcBorders>
               <w:top w:val="single" w:sz="4" w:space="0" w:color="B2B2B2"/>
@@ -43145,8 +43136,8 @@
       </w:tr>
       <w:tr>
         <w:trPr>
-          <w:gridAfter w:val="15"/>
-          <w:wAfter w:w="3233" w:type="dxa"/>
+          <w:gridAfter w:val="14"/>
+          <w:wAfter w:w="3372" w:type="dxa"/>
           <w:trHeight w:val="280"/>
         </w:trPr>
         <w:tc>
@@ -43182,7 +43173,7 @@
         </w:tc>
         <w:tc>
           <w:tcPr>
-            <w:tcW w:w="3020" w:type="dxa"/>
+            <w:tcW w:w="3356" w:type="dxa"/>
             <w:gridSpan w:val="3"/>
             <w:tcBorders>
               <w:top w:val="single" w:sz="4" w:space="0" w:color="auto"/>
@@ -43261,8 +43252,8 @@
       </w:tr>
       <w:tr>
         <w:trPr>
-          <w:gridAfter w:val="15"/>
-          <w:wAfter w:w="3233" w:type="dxa"/>
+          <w:gridAfter w:val="14"/>
+          <w:wAfter w:w="3372" w:type="dxa"/>
           <w:trHeight w:val="280"/>
         </w:trPr>
         <w:tc>
@@ -43298,7 +43289,7 @@
         </w:tc>
         <w:tc>
           <w:tcPr>
-            <w:tcW w:w="3020" w:type="dxa"/>
+            <w:tcW w:w="3356" w:type="dxa"/>
             <w:gridSpan w:val="3"/>
             <w:tcBorders>
               <w:top w:val="single" w:sz="4" w:space="0" w:color="auto"/>
@@ -43353,8 +43344,8 @@
       </w:tr>
       <w:tr>
         <w:trPr>
-          <w:gridAfter w:val="12"/>
-          <w:wAfter w:w="2588" w:type="dxa"/>
+          <w:gridAfter w:val="11"/>
+          <w:wAfter w:w="2641" w:type="dxa"/>
           <w:trHeight w:val="280"/>
         </w:trPr>
         <w:tc>
@@ -43381,28 +43372,28 @@
         </w:tc>
         <w:tc>
           <w:tcPr>
-            <w:tcW w:w="236" w:type="dxa"/>
-            <w:tcBorders>
-              <w:top w:val="nil"/>
-              <w:left w:val="nil"/>
-              <w:bottom w:val="nil"/>
-              <w:right w:val="nil"/>
-            </w:tcBorders>
-            <w:shd w:val="clear" w:color="auto" w:fill="auto"/>
-            <w:hideMark/>
-          </w:tcPr>
-          <w:p>
-            <w:pPr>
-              <w:rPr>
-                <w:sz w:val="16"/>
-                <w:szCs w:val="16"/>
-              </w:rPr>
-            </w:pPr>
-          </w:p>
-        </w:tc>
-        <w:tc>
-          <w:tcPr>
-            <w:tcW w:w="2913" w:type="dxa"/>
+            <w:tcW w:w="268" w:type="dxa"/>
+            <w:tcBorders>
+              <w:top w:val="nil"/>
+              <w:left w:val="nil"/>
+              <w:bottom w:val="nil"/>
+              <w:right w:val="nil"/>
+            </w:tcBorders>
+            <w:shd w:val="clear" w:color="auto" w:fill="auto"/>
+            <w:hideMark/>
+          </w:tcPr>
+          <w:p>
+            <w:pPr>
+              <w:rPr>
+                <w:sz w:val="16"/>
+                <w:szCs w:val="16"/>
+              </w:rPr>
+            </w:pPr>
+          </w:p>
+        </w:tc>
+        <w:tc>
+          <w:tcPr>
+            <w:tcW w:w="3217" w:type="dxa"/>
             <w:gridSpan w:val="3"/>
             <w:tcBorders>
               <w:top w:val="nil"/>
@@ -43487,7 +43478,7 @@
         </w:tc>
         <w:tc>
           <w:tcPr>
-            <w:tcW w:w="222" w:type="dxa"/>
+            <w:tcW w:w="239" w:type="dxa"/>
             <w:gridSpan w:val="2"/>
             <w:tcBorders>
               <w:top w:val="nil"/>
@@ -43509,7 +43500,7 @@
         </w:tc>
         <w:tc>
           <w:tcPr>
-            <w:tcW w:w="516" w:type="dxa"/>
+            <w:tcW w:w="585" w:type="dxa"/>
             <w:gridSpan w:val="2"/>
             <w:tcBorders>
               <w:top w:val="nil"/>
@@ -43575,7 +43566,7 @@
         </w:tc>
         <w:tc>
           <w:tcPr>
-            <w:tcW w:w="4411" w:type="dxa"/>
+            <w:tcW w:w="4747" w:type="dxa"/>
             <w:gridSpan w:val="8"/>
             <w:tcBorders>
               <w:top w:val="nil"/>
@@ -43721,7 +43712,7 @@
         </w:tc>
         <w:tc>
           <w:tcPr>
-            <w:tcW w:w="322" w:type="dxa"/>
+            <w:tcW w:w="365" w:type="dxa"/>
             <w:gridSpan w:val="2"/>
             <w:tcBorders>
               <w:top w:val="nil"/>
@@ -43744,8 +43735,8 @@
         </w:tc>
         <w:tc>
           <w:tcPr>
-            <w:tcW w:w="940" w:type="dxa"/>
-            <w:gridSpan w:val="4"/>
+            <w:tcW w:w="1036" w:type="dxa"/>
+            <w:gridSpan w:val="2"/>
             <w:tcBorders>
               <w:top w:val="nil"/>
               <w:left w:val="nil"/>
@@ -43767,6 +43758,7 @@
         <w:tc>
           <w:tcPr>
             <w:tcW w:w="432" w:type="dxa"/>
+            <w:gridSpan w:val="2"/>
             <w:tcBorders>
               <w:top w:val="nil"/>
               <w:left w:val="nil"/>
@@ -43879,7 +43871,7 @@
         </w:tc>
         <w:tc>
           <w:tcPr>
-            <w:tcW w:w="236" w:type="dxa"/>
+            <w:tcW w:w="268" w:type="dxa"/>
             <w:tcBorders>
               <w:top w:val="nil"/>
               <w:left w:val="nil"/>
@@ -43901,7 +43893,7 @@
         </w:tc>
         <w:tc>
           <w:tcPr>
-            <w:tcW w:w="2913" w:type="dxa"/>
+            <w:tcW w:w="3217" w:type="dxa"/>
             <w:gridSpan w:val="3"/>
             <w:tcBorders>
               <w:top w:val="nil"/>
@@ -43990,7 +43982,7 @@
         </w:tc>
         <w:tc>
           <w:tcPr>
-            <w:tcW w:w="1158" w:type="dxa"/>
+            <w:tcW w:w="1725" w:type="dxa"/>
             <w:gridSpan w:val="6"/>
             <w:tcBorders>
               <w:top w:val="nil"/>
@@ -44013,8 +44005,8 @@
         </w:tc>
         <w:tc>
           <w:tcPr>
-            <w:tcW w:w="758" w:type="dxa"/>
-            <w:gridSpan w:val="3"/>
+            <w:tcW w:w="330" w:type="dxa"/>
+            <w:gridSpan w:val="2"/>
             <w:tcBorders>
               <w:top w:val="nil"/>
               <w:left w:val="nil"/>
@@ -44148,7 +44140,7 @@
         </w:tc>
         <w:tc>
           <w:tcPr>
-            <w:tcW w:w="2472" w:type="dxa"/>
+            <w:tcW w:w="2808" w:type="dxa"/>
             <w:gridSpan w:val="2"/>
             <w:vMerge w:val="restart"/>
             <w:tcBorders>
@@ -44223,8 +44215,8 @@
         </w:tc>
         <w:tc>
           <w:tcPr>
-            <w:tcW w:w="1046" w:type="dxa"/>
-            <w:gridSpan w:val="4"/>
+            <w:tcW w:w="1632" w:type="dxa"/>
+            <w:gridSpan w:val="5"/>
             <w:vMerge w:val="restart"/>
             <w:tcBorders>
               <w:top w:val="single" w:sz="4" w:space="0" w:color="B2B2B2"/>
@@ -44260,8 +44252,8 @@
         </w:tc>
         <w:tc>
           <w:tcPr>
-            <w:tcW w:w="1918" w:type="dxa"/>
-            <w:gridSpan w:val="9"/>
+            <w:tcW w:w="1471" w:type="dxa"/>
+            <w:gridSpan w:val="7"/>
             <w:vMerge w:val="restart"/>
             <w:tcBorders>
               <w:top w:val="single" w:sz="4" w:space="0" w:color="B2B2B2"/>
@@ -44328,7 +44320,7 @@
         </w:tc>
         <w:tc>
           <w:tcPr>
-            <w:tcW w:w="2472" w:type="dxa"/>
+            <w:tcW w:w="2808" w:type="dxa"/>
             <w:gridSpan w:val="2"/>
             <w:vMerge/>
             <w:tcBorders>
@@ -44378,8 +44370,8 @@
         </w:tc>
         <w:tc>
           <w:tcPr>
-            <w:tcW w:w="1046" w:type="dxa"/>
-            <w:gridSpan w:val="4"/>
+            <w:tcW w:w="1632" w:type="dxa"/>
+            <w:gridSpan w:val="5"/>
             <w:vMerge/>
             <w:tcBorders>
               <w:top w:val="single" w:sz="4" w:space="0" w:color="B2B2B2"/>
@@ -44403,8 +44395,8 @@
         </w:tc>
         <w:tc>
           <w:tcPr>
-            <w:tcW w:w="1918" w:type="dxa"/>
-            <w:gridSpan w:val="9"/>
+            <w:tcW w:w="1471" w:type="dxa"/>
+            <w:gridSpan w:val="7"/>
             <w:vMerge/>
             <w:tcBorders>
               <w:top w:val="single" w:sz="4" w:space="0" w:color="B2B2B2"/>
@@ -44466,7 +44458,7 @@
         </w:tc>
         <w:tc>
           <w:tcPr>
-            <w:tcW w:w="2472" w:type="dxa"/>
+            <w:tcW w:w="2808" w:type="dxa"/>
             <w:gridSpan w:val="2"/>
             <w:tcBorders>
               <w:top w:val="single" w:sz="4" w:space="0" w:color="auto"/>
@@ -44531,74 +44523,6 @@
           <w:p>
             <w:pPr>
               <w:rPr>
-                <w:rStyle w:val="Hyperlink"/>
-                <w:rFonts w:ascii="Calibri" w:hAnsi="Calibri" w:cs="Calibri"/>
-                <w:color w:val="auto"/>
-                <w:sz w:val="16"/>
-                <w:szCs w:val="16"/>
-                <w:u w:val="none"/>
-              </w:rPr>
-            </w:pPr>
-          </w:p>
-          <w:p>
-            <w:pPr>
-              <w:rPr>
-                <w:rFonts w:ascii="Calibri" w:hAnsi="Calibri" w:cs="Calibri"/>
-                <w:sz w:val="16"/>
-                <w:szCs w:val="16"/>
-              </w:rPr>
-            </w:pPr>
-          </w:p>
-          <w:p>
-            <w:pPr>
-              <w:rPr>
-                <w:rFonts w:ascii="Calibri" w:hAnsi="Calibri" w:cs="Calibri"/>
-                <w:color w:val="FF0000"/>
-                <w:sz w:val="16"/>
-                <w:szCs w:val="16"/>
-              </w:rPr>
-            </w:pPr>
-            <w:r>
-              <w:rPr>
-                <w:rFonts w:ascii="Calibri" w:hAnsi="Calibri" w:cs="Calibri"/>
-                <w:color w:val="FF0000"/>
-                <w:sz w:val="16"/>
-                <w:szCs w:val="16"/>
-              </w:rPr>
-              <w:t>NOTE</w:t>
-            </w:r>
-            <w:r>
-              <w:rPr>
-                <w:rFonts w:ascii="Calibri" w:hAnsi="Calibri" w:cs="Calibri"/>
-                <w:color w:val="FF0000"/>
-                <w:sz w:val="16"/>
-                <w:szCs w:val="16"/>
-              </w:rPr>
-              <w:t xml:space="preserve">: The expected results needs to be checked with the Product Owner. </w:t>
-            </w:r>
-          </w:p>
-          <w:p>
-            <w:pPr>
-              <w:rPr>
-                <w:rFonts w:ascii="Calibri" w:hAnsi="Calibri" w:cs="Calibri"/>
-                <w:color w:val="FF0000"/>
-                <w:sz w:val="16"/>
-                <w:szCs w:val="16"/>
-              </w:rPr>
-            </w:pPr>
-            <w:r>
-              <w:rPr>
-                <w:rFonts w:ascii="Calibri" w:hAnsi="Calibri" w:cs="Calibri"/>
-                <w:color w:val="FF0000"/>
-                <w:sz w:val="16"/>
-                <w:szCs w:val="16"/>
-              </w:rPr>
-              <w:t>The date returned is yesterday’s date and I am not sure if that is correct.</w:t>
-            </w:r>
-          </w:p>
-          <w:p>
-            <w:pPr>
-              <w:rPr>
                 <w:rFonts w:ascii="Calibri" w:hAnsi="Calibri" w:cs="Calibri"/>
                 <w:sz w:val="16"/>
                 <w:szCs w:val="16"/>
@@ -45686,7 +45610,23 @@
                 <w:sz w:val="16"/>
                 <w:szCs w:val="16"/>
               </w:rPr>
-              <w:t>date: "2020-04-23"</w:t>
+              <w:t>date: "2020-04-2</w:t>
+            </w:r>
+            <w:r>
+              <w:rPr>
+                <w:rFonts w:ascii="Calibri" w:hAnsi="Calibri" w:cs="Calibri"/>
+                <w:sz w:val="16"/>
+                <w:szCs w:val="16"/>
+              </w:rPr>
+              <w:t>4</w:t>
+            </w:r>
+            <w:r>
+              <w:rPr>
+                <w:rFonts w:ascii="Calibri" w:hAnsi="Calibri" w:cs="Calibri"/>
+                <w:sz w:val="16"/>
+                <w:szCs w:val="16"/>
+              </w:rPr>
+              <w:t>"</w:t>
             </w:r>
           </w:p>
           <w:p>
@@ -45718,8 +45658,8 @@
         </w:tc>
         <w:tc>
           <w:tcPr>
-            <w:tcW w:w="1046" w:type="dxa"/>
-            <w:gridSpan w:val="4"/>
+            <w:tcW w:w="1632" w:type="dxa"/>
+            <w:gridSpan w:val="5"/>
             <w:tcBorders>
               <w:top w:val="single" w:sz="4" w:space="0" w:color="auto"/>
               <w:left w:val="nil"/>
@@ -45737,46 +45677,1052 @@
                 <w:szCs w:val="16"/>
               </w:rPr>
             </w:pPr>
-            <w:r>
-              <w:rPr>
-                <w:rFonts w:ascii="Calibri" w:hAnsi="Calibri" w:cs="Calibri"/>
-                <w:sz w:val="16"/>
-                <w:szCs w:val="16"/>
-              </w:rPr>
-              <w:t xml:space="preserve">As </w:t>
-            </w:r>
-            <w:proofErr w:type="gramStart"/>
-            <w:r>
-              <w:rPr>
-                <w:rFonts w:ascii="Calibri" w:hAnsi="Calibri" w:cs="Calibri"/>
-                <w:sz w:val="16"/>
-                <w:szCs w:val="16"/>
-              </w:rPr>
-              <w:t>e</w:t>
-            </w:r>
-            <w:r>
-              <w:rPr>
-                <w:rFonts w:ascii="Calibri" w:hAnsi="Calibri" w:cs="Calibri"/>
-                <w:sz w:val="16"/>
-                <w:szCs w:val="16"/>
-              </w:rPr>
-              <w:t>xpected</w:t>
-            </w:r>
-            <w:proofErr w:type="gramEnd"/>
-            <w:r>
-              <w:rPr>
-                <w:rFonts w:ascii="Calibri" w:hAnsi="Calibri" w:cs="Calibri"/>
-                <w:sz w:val="16"/>
-                <w:szCs w:val="16"/>
-              </w:rPr>
-              <w:t>.</w:t>
-            </w:r>
-          </w:p>
-        </w:tc>
-        <w:tc>
-          <w:tcPr>
-            <w:tcW w:w="1918" w:type="dxa"/>
-            <w:gridSpan w:val="9"/>
+          </w:p>
+          <w:p>
+            <w:pPr>
+              <w:rPr>
+                <w:rFonts w:ascii="Calibri" w:hAnsi="Calibri" w:cs="Calibri"/>
+                <w:sz w:val="16"/>
+                <w:szCs w:val="16"/>
+              </w:rPr>
+            </w:pPr>
+          </w:p>
+          <w:p>
+            <w:pPr>
+              <w:rPr>
+                <w:rFonts w:ascii="Calibri" w:hAnsi="Calibri" w:cs="Calibri"/>
+                <w:sz w:val="16"/>
+                <w:szCs w:val="16"/>
+              </w:rPr>
+            </w:pPr>
+          </w:p>
+          <w:p>
+            <w:pPr>
+              <w:rPr>
+                <w:rFonts w:ascii="Calibri" w:hAnsi="Calibri" w:cs="Calibri"/>
+                <w:sz w:val="16"/>
+                <w:szCs w:val="16"/>
+              </w:rPr>
+            </w:pPr>
+          </w:p>
+          <w:p>
+            <w:pPr>
+              <w:rPr>
+                <w:rFonts w:ascii="Calibri" w:hAnsi="Calibri" w:cs="Calibri"/>
+                <w:sz w:val="16"/>
+                <w:szCs w:val="16"/>
+              </w:rPr>
+            </w:pPr>
+          </w:p>
+          <w:p>
+            <w:pPr>
+              <w:rPr>
+                <w:rFonts w:ascii="Calibri" w:hAnsi="Calibri" w:cs="Calibri"/>
+                <w:sz w:val="16"/>
+                <w:szCs w:val="16"/>
+              </w:rPr>
+            </w:pPr>
+          </w:p>
+          <w:p>
+            <w:pPr>
+              <w:rPr>
+                <w:rFonts w:ascii="Calibri" w:hAnsi="Calibri" w:cs="Calibri"/>
+                <w:sz w:val="16"/>
+                <w:szCs w:val="16"/>
+              </w:rPr>
+            </w:pPr>
+          </w:p>
+          <w:p>
+            <w:pPr>
+              <w:rPr>
+                <w:rFonts w:ascii="Calibri" w:hAnsi="Calibri" w:cs="Calibri"/>
+                <w:sz w:val="16"/>
+                <w:szCs w:val="16"/>
+              </w:rPr>
+            </w:pPr>
+          </w:p>
+          <w:p>
+            <w:pPr>
+              <w:rPr>
+                <w:rFonts w:ascii="Calibri" w:hAnsi="Calibri" w:cs="Calibri"/>
+                <w:sz w:val="16"/>
+                <w:szCs w:val="16"/>
+              </w:rPr>
+            </w:pPr>
+          </w:p>
+          <w:p>
+            <w:pPr>
+              <w:rPr>
+                <w:rFonts w:ascii="Calibri" w:hAnsi="Calibri" w:cs="Calibri"/>
+                <w:sz w:val="16"/>
+                <w:szCs w:val="16"/>
+              </w:rPr>
+            </w:pPr>
+            <w:r>
+              <w:rPr>
+                <w:rFonts w:ascii="Calibri" w:hAnsi="Calibri" w:cs="Calibri"/>
+                <w:sz w:val="16"/>
+                <w:szCs w:val="16"/>
+              </w:rPr>
+              <w:t>{</w:t>
+            </w:r>
+          </w:p>
+          <w:p>
+            <w:pPr>
+              <w:rPr>
+                <w:rFonts w:ascii="Calibri" w:hAnsi="Calibri" w:cs="Calibri"/>
+                <w:sz w:val="16"/>
+                <w:szCs w:val="16"/>
+              </w:rPr>
+            </w:pPr>
+            <w:r>
+              <w:rPr>
+                <w:rFonts w:ascii="Calibri" w:hAnsi="Calibri" w:cs="Calibri"/>
+                <w:sz w:val="16"/>
+                <w:szCs w:val="16"/>
+              </w:rPr>
+              <w:t>base: "EUR",</w:t>
+            </w:r>
+          </w:p>
+          <w:p>
+            <w:pPr>
+              <w:rPr>
+                <w:rFonts w:ascii="Calibri" w:hAnsi="Calibri" w:cs="Calibri"/>
+                <w:sz w:val="16"/>
+                <w:szCs w:val="16"/>
+              </w:rPr>
+            </w:pPr>
+            <w:r>
+              <w:rPr>
+                <w:rFonts w:ascii="Calibri" w:hAnsi="Calibri" w:cs="Calibri"/>
+                <w:sz w:val="16"/>
+                <w:szCs w:val="16"/>
+              </w:rPr>
+              <w:t xml:space="preserve">   </w:t>
+            </w:r>
+            <w:r>
+              <w:rPr>
+                <w:rFonts w:ascii="Calibri" w:hAnsi="Calibri" w:cs="Calibri"/>
+                <w:sz w:val="16"/>
+                <w:szCs w:val="16"/>
+              </w:rPr>
+              <w:t>rates: </w:t>
+            </w:r>
+          </w:p>
+          <w:p>
+            <w:pPr>
+              <w:rPr>
+                <w:rFonts w:ascii="Calibri" w:hAnsi="Calibri" w:cs="Calibri"/>
+                <w:sz w:val="16"/>
+                <w:szCs w:val="16"/>
+              </w:rPr>
+            </w:pPr>
+            <w:r>
+              <w:rPr>
+                <w:rFonts w:ascii="Calibri" w:hAnsi="Calibri" w:cs="Calibri"/>
+                <w:sz w:val="16"/>
+                <w:szCs w:val="16"/>
+              </w:rPr>
+              <w:t xml:space="preserve">   </w:t>
+            </w:r>
+            <w:r>
+              <w:rPr>
+                <w:rFonts w:ascii="Calibri" w:hAnsi="Calibri" w:cs="Calibri"/>
+                <w:sz w:val="16"/>
+                <w:szCs w:val="16"/>
+              </w:rPr>
+              <w:t>{</w:t>
+            </w:r>
+          </w:p>
+          <w:p>
+            <w:pPr>
+              <w:rPr>
+                <w:rFonts w:ascii="Calibri" w:hAnsi="Calibri" w:cs="Calibri"/>
+                <w:sz w:val="16"/>
+                <w:szCs w:val="16"/>
+              </w:rPr>
+            </w:pPr>
+            <w:r>
+              <w:rPr>
+                <w:rFonts w:ascii="Calibri" w:hAnsi="Calibri" w:cs="Calibri"/>
+                <w:sz w:val="16"/>
+                <w:szCs w:val="16"/>
+              </w:rPr>
+              <w:t xml:space="preserve">      </w:t>
+            </w:r>
+            <w:r>
+              <w:rPr>
+                <w:rFonts w:ascii="Calibri" w:hAnsi="Calibri" w:cs="Calibri"/>
+                <w:sz w:val="16"/>
+                <w:szCs w:val="16"/>
+              </w:rPr>
+              <w:t>GBP: 0.872,</w:t>
+            </w:r>
+          </w:p>
+          <w:p>
+            <w:pPr>
+              <w:rPr>
+                <w:rFonts w:ascii="Calibri" w:hAnsi="Calibri" w:cs="Calibri"/>
+                <w:sz w:val="16"/>
+                <w:szCs w:val="16"/>
+              </w:rPr>
+            </w:pPr>
+            <w:r>
+              <w:rPr>
+                <w:rFonts w:ascii="Calibri" w:hAnsi="Calibri" w:cs="Calibri"/>
+                <w:sz w:val="16"/>
+                <w:szCs w:val="16"/>
+              </w:rPr>
+              <w:t xml:space="preserve">      </w:t>
+            </w:r>
+            <w:r>
+              <w:rPr>
+                <w:rFonts w:ascii="Calibri" w:hAnsi="Calibri" w:cs="Calibri"/>
+                <w:sz w:val="16"/>
+                <w:szCs w:val="16"/>
+              </w:rPr>
+              <w:t>HKD: 8.3489,</w:t>
+            </w:r>
+          </w:p>
+          <w:p>
+            <w:pPr>
+              <w:rPr>
+                <w:rFonts w:ascii="Calibri" w:hAnsi="Calibri" w:cs="Calibri"/>
+                <w:sz w:val="16"/>
+                <w:szCs w:val="16"/>
+              </w:rPr>
+            </w:pPr>
+            <w:r>
+              <w:rPr>
+                <w:rFonts w:ascii="Calibri" w:hAnsi="Calibri" w:cs="Calibri"/>
+                <w:sz w:val="16"/>
+                <w:szCs w:val="16"/>
+              </w:rPr>
+              <w:t xml:space="preserve">      </w:t>
+            </w:r>
+            <w:r>
+              <w:rPr>
+                <w:rFonts w:ascii="Calibri" w:hAnsi="Calibri" w:cs="Calibri"/>
+                <w:sz w:val="16"/>
+                <w:szCs w:val="16"/>
+              </w:rPr>
+              <w:t>IDR: 16772,</w:t>
+            </w:r>
+          </w:p>
+          <w:p>
+            <w:pPr>
+              <w:rPr>
+                <w:rFonts w:ascii="Calibri" w:hAnsi="Calibri" w:cs="Calibri"/>
+                <w:sz w:val="16"/>
+                <w:szCs w:val="16"/>
+              </w:rPr>
+            </w:pPr>
+            <w:r>
+              <w:rPr>
+                <w:rFonts w:ascii="Calibri" w:hAnsi="Calibri" w:cs="Calibri"/>
+                <w:sz w:val="16"/>
+                <w:szCs w:val="16"/>
+              </w:rPr>
+              <w:t xml:space="preserve">      </w:t>
+            </w:r>
+            <w:r>
+              <w:rPr>
+                <w:rFonts w:ascii="Calibri" w:hAnsi="Calibri" w:cs="Calibri"/>
+                <w:sz w:val="16"/>
+                <w:szCs w:val="16"/>
+              </w:rPr>
+              <w:t>ILS: 3.8207,</w:t>
+            </w:r>
+          </w:p>
+          <w:p>
+            <w:pPr>
+              <w:rPr>
+                <w:rFonts w:ascii="Calibri" w:hAnsi="Calibri" w:cs="Calibri"/>
+                <w:sz w:val="16"/>
+                <w:szCs w:val="16"/>
+              </w:rPr>
+            </w:pPr>
+            <w:r>
+              <w:rPr>
+                <w:rFonts w:ascii="Calibri" w:hAnsi="Calibri" w:cs="Calibri"/>
+                <w:sz w:val="16"/>
+                <w:szCs w:val="16"/>
+              </w:rPr>
+              <w:t xml:space="preserve">      </w:t>
+            </w:r>
+            <w:r>
+              <w:rPr>
+                <w:rFonts w:ascii="Calibri" w:hAnsi="Calibri" w:cs="Calibri"/>
+                <w:sz w:val="16"/>
+                <w:szCs w:val="16"/>
+              </w:rPr>
+              <w:t>DKK: 7.4577,</w:t>
+            </w:r>
+          </w:p>
+          <w:p>
+            <w:pPr>
+              <w:rPr>
+                <w:rFonts w:ascii="Calibri" w:hAnsi="Calibri" w:cs="Calibri"/>
+                <w:sz w:val="16"/>
+                <w:szCs w:val="16"/>
+              </w:rPr>
+            </w:pPr>
+            <w:r>
+              <w:rPr>
+                <w:rFonts w:ascii="Calibri" w:hAnsi="Calibri" w:cs="Calibri"/>
+                <w:sz w:val="16"/>
+                <w:szCs w:val="16"/>
+              </w:rPr>
+              <w:t xml:space="preserve">      </w:t>
+            </w:r>
+            <w:r>
+              <w:rPr>
+                <w:rFonts w:ascii="Calibri" w:hAnsi="Calibri" w:cs="Calibri"/>
+                <w:sz w:val="16"/>
+                <w:szCs w:val="16"/>
+              </w:rPr>
+              <w:t>INR: 81.94,</w:t>
+            </w:r>
+          </w:p>
+          <w:p>
+            <w:pPr>
+              <w:rPr>
+                <w:rFonts w:ascii="Calibri" w:hAnsi="Calibri" w:cs="Calibri"/>
+                <w:sz w:val="16"/>
+                <w:szCs w:val="16"/>
+              </w:rPr>
+            </w:pPr>
+            <w:r>
+              <w:rPr>
+                <w:rFonts w:ascii="Calibri" w:hAnsi="Calibri" w:cs="Calibri"/>
+                <w:sz w:val="16"/>
+                <w:szCs w:val="16"/>
+              </w:rPr>
+              <w:t xml:space="preserve">     </w:t>
+            </w:r>
+            <w:r>
+              <w:rPr>
+                <w:rFonts w:ascii="Calibri" w:hAnsi="Calibri" w:cs="Calibri"/>
+                <w:sz w:val="16"/>
+                <w:szCs w:val="16"/>
+              </w:rPr>
+              <w:t>CHF: 1.0511,</w:t>
+            </w:r>
+          </w:p>
+          <w:p>
+            <w:pPr>
+              <w:rPr>
+                <w:rFonts w:ascii="Calibri" w:hAnsi="Calibri" w:cs="Calibri"/>
+                <w:sz w:val="16"/>
+                <w:szCs w:val="16"/>
+              </w:rPr>
+            </w:pPr>
+            <w:r>
+              <w:rPr>
+                <w:rFonts w:ascii="Calibri" w:hAnsi="Calibri" w:cs="Calibri"/>
+                <w:sz w:val="16"/>
+                <w:szCs w:val="16"/>
+              </w:rPr>
+              <w:t xml:space="preserve">     </w:t>
+            </w:r>
+            <w:r>
+              <w:rPr>
+                <w:rFonts w:ascii="Calibri" w:hAnsi="Calibri" w:cs="Calibri"/>
+                <w:sz w:val="16"/>
+                <w:szCs w:val="16"/>
+              </w:rPr>
+              <w:t>MXN: 26.3418,</w:t>
+            </w:r>
+          </w:p>
+          <w:p>
+            <w:pPr>
+              <w:rPr>
+                <w:rFonts w:ascii="Calibri" w:hAnsi="Calibri" w:cs="Calibri"/>
+                <w:sz w:val="16"/>
+                <w:szCs w:val="16"/>
+              </w:rPr>
+            </w:pPr>
+            <w:r>
+              <w:rPr>
+                <w:rFonts w:ascii="Calibri" w:hAnsi="Calibri" w:cs="Calibri"/>
+                <w:sz w:val="16"/>
+                <w:szCs w:val="16"/>
+              </w:rPr>
+              <w:t xml:space="preserve">     </w:t>
+            </w:r>
+            <w:r>
+              <w:rPr>
+                <w:rFonts w:ascii="Calibri" w:hAnsi="Calibri" w:cs="Calibri"/>
+                <w:sz w:val="16"/>
+                <w:szCs w:val="16"/>
+              </w:rPr>
+              <w:t>CZK: 27.551,</w:t>
+            </w:r>
+          </w:p>
+          <w:p>
+            <w:pPr>
+              <w:rPr>
+                <w:rFonts w:ascii="Calibri" w:hAnsi="Calibri" w:cs="Calibri"/>
+                <w:sz w:val="16"/>
+                <w:szCs w:val="16"/>
+              </w:rPr>
+            </w:pPr>
+            <w:r>
+              <w:rPr>
+                <w:rFonts w:ascii="Calibri" w:hAnsi="Calibri" w:cs="Calibri"/>
+                <w:sz w:val="16"/>
+                <w:szCs w:val="16"/>
+              </w:rPr>
+              <w:t xml:space="preserve">     </w:t>
+            </w:r>
+            <w:r>
+              <w:rPr>
+                <w:rFonts w:ascii="Calibri" w:hAnsi="Calibri" w:cs="Calibri"/>
+                <w:sz w:val="16"/>
+                <w:szCs w:val="16"/>
+              </w:rPr>
+              <w:t>SGD: 1.5331,</w:t>
+            </w:r>
+          </w:p>
+          <w:p>
+            <w:pPr>
+              <w:rPr>
+                <w:rFonts w:ascii="Calibri" w:hAnsi="Calibri" w:cs="Calibri"/>
+                <w:sz w:val="16"/>
+                <w:szCs w:val="16"/>
+              </w:rPr>
+            </w:pPr>
+            <w:r>
+              <w:rPr>
+                <w:rFonts w:ascii="Calibri" w:hAnsi="Calibri" w:cs="Calibri"/>
+                <w:sz w:val="16"/>
+                <w:szCs w:val="16"/>
+              </w:rPr>
+              <w:t xml:space="preserve">     </w:t>
+            </w:r>
+            <w:r>
+              <w:rPr>
+                <w:rFonts w:ascii="Calibri" w:hAnsi="Calibri" w:cs="Calibri"/>
+                <w:sz w:val="16"/>
+                <w:szCs w:val="16"/>
+              </w:rPr>
+              <w:t>THB: 34.815,</w:t>
+            </w:r>
+          </w:p>
+          <w:p>
+            <w:pPr>
+              <w:rPr>
+                <w:rFonts w:ascii="Calibri" w:hAnsi="Calibri" w:cs="Calibri"/>
+                <w:sz w:val="16"/>
+                <w:szCs w:val="16"/>
+              </w:rPr>
+            </w:pPr>
+            <w:r>
+              <w:rPr>
+                <w:rFonts w:ascii="Calibri" w:hAnsi="Calibri" w:cs="Calibri"/>
+                <w:sz w:val="16"/>
+                <w:szCs w:val="16"/>
+              </w:rPr>
+              <w:t xml:space="preserve">     </w:t>
+            </w:r>
+            <w:r>
+              <w:rPr>
+                <w:rFonts w:ascii="Calibri" w:hAnsi="Calibri" w:cs="Calibri"/>
+                <w:sz w:val="16"/>
+                <w:szCs w:val="16"/>
+              </w:rPr>
+              <w:t>HRK: 7.575,</w:t>
+            </w:r>
+          </w:p>
+          <w:p>
+            <w:pPr>
+              <w:rPr>
+                <w:rFonts w:ascii="Calibri" w:hAnsi="Calibri" w:cs="Calibri"/>
+                <w:sz w:val="16"/>
+                <w:szCs w:val="16"/>
+              </w:rPr>
+            </w:pPr>
+            <w:r>
+              <w:rPr>
+                <w:rFonts w:ascii="Calibri" w:hAnsi="Calibri" w:cs="Calibri"/>
+                <w:sz w:val="16"/>
+                <w:szCs w:val="16"/>
+              </w:rPr>
+              <w:t xml:space="preserve">     </w:t>
+            </w:r>
+            <w:r>
+              <w:rPr>
+                <w:rFonts w:ascii="Calibri" w:hAnsi="Calibri" w:cs="Calibri"/>
+                <w:sz w:val="16"/>
+                <w:szCs w:val="16"/>
+              </w:rPr>
+              <w:t>MYR: 4.6966,</w:t>
+            </w:r>
+          </w:p>
+          <w:p>
+            <w:pPr>
+              <w:rPr>
+                <w:rFonts w:ascii="Calibri" w:hAnsi="Calibri" w:cs="Calibri"/>
+                <w:sz w:val="16"/>
+                <w:szCs w:val="16"/>
+              </w:rPr>
+            </w:pPr>
+            <w:r>
+              <w:rPr>
+                <w:rFonts w:ascii="Calibri" w:hAnsi="Calibri" w:cs="Calibri"/>
+                <w:sz w:val="16"/>
+                <w:szCs w:val="16"/>
+              </w:rPr>
+              <w:t xml:space="preserve">     </w:t>
+            </w:r>
+            <w:r>
+              <w:rPr>
+                <w:rFonts w:ascii="Calibri" w:hAnsi="Calibri" w:cs="Calibri"/>
+                <w:sz w:val="16"/>
+                <w:szCs w:val="16"/>
+              </w:rPr>
+              <w:t>NOK: 11.5165,</w:t>
+            </w:r>
+          </w:p>
+          <w:p>
+            <w:pPr>
+              <w:rPr>
+                <w:rFonts w:ascii="Calibri" w:hAnsi="Calibri" w:cs="Calibri"/>
+                <w:sz w:val="16"/>
+                <w:szCs w:val="16"/>
+              </w:rPr>
+            </w:pPr>
+            <w:r>
+              <w:rPr>
+                <w:rFonts w:ascii="Calibri" w:hAnsi="Calibri" w:cs="Calibri"/>
+                <w:sz w:val="16"/>
+                <w:szCs w:val="16"/>
+              </w:rPr>
+              <w:t xml:space="preserve">    </w:t>
+            </w:r>
+            <w:r>
+              <w:rPr>
+                <w:rFonts w:ascii="Calibri" w:hAnsi="Calibri" w:cs="Calibri"/>
+                <w:sz w:val="16"/>
+                <w:szCs w:val="16"/>
+              </w:rPr>
+              <w:t>CNY: 7.6259,</w:t>
+            </w:r>
+          </w:p>
+          <w:p>
+            <w:pPr>
+              <w:rPr>
+                <w:rFonts w:ascii="Calibri" w:hAnsi="Calibri" w:cs="Calibri"/>
+                <w:sz w:val="16"/>
+                <w:szCs w:val="16"/>
+              </w:rPr>
+            </w:pPr>
+            <w:r>
+              <w:rPr>
+                <w:rFonts w:ascii="Calibri" w:hAnsi="Calibri" w:cs="Calibri"/>
+                <w:sz w:val="16"/>
+                <w:szCs w:val="16"/>
+              </w:rPr>
+              <w:t xml:space="preserve">    </w:t>
+            </w:r>
+            <w:r>
+              <w:rPr>
+                <w:rFonts w:ascii="Calibri" w:hAnsi="Calibri" w:cs="Calibri"/>
+                <w:sz w:val="16"/>
+                <w:szCs w:val="16"/>
+              </w:rPr>
+              <w:t>BGN: 1.9558,</w:t>
+            </w:r>
+          </w:p>
+          <w:p>
+            <w:pPr>
+              <w:rPr>
+                <w:rFonts w:ascii="Calibri" w:hAnsi="Calibri" w:cs="Calibri"/>
+                <w:sz w:val="16"/>
+                <w:szCs w:val="16"/>
+              </w:rPr>
+            </w:pPr>
+            <w:r>
+              <w:rPr>
+                <w:rFonts w:ascii="Calibri" w:hAnsi="Calibri" w:cs="Calibri"/>
+                <w:sz w:val="16"/>
+                <w:szCs w:val="16"/>
+              </w:rPr>
+              <w:t xml:space="preserve">    </w:t>
+            </w:r>
+            <w:r>
+              <w:rPr>
+                <w:rFonts w:ascii="Calibri" w:hAnsi="Calibri" w:cs="Calibri"/>
+                <w:sz w:val="16"/>
+                <w:szCs w:val="16"/>
+              </w:rPr>
+              <w:t>PHP: 54.571,</w:t>
+            </w:r>
+          </w:p>
+          <w:p>
+            <w:pPr>
+              <w:rPr>
+                <w:rFonts w:ascii="Calibri" w:hAnsi="Calibri" w:cs="Calibri"/>
+                <w:sz w:val="16"/>
+                <w:szCs w:val="16"/>
+              </w:rPr>
+            </w:pPr>
+            <w:r>
+              <w:rPr>
+                <w:rFonts w:ascii="Calibri" w:hAnsi="Calibri" w:cs="Calibri"/>
+                <w:sz w:val="16"/>
+                <w:szCs w:val="16"/>
+              </w:rPr>
+              <w:t xml:space="preserve">    </w:t>
+            </w:r>
+            <w:r>
+              <w:rPr>
+                <w:rFonts w:ascii="Calibri" w:hAnsi="Calibri" w:cs="Calibri"/>
+                <w:sz w:val="16"/>
+                <w:szCs w:val="16"/>
+              </w:rPr>
+              <w:t>SEK: 10.8883,</w:t>
+            </w:r>
+          </w:p>
+          <w:p>
+            <w:pPr>
+              <w:rPr>
+                <w:rFonts w:ascii="Calibri" w:hAnsi="Calibri" w:cs="Calibri"/>
+                <w:sz w:val="16"/>
+                <w:szCs w:val="16"/>
+              </w:rPr>
+            </w:pPr>
+            <w:r>
+              <w:rPr>
+                <w:rFonts w:ascii="Calibri" w:hAnsi="Calibri" w:cs="Calibri"/>
+                <w:sz w:val="16"/>
+                <w:szCs w:val="16"/>
+              </w:rPr>
+              <w:t xml:space="preserve">    </w:t>
+            </w:r>
+            <w:r>
+              <w:rPr>
+                <w:rFonts w:ascii="Calibri" w:hAnsi="Calibri" w:cs="Calibri"/>
+                <w:sz w:val="16"/>
+                <w:szCs w:val="16"/>
+              </w:rPr>
+              <w:t>PLN: 4.5379,</w:t>
+            </w:r>
+          </w:p>
+          <w:p>
+            <w:pPr>
+              <w:rPr>
+                <w:rFonts w:ascii="Calibri" w:hAnsi="Calibri" w:cs="Calibri"/>
+                <w:sz w:val="16"/>
+                <w:szCs w:val="16"/>
+              </w:rPr>
+            </w:pPr>
+            <w:r>
+              <w:rPr>
+                <w:rFonts w:ascii="Calibri" w:hAnsi="Calibri" w:cs="Calibri"/>
+                <w:sz w:val="16"/>
+                <w:szCs w:val="16"/>
+              </w:rPr>
+              <w:t xml:space="preserve">    </w:t>
+            </w:r>
+            <w:r>
+              <w:rPr>
+                <w:rFonts w:ascii="Calibri" w:hAnsi="Calibri" w:cs="Calibri"/>
+                <w:sz w:val="16"/>
+                <w:szCs w:val="16"/>
+              </w:rPr>
+              <w:t>ZAR: 20.5432,</w:t>
+            </w:r>
+          </w:p>
+          <w:p>
+            <w:pPr>
+              <w:rPr>
+                <w:rFonts w:ascii="Calibri" w:hAnsi="Calibri" w:cs="Calibri"/>
+                <w:sz w:val="16"/>
+                <w:szCs w:val="16"/>
+              </w:rPr>
+            </w:pPr>
+            <w:r>
+              <w:rPr>
+                <w:rFonts w:ascii="Calibri" w:hAnsi="Calibri" w:cs="Calibri"/>
+                <w:sz w:val="16"/>
+                <w:szCs w:val="16"/>
+              </w:rPr>
+              <w:t xml:space="preserve">    </w:t>
+            </w:r>
+            <w:r>
+              <w:rPr>
+                <w:rFonts w:ascii="Calibri" w:hAnsi="Calibri" w:cs="Calibri"/>
+                <w:sz w:val="16"/>
+                <w:szCs w:val="16"/>
+              </w:rPr>
+              <w:t>CAD: 1.5226,</w:t>
+            </w:r>
+          </w:p>
+          <w:p>
+            <w:pPr>
+              <w:rPr>
+                <w:rFonts w:ascii="Calibri" w:hAnsi="Calibri" w:cs="Calibri"/>
+                <w:sz w:val="16"/>
+                <w:szCs w:val="16"/>
+              </w:rPr>
+            </w:pPr>
+            <w:r>
+              <w:rPr>
+                <w:rFonts w:ascii="Calibri" w:hAnsi="Calibri" w:cs="Calibri"/>
+                <w:sz w:val="16"/>
+                <w:szCs w:val="16"/>
+              </w:rPr>
+              <w:t xml:space="preserve">    </w:t>
+            </w:r>
+            <w:r>
+              <w:rPr>
+                <w:rFonts w:ascii="Calibri" w:hAnsi="Calibri" w:cs="Calibri"/>
+                <w:sz w:val="16"/>
+                <w:szCs w:val="16"/>
+              </w:rPr>
+              <w:t>ISK: 158.6,</w:t>
+            </w:r>
+          </w:p>
+          <w:p>
+            <w:pPr>
+              <w:rPr>
+                <w:rFonts w:ascii="Calibri" w:hAnsi="Calibri" w:cs="Calibri"/>
+                <w:sz w:val="16"/>
+                <w:szCs w:val="16"/>
+              </w:rPr>
+            </w:pPr>
+            <w:r>
+              <w:rPr>
+                <w:rFonts w:ascii="Calibri" w:hAnsi="Calibri" w:cs="Calibri"/>
+                <w:sz w:val="16"/>
+                <w:szCs w:val="16"/>
+              </w:rPr>
+              <w:t xml:space="preserve">    </w:t>
+            </w:r>
+            <w:r>
+              <w:rPr>
+                <w:rFonts w:ascii="Calibri" w:hAnsi="Calibri" w:cs="Calibri"/>
+                <w:sz w:val="16"/>
+                <w:szCs w:val="16"/>
+              </w:rPr>
+              <w:t>BRL: 5.8666,</w:t>
+            </w:r>
+          </w:p>
+          <w:p>
+            <w:pPr>
+              <w:rPr>
+                <w:rFonts w:ascii="Calibri" w:hAnsi="Calibri" w:cs="Calibri"/>
+                <w:sz w:val="16"/>
+                <w:szCs w:val="16"/>
+              </w:rPr>
+            </w:pPr>
+            <w:r>
+              <w:rPr>
+                <w:rFonts w:ascii="Calibri" w:hAnsi="Calibri" w:cs="Calibri"/>
+                <w:sz w:val="16"/>
+                <w:szCs w:val="16"/>
+              </w:rPr>
+              <w:t xml:space="preserve">    </w:t>
+            </w:r>
+            <w:r>
+              <w:rPr>
+                <w:rFonts w:ascii="Calibri" w:hAnsi="Calibri" w:cs="Calibri"/>
+                <w:sz w:val="16"/>
+                <w:szCs w:val="16"/>
+              </w:rPr>
+              <w:t>RON: 4.8425,</w:t>
+            </w:r>
+          </w:p>
+          <w:p>
+            <w:pPr>
+              <w:rPr>
+                <w:rFonts w:ascii="Calibri" w:hAnsi="Calibri" w:cs="Calibri"/>
+                <w:sz w:val="16"/>
+                <w:szCs w:val="16"/>
+              </w:rPr>
+            </w:pPr>
+            <w:r>
+              <w:rPr>
+                <w:rFonts w:ascii="Calibri" w:hAnsi="Calibri" w:cs="Calibri"/>
+                <w:sz w:val="16"/>
+                <w:szCs w:val="16"/>
+              </w:rPr>
+              <w:t xml:space="preserve">    </w:t>
+            </w:r>
+            <w:r>
+              <w:rPr>
+                <w:rFonts w:ascii="Calibri" w:hAnsi="Calibri" w:cs="Calibri"/>
+                <w:sz w:val="16"/>
+                <w:szCs w:val="16"/>
+              </w:rPr>
+              <w:t>NZD: 1.7947,</w:t>
+            </w:r>
+          </w:p>
+          <w:p>
+            <w:pPr>
+              <w:rPr>
+                <w:rFonts w:ascii="Calibri" w:hAnsi="Calibri" w:cs="Calibri"/>
+                <w:sz w:val="16"/>
+                <w:szCs w:val="16"/>
+              </w:rPr>
+            </w:pPr>
+            <w:r>
+              <w:rPr>
+                <w:rFonts w:ascii="Calibri" w:hAnsi="Calibri" w:cs="Calibri"/>
+                <w:sz w:val="16"/>
+                <w:szCs w:val="16"/>
+              </w:rPr>
+              <w:t xml:space="preserve">   </w:t>
+            </w:r>
+            <w:r>
+              <w:rPr>
+                <w:rFonts w:ascii="Calibri" w:hAnsi="Calibri" w:cs="Calibri"/>
+                <w:sz w:val="16"/>
+                <w:szCs w:val="16"/>
+              </w:rPr>
+              <w:t>TRY: 7.4788,</w:t>
+            </w:r>
+          </w:p>
+          <w:p>
+            <w:pPr>
+              <w:rPr>
+                <w:rFonts w:ascii="Calibri" w:hAnsi="Calibri" w:cs="Calibri"/>
+                <w:sz w:val="16"/>
+                <w:szCs w:val="16"/>
+              </w:rPr>
+            </w:pPr>
+            <w:r>
+              <w:rPr>
+                <w:rFonts w:ascii="Calibri" w:hAnsi="Calibri" w:cs="Calibri"/>
+                <w:sz w:val="16"/>
+                <w:szCs w:val="16"/>
+              </w:rPr>
+              <w:t xml:space="preserve">   </w:t>
+            </w:r>
+            <w:r>
+              <w:rPr>
+                <w:rFonts w:ascii="Calibri" w:hAnsi="Calibri" w:cs="Calibri"/>
+                <w:sz w:val="16"/>
+                <w:szCs w:val="16"/>
+              </w:rPr>
+              <w:t>JPY: 115.75,</w:t>
+            </w:r>
+          </w:p>
+          <w:p>
+            <w:pPr>
+              <w:rPr>
+                <w:rFonts w:ascii="Calibri" w:hAnsi="Calibri" w:cs="Calibri"/>
+                <w:sz w:val="16"/>
+                <w:szCs w:val="16"/>
+              </w:rPr>
+            </w:pPr>
+            <w:r>
+              <w:rPr>
+                <w:rFonts w:ascii="Calibri" w:hAnsi="Calibri" w:cs="Calibri"/>
+                <w:sz w:val="16"/>
+                <w:szCs w:val="16"/>
+              </w:rPr>
+              <w:t xml:space="preserve">   </w:t>
+            </w:r>
+            <w:r>
+              <w:rPr>
+                <w:rFonts w:ascii="Calibri" w:hAnsi="Calibri" w:cs="Calibri"/>
+                <w:sz w:val="16"/>
+                <w:szCs w:val="16"/>
+              </w:rPr>
+              <w:t>RUB: 80.6062,</w:t>
+            </w:r>
+          </w:p>
+          <w:p>
+            <w:pPr>
+              <w:rPr>
+                <w:rFonts w:ascii="Calibri" w:hAnsi="Calibri" w:cs="Calibri"/>
+                <w:sz w:val="16"/>
+                <w:szCs w:val="16"/>
+              </w:rPr>
+            </w:pPr>
+            <w:r>
+              <w:rPr>
+                <w:rFonts w:ascii="Calibri" w:hAnsi="Calibri" w:cs="Calibri"/>
+                <w:sz w:val="16"/>
+                <w:szCs w:val="16"/>
+              </w:rPr>
+              <w:t xml:space="preserve">  </w:t>
+            </w:r>
+            <w:r>
+              <w:rPr>
+                <w:rFonts w:ascii="Calibri" w:hAnsi="Calibri" w:cs="Calibri"/>
+                <w:sz w:val="16"/>
+                <w:szCs w:val="16"/>
+              </w:rPr>
+              <w:t>KRW: 1326.8,</w:t>
+            </w:r>
+          </w:p>
+          <w:p>
+            <w:pPr>
+              <w:rPr>
+                <w:rFonts w:ascii="Calibri" w:hAnsi="Calibri" w:cs="Calibri"/>
+                <w:sz w:val="16"/>
+                <w:szCs w:val="16"/>
+              </w:rPr>
+            </w:pPr>
+            <w:r>
+              <w:rPr>
+                <w:rFonts w:ascii="Calibri" w:hAnsi="Calibri" w:cs="Calibri"/>
+                <w:sz w:val="16"/>
+                <w:szCs w:val="16"/>
+              </w:rPr>
+              <w:t xml:space="preserve">  </w:t>
+            </w:r>
+            <w:r>
+              <w:rPr>
+                <w:rFonts w:ascii="Calibri" w:hAnsi="Calibri" w:cs="Calibri"/>
+                <w:sz w:val="16"/>
+                <w:szCs w:val="16"/>
+              </w:rPr>
+              <w:t>USD: 1.0772,</w:t>
+            </w:r>
+          </w:p>
+          <w:p>
+            <w:pPr>
+              <w:rPr>
+                <w:rFonts w:ascii="Calibri" w:hAnsi="Calibri" w:cs="Calibri"/>
+                <w:sz w:val="16"/>
+                <w:szCs w:val="16"/>
+              </w:rPr>
+            </w:pPr>
+            <w:r>
+              <w:rPr>
+                <w:rFonts w:ascii="Calibri" w:hAnsi="Calibri" w:cs="Calibri"/>
+                <w:sz w:val="16"/>
+                <w:szCs w:val="16"/>
+              </w:rPr>
+              <w:t xml:space="preserve">  </w:t>
+            </w:r>
+            <w:r>
+              <w:rPr>
+                <w:rFonts w:ascii="Calibri" w:hAnsi="Calibri" w:cs="Calibri"/>
+                <w:sz w:val="16"/>
+                <w:szCs w:val="16"/>
+              </w:rPr>
+              <w:t>HUF: 357.51,</w:t>
+            </w:r>
+          </w:p>
+          <w:p>
+            <w:pPr>
+              <w:rPr>
+                <w:rFonts w:ascii="Calibri" w:hAnsi="Calibri" w:cs="Calibri"/>
+                <w:sz w:val="16"/>
+                <w:szCs w:val="16"/>
+              </w:rPr>
+            </w:pPr>
+            <w:r>
+              <w:rPr>
+                <w:rFonts w:ascii="Calibri" w:hAnsi="Calibri" w:cs="Calibri"/>
+                <w:sz w:val="16"/>
+                <w:szCs w:val="16"/>
+              </w:rPr>
+              <w:t xml:space="preserve">  </w:t>
+            </w:r>
+            <w:r>
+              <w:rPr>
+                <w:rFonts w:ascii="Calibri" w:hAnsi="Calibri" w:cs="Calibri"/>
+                <w:sz w:val="16"/>
+                <w:szCs w:val="16"/>
+              </w:rPr>
+              <w:t>AUD: 1.6918</w:t>
+            </w:r>
+          </w:p>
+          <w:p>
+            <w:pPr>
+              <w:rPr>
+                <w:rFonts w:ascii="Calibri" w:hAnsi="Calibri" w:cs="Calibri"/>
+                <w:sz w:val="16"/>
+                <w:szCs w:val="16"/>
+              </w:rPr>
+            </w:pPr>
+            <w:r>
+              <w:rPr>
+                <w:rFonts w:ascii="Calibri" w:hAnsi="Calibri" w:cs="Calibri"/>
+                <w:sz w:val="16"/>
+                <w:szCs w:val="16"/>
+              </w:rPr>
+              <w:t>},</w:t>
+            </w:r>
+          </w:p>
+          <w:p>
+            <w:pPr>
+              <w:rPr>
+                <w:rFonts w:ascii="Calibri" w:hAnsi="Calibri" w:cs="Calibri"/>
+                <w:sz w:val="16"/>
+                <w:szCs w:val="16"/>
+              </w:rPr>
+            </w:pPr>
+            <w:r>
+              <w:rPr>
+                <w:rFonts w:ascii="Calibri" w:hAnsi="Calibri" w:cs="Calibri"/>
+                <w:sz w:val="16"/>
+                <w:szCs w:val="16"/>
+              </w:rPr>
+              <w:t xml:space="preserve">  </w:t>
+            </w:r>
+            <w:r>
+              <w:rPr>
+                <w:rFonts w:ascii="Calibri" w:hAnsi="Calibri" w:cs="Calibri"/>
+                <w:sz w:val="16"/>
+                <w:szCs w:val="16"/>
+              </w:rPr>
+              <w:t>date: "2020-04-2</w:t>
+            </w:r>
+            <w:r>
+              <w:rPr>
+                <w:rFonts w:ascii="Calibri" w:hAnsi="Calibri" w:cs="Calibri"/>
+                <w:sz w:val="16"/>
+                <w:szCs w:val="16"/>
+              </w:rPr>
+              <w:t>3</w:t>
+            </w:r>
+            <w:r>
+              <w:rPr>
+                <w:rFonts w:ascii="Calibri" w:hAnsi="Calibri" w:cs="Calibri"/>
+                <w:sz w:val="16"/>
+                <w:szCs w:val="16"/>
+              </w:rPr>
+              <w:t>"</w:t>
+            </w:r>
+          </w:p>
+          <w:p>
+            <w:pPr>
+              <w:rPr>
+                <w:rFonts w:ascii="Calibri" w:hAnsi="Calibri" w:cs="Calibri"/>
+                <w:sz w:val="16"/>
+                <w:szCs w:val="16"/>
+              </w:rPr>
+            </w:pPr>
+            <w:r>
+              <w:rPr>
+                <w:rFonts w:ascii="Calibri" w:hAnsi="Calibri" w:cs="Calibri"/>
+                <w:sz w:val="16"/>
+                <w:szCs w:val="16"/>
+              </w:rPr>
+              <w:t>}</w:t>
+            </w:r>
+          </w:p>
+          <w:p>
+            <w:pPr>
+              <w:rPr>
+                <w:rFonts w:ascii="Calibri" w:hAnsi="Calibri" w:cs="Calibri"/>
+                <w:sz w:val="16"/>
+                <w:szCs w:val="16"/>
+              </w:rPr>
+            </w:pPr>
+          </w:p>
+        </w:tc>
+        <w:tc>
+          <w:tcPr>
+            <w:tcW w:w="1471" w:type="dxa"/>
+            <w:gridSpan w:val="7"/>
             <w:tcBorders>
               <w:top w:val="single" w:sz="4" w:space="0" w:color="auto"/>
               <w:left w:val="nil"/>
@@ -45797,27 +46743,11 @@
             <w:r>
               <w:rPr>
                 <w:rFonts w:ascii="Calibri" w:hAnsi="Calibri" w:cs="Calibri"/>
-                <w:sz w:val="16"/>
-                <w:szCs w:val="16"/>
-              </w:rPr>
-              <w:t xml:space="preserve">Pass – </w:t>
-            </w:r>
-            <w:r>
-              <w:rPr>
-                <w:rFonts w:ascii="Calibri" w:hAnsi="Calibri" w:cs="Calibri"/>
                 <w:color w:val="FF0000"/>
                 <w:sz w:val="16"/>
                 <w:szCs w:val="16"/>
               </w:rPr>
-              <w:t>but Need to check with PO</w:t>
-            </w:r>
-            <w:r>
-              <w:rPr>
-                <w:rFonts w:ascii="Calibri" w:hAnsi="Calibri" w:cs="Calibri"/>
-                <w:sz w:val="16"/>
-                <w:szCs w:val="16"/>
-              </w:rPr>
-              <w:t xml:space="preserve"> </w:t>
+              <w:t xml:space="preserve">Fail </w:t>
             </w:r>
           </w:p>
         </w:tc>

</xml_diff>